<commit_message>
finished report. please look over it before we submit it
</commit_message>
<xml_diff>
--- a/CheckPoint 2.docx
+++ b/CheckPoint 2.docx
@@ -5,16 +5,8 @@
     <w:p>
       <w:pPr>
         <w:pStyle w:val="Heading1"/>
-        <w:rPr>
-          <w:sz w:val="20"/>
-          <w:szCs w:val="20"/>
-        </w:rPr>
-      </w:pPr>
-      <w:r>
-        <w:rPr>
-          <w:sz w:val="20"/>
-          <w:szCs w:val="20"/>
-        </w:rPr>
+      </w:pPr>
+      <w:r>
         <w:t>The Data</w:t>
       </w:r>
     </w:p>
@@ -255,17 +247,9 @@
     </w:p>
     <w:p>
       <w:pPr>
-        <w:pStyle w:val="Heading2"/>
-        <w:rPr>
-          <w:sz w:val="20"/>
-          <w:szCs w:val="20"/>
-        </w:rPr>
-      </w:pPr>
-      <w:r>
-        <w:rPr>
-          <w:sz w:val="20"/>
-          <w:szCs w:val="20"/>
-        </w:rPr>
+        <w:pStyle w:val="Heading1"/>
+      </w:pPr>
+      <w:r>
         <w:t>Summary and Descriptive Statistics of Data</w:t>
       </w:r>
     </w:p>
@@ -281,14 +265,7 @@
           <w:sz w:val="20"/>
           <w:szCs w:val="20"/>
         </w:rPr>
-        <w:t>We found that our data was missing a lot more than we originally thought. For any given data point, such as just temperate or just mood or just speed, we only had, on average, a 40% chance of actually finding that data in a workout. For example, with emotions:</w:t>
-      </w:r>
-      <w:r>
-        <w:rPr>
-          <w:sz w:val="20"/>
-          <w:szCs w:val="20"/>
-        </w:rPr>
-        <w:t xml:space="preserve"> 35.2% of the users had no recorded emotion. Of the recorded emotions, there were 6 unique emotions including tired, </w:t>
+        <w:t xml:space="preserve">We found that our data was missing a lot more than we originally thought. For any given data point, such as just temperate or just mood or just speed, we only had, on average, a 40% chance of actually finding that data in a workout. For example, with emotions: 35.2% of the users had no recorded emotion. Of the recorded emotions, there were 6 unique emotions including tired, </w:t>
       </w:r>
       <w:proofErr w:type="spellStart"/>
       <w:r>
@@ -333,21 +310,521 @@
           <w:sz w:val="20"/>
           <w:szCs w:val="20"/>
         </w:rPr>
-        <w:t xml:space="preserve">inutes per mile was a bell curve centered at around 9 to 9.5 minutes per mile. </w:t>
-      </w:r>
-    </w:p>
-    <w:p>
-      <w:pPr>
-        <w:rPr>
-          <w:sz w:val="20"/>
-          <w:szCs w:val="20"/>
-        </w:rPr>
-      </w:pPr>
+        <w:t xml:space="preserve">inutes per mile was a bell curve centered at around 9 to 9.5 minutes per </w:t>
+      </w:r>
+      <w:proofErr w:type="gramStart"/>
+      <w:r>
+        <w:rPr>
+          <w:sz w:val="20"/>
+          <w:szCs w:val="20"/>
+        </w:rPr>
+        <w:t>mile.</w:t>
+      </w:r>
+      <w:proofErr w:type="gramEnd"/>
+      <w:r>
+        <w:rPr>
+          <w:sz w:val="20"/>
+          <w:szCs w:val="20"/>
+        </w:rPr>
+        <w:t xml:space="preserve"> </w:t>
+      </w:r>
+    </w:p>
+    <w:p>
+      <w:pPr>
+        <w:rPr>
+          <w:sz w:val="20"/>
+          <w:szCs w:val="20"/>
+        </w:rPr>
+      </w:pPr>
+      <w:r>
+        <w:rPr>
+          <w:sz w:val="20"/>
+          <w:szCs w:val="20"/>
+        </w:rPr>
+        <w:t>We found that our data was more complete than we thought it would be. We found that as long as we limit what points we cluster on, there is a strong enough signal to cluster on.</w:t>
+      </w:r>
+      <w:r>
+        <w:rPr>
+          <w:sz w:val="20"/>
+          <w:szCs w:val="20"/>
+        </w:rPr>
+        <w:t xml:space="preserve"> Below is a graph depicting what percentage of tweets had what workout data and an example breakdown of one of the features (emotion in this case)</w:t>
+      </w:r>
+      <w:r>
+        <w:rPr>
+          <w:sz w:val="20"/>
+          <w:szCs w:val="20"/>
+        </w:rPr>
+        <w:t xml:space="preserve"> We will have to be careful with what we cluster with though because our signal strength will have an upper bound of the </w:t>
+      </w:r>
+      <w:r>
+        <w:rPr>
+          <w:sz w:val="20"/>
+          <w:szCs w:val="20"/>
+        </w:rPr>
+        <w:lastRenderedPageBreak/>
+        <w:t xml:space="preserve">weakest feature we choose. For example, if we choose GPS as a feature, we automatically limit ourselves to a little over 30% of the total data. </w:t>
+      </w:r>
+    </w:p>
+    <w:p>
+      <w:pPr>
+        <w:rPr>
+          <w:sz w:val="20"/>
+          <w:szCs w:val="20"/>
+        </w:rPr>
+      </w:pPr>
+      <w:r>
+        <w:rPr>
+          <w:noProof/>
+          <w:sz w:val="20"/>
+          <w:szCs w:val="20"/>
+        </w:rPr>
+        <w:drawing>
+          <wp:inline distT="0" distB="0" distL="0" distR="0" wp14:anchorId="03CA2F7E" wp14:editId="7E8CB967">
+            <wp:extent cx="2925709" cy="2306652"/>
+            <wp:effectExtent l="0" t="0" r="8255" b="0"/>
+            <wp:docPr id="1" name="Picture 1" descr="C:\Users\David Spellman\Documents\College\Data Science\Project\489_Project\Exploratory Analysis\Completeness of Data.PNG"/>
+            <wp:cNvGraphicFramePr>
+              <a:graphicFrameLocks xmlns:a="http://schemas.openxmlformats.org/drawingml/2006/main" noChangeAspect="1"/>
+            </wp:cNvGraphicFramePr>
+            <a:graphic xmlns:a="http://schemas.openxmlformats.org/drawingml/2006/main">
+              <a:graphicData uri="http://schemas.openxmlformats.org/drawingml/2006/picture">
+                <pic:pic xmlns:pic="http://schemas.openxmlformats.org/drawingml/2006/picture">
+                  <pic:nvPicPr>
+                    <pic:cNvPr id="0" name="Picture 1" descr="C:\Users\David Spellman\Documents\College\Data Science\Project\489_Project\Exploratory Analysis\Completeness of Data.PNG"/>
+                    <pic:cNvPicPr>
+                      <a:picLocks noChangeAspect="1" noChangeArrowheads="1"/>
+                    </pic:cNvPicPr>
+                  </pic:nvPicPr>
+                  <pic:blipFill>
+                    <a:blip r:embed="rId7">
+                      <a:extLst>
+                        <a:ext uri="{28A0092B-C50C-407E-A947-70E740481C1C}">
+                          <a14:useLocalDpi xmlns:a14="http://schemas.microsoft.com/office/drawing/2010/main" val="0"/>
+                        </a:ext>
+                      </a:extLst>
+                    </a:blip>
+                    <a:srcRect/>
+                    <a:stretch>
+                      <a:fillRect/>
+                    </a:stretch>
+                  </pic:blipFill>
+                  <pic:spPr bwMode="auto">
+                    <a:xfrm>
+                      <a:off x="0" y="0"/>
+                      <a:ext cx="2962860" cy="2335942"/>
+                    </a:xfrm>
+                    <a:prstGeom prst="rect">
+                      <a:avLst/>
+                    </a:prstGeom>
+                    <a:noFill/>
+                    <a:ln>
+                      <a:noFill/>
+                    </a:ln>
+                  </pic:spPr>
+                </pic:pic>
+              </a:graphicData>
+            </a:graphic>
+          </wp:inline>
+        </w:drawing>
+      </w:r>
+      <w:r>
+        <w:rPr>
+          <w:rStyle w:val="Normal"/>
+          <w:rFonts w:ascii="Times New Roman" w:eastAsia="Times New Roman" w:hAnsi="Times New Roman" w:cs="Times New Roman"/>
+          <w:snapToGrid w:val="0"/>
+          <w:color w:val="000000"/>
+          <w:w w:val="0"/>
+          <w:sz w:val="0"/>
+          <w:szCs w:val="0"/>
+          <w:u w:color="000000"/>
+          <w:bdr w:val="none" w:sz="0" w:space="0" w:color="000000"/>
+          <w:shd w:val="clear" w:color="000000" w:fill="000000"/>
+          <w:lang w:val="x-none" w:eastAsia="x-none" w:bidi="x-none"/>
+        </w:rPr>
+        <w:t xml:space="preserve"> </w:t>
+      </w:r>
+      <w:r>
+        <w:rPr>
+          <w:noProof/>
+          <w:sz w:val="20"/>
+          <w:szCs w:val="20"/>
+        </w:rPr>
+        <w:drawing>
+          <wp:inline distT="0" distB="0" distL="0" distR="0">
+            <wp:extent cx="2972767" cy="2416921"/>
+            <wp:effectExtent l="0" t="0" r="0" b="2540"/>
+            <wp:docPr id="2" name="Picture 2" descr="C:\Users\David Spellman\Documents\College\Data Science\Project\489_Project\Exploratory Analysis\emotion_pie.png"/>
+            <wp:cNvGraphicFramePr>
+              <a:graphicFrameLocks xmlns:a="http://schemas.openxmlformats.org/drawingml/2006/main" noChangeAspect="1"/>
+            </wp:cNvGraphicFramePr>
+            <a:graphic xmlns:a="http://schemas.openxmlformats.org/drawingml/2006/main">
+              <a:graphicData uri="http://schemas.openxmlformats.org/drawingml/2006/picture">
+                <pic:pic xmlns:pic="http://schemas.openxmlformats.org/drawingml/2006/picture">
+                  <pic:nvPicPr>
+                    <pic:cNvPr id="0" name="Picture 2" descr="C:\Users\David Spellman\Documents\College\Data Science\Project\489_Project\Exploratory Analysis\emotion_pie.png"/>
+                    <pic:cNvPicPr>
+                      <a:picLocks noChangeAspect="1" noChangeArrowheads="1"/>
+                    </pic:cNvPicPr>
+                  </pic:nvPicPr>
+                  <pic:blipFill>
+                    <a:blip r:embed="rId8" cstate="print">
+                      <a:extLst>
+                        <a:ext uri="{28A0092B-C50C-407E-A947-70E740481C1C}">
+                          <a14:useLocalDpi xmlns:a14="http://schemas.microsoft.com/office/drawing/2010/main" val="0"/>
+                        </a:ext>
+                      </a:extLst>
+                    </a:blip>
+                    <a:srcRect/>
+                    <a:stretch>
+                      <a:fillRect/>
+                    </a:stretch>
+                  </pic:blipFill>
+                  <pic:spPr bwMode="auto">
+                    <a:xfrm>
+                      <a:off x="0" y="0"/>
+                      <a:ext cx="2983587" cy="2425718"/>
+                    </a:xfrm>
+                    <a:prstGeom prst="rect">
+                      <a:avLst/>
+                    </a:prstGeom>
+                    <a:noFill/>
+                    <a:ln>
+                      <a:noFill/>
+                    </a:ln>
+                  </pic:spPr>
+                </pic:pic>
+              </a:graphicData>
+            </a:graphic>
+          </wp:inline>
+        </w:drawing>
+      </w:r>
+    </w:p>
+    <w:p>
+      <w:pPr>
+        <w:pStyle w:val="Heading1"/>
+      </w:pPr>
+      <w:r>
+        <w:t>Insights and Next Steps</w:t>
+      </w:r>
+    </w:p>
+    <w:p>
+      <w:pPr>
+        <w:rPr>
+          <w:sz w:val="20"/>
+          <w:szCs w:val="20"/>
+        </w:rPr>
+      </w:pPr>
+      <w:r>
+        <w:rPr>
+          <w:sz w:val="20"/>
+          <w:szCs w:val="20"/>
+        </w:rPr>
+        <w:t xml:space="preserve">One of our primary insights was that a lot of our data fit a bell curve and much of what we synthesized, such as speed from duration and distance, also fit a bell curve. Some of these curves allowed us to see interesting spikes. For example, in our distance graph, we saw a spike at the 5k running distance. </w:t>
+      </w:r>
+      <w:r>
+        <w:rPr>
+          <w:sz w:val="20"/>
+          <w:szCs w:val="20"/>
+        </w:rPr>
+        <w:t xml:space="preserve">Our other primary insight was that we do indeed have enough data to cluster on at least 7 features. Using 7 features will give us around 10-11 thousand points to cluster on. If we limit our features to ones with an even stronger signal, we can get above 20 thousand, though at that point we would only be clustering on 4-5 features instead. </w:t>
+      </w:r>
+    </w:p>
+    <w:p>
+      <w:pPr>
+        <w:rPr>
+          <w:sz w:val="20"/>
+          <w:szCs w:val="20"/>
+        </w:rPr>
+      </w:pPr>
+      <w:r>
+        <w:rPr>
+          <w:sz w:val="20"/>
+          <w:szCs w:val="20"/>
+        </w:rPr>
+        <w:t>Our next steps include the following:</w:t>
+      </w:r>
+    </w:p>
+    <w:p>
+      <w:pPr>
+        <w:pStyle w:val="ListParagraph"/>
+        <w:numPr>
+          <w:ilvl w:val="0"/>
+          <w:numId w:val="1"/>
+        </w:numPr>
+        <w:rPr>
+          <w:sz w:val="20"/>
+          <w:szCs w:val="20"/>
+        </w:rPr>
+      </w:pPr>
+      <w:r>
+        <w:rPr>
+          <w:sz w:val="20"/>
+          <w:szCs w:val="20"/>
+        </w:rPr>
+        <w:t xml:space="preserve">Explore presenting the data from the perspective of </w:t>
+      </w:r>
+      <w:r>
+        <w:rPr>
+          <w:sz w:val="20"/>
+          <w:szCs w:val="20"/>
+        </w:rPr>
+        <w:t xml:space="preserve">the runner </w:t>
+      </w:r>
+      <w:proofErr w:type="spellStart"/>
+      <w:r>
+        <w:rPr>
+          <w:sz w:val="20"/>
+          <w:szCs w:val="20"/>
+        </w:rPr>
+        <w:t>vs</w:t>
+      </w:r>
+      <w:proofErr w:type="spellEnd"/>
+      <w:r>
+        <w:rPr>
+          <w:sz w:val="20"/>
+          <w:szCs w:val="20"/>
+        </w:rPr>
+        <w:t xml:space="preserve"> the business man</w:t>
+      </w:r>
+    </w:p>
+    <w:p>
+      <w:pPr>
+        <w:pStyle w:val="ListParagraph"/>
+        <w:numPr>
+          <w:ilvl w:val="0"/>
+          <w:numId w:val="1"/>
+        </w:numPr>
+        <w:rPr>
+          <w:sz w:val="20"/>
+          <w:szCs w:val="20"/>
+        </w:rPr>
+      </w:pPr>
+      <w:r>
+        <w:rPr>
+          <w:sz w:val="20"/>
+          <w:szCs w:val="20"/>
+        </w:rPr>
+        <w:t xml:space="preserve">Dive deeper into the bell shaped curve and see how we might be able to use that </w:t>
+      </w:r>
+    </w:p>
+    <w:p>
+      <w:pPr>
+        <w:pStyle w:val="ListParagraph"/>
+        <w:numPr>
+          <w:ilvl w:val="1"/>
+          <w:numId w:val="1"/>
+        </w:numPr>
+        <w:rPr>
+          <w:sz w:val="20"/>
+          <w:szCs w:val="20"/>
+        </w:rPr>
+      </w:pPr>
+      <w:r>
+        <w:rPr>
+          <w:sz w:val="20"/>
+          <w:szCs w:val="20"/>
+        </w:rPr>
+        <w:t>If we go with the runner perspective, we can compare them to other runners and say they are better than x% of runners</w:t>
+      </w:r>
+    </w:p>
+    <w:p>
+      <w:pPr>
+        <w:pStyle w:val="ListParagraph"/>
+        <w:numPr>
+          <w:ilvl w:val="1"/>
+          <w:numId w:val="1"/>
+        </w:numPr>
+        <w:rPr>
+          <w:sz w:val="20"/>
+          <w:szCs w:val="20"/>
+        </w:rPr>
+      </w:pPr>
+      <w:r>
+        <w:rPr>
+          <w:sz w:val="20"/>
+          <w:szCs w:val="20"/>
+        </w:rPr>
+        <w:t>If we go with the businessman perspective, we can look at confidence intervals and hypothesis testing</w:t>
+      </w:r>
+    </w:p>
+    <w:p>
+      <w:pPr>
+        <w:rPr>
+          <w:rStyle w:val="Normal"/>
+          <w:rFonts w:ascii="Times New Roman" w:eastAsia="Times New Roman" w:hAnsi="Times New Roman" w:cs="Times New Roman"/>
+          <w:snapToGrid w:val="0"/>
+          <w:color w:val="000000"/>
+          <w:w w:val="0"/>
+          <w:sz w:val="0"/>
+          <w:szCs w:val="0"/>
+          <w:u w:color="000000"/>
+          <w:bdr w:val="none" w:sz="0" w:space="0" w:color="000000"/>
+          <w:shd w:val="clear" w:color="000000" w:fill="000000"/>
+          <w:lang w:val="x-none" w:eastAsia="x-none" w:bidi="x-none"/>
+        </w:rPr>
+      </w:pPr>
+      <w:r>
+        <w:rPr>
+          <w:noProof/>
+        </w:rPr>
+        <w:drawing>
+          <wp:inline distT="0" distB="0" distL="0" distR="0">
+            <wp:extent cx="2782025" cy="2099145"/>
+            <wp:effectExtent l="0" t="0" r="0" b="0"/>
+            <wp:docPr id="3" name="Picture 3" descr="C:\Users\David Spellman\Documents\College\Data Science\Project\489_Project\Exploratory Analysis\distance_graph.png"/>
+            <wp:cNvGraphicFramePr>
+              <a:graphicFrameLocks xmlns:a="http://schemas.openxmlformats.org/drawingml/2006/main" noChangeAspect="1"/>
+            </wp:cNvGraphicFramePr>
+            <a:graphic xmlns:a="http://schemas.openxmlformats.org/drawingml/2006/main">
+              <a:graphicData uri="http://schemas.openxmlformats.org/drawingml/2006/picture">
+                <pic:pic xmlns:pic="http://schemas.openxmlformats.org/drawingml/2006/picture">
+                  <pic:nvPicPr>
+                    <pic:cNvPr id="0" name="Picture 3" descr="C:\Users\David Spellman\Documents\College\Data Science\Project\489_Project\Exploratory Analysis\distance_graph.png"/>
+                    <pic:cNvPicPr>
+                      <a:picLocks noChangeAspect="1" noChangeArrowheads="1"/>
+                    </pic:cNvPicPr>
+                  </pic:nvPicPr>
+                  <pic:blipFill>
+                    <a:blip r:embed="rId9" cstate="print">
+                      <a:extLst>
+                        <a:ext uri="{28A0092B-C50C-407E-A947-70E740481C1C}">
+                          <a14:useLocalDpi xmlns:a14="http://schemas.microsoft.com/office/drawing/2010/main" val="0"/>
+                        </a:ext>
+                      </a:extLst>
+                    </a:blip>
+                    <a:srcRect/>
+                    <a:stretch>
+                      <a:fillRect/>
+                    </a:stretch>
+                  </pic:blipFill>
+                  <pic:spPr bwMode="auto">
+                    <a:xfrm>
+                      <a:off x="0" y="0"/>
+                      <a:ext cx="2797250" cy="2110633"/>
+                    </a:xfrm>
+                    <a:prstGeom prst="rect">
+                      <a:avLst/>
+                    </a:prstGeom>
+                    <a:noFill/>
+                    <a:ln>
+                      <a:noFill/>
+                    </a:ln>
+                  </pic:spPr>
+                </pic:pic>
+              </a:graphicData>
+            </a:graphic>
+          </wp:inline>
+        </w:drawing>
+      </w:r>
+      <w:r>
+        <w:rPr>
+          <w:rStyle w:val="Normal"/>
+          <w:rFonts w:ascii="Times New Roman" w:eastAsia="Times New Roman" w:hAnsi="Times New Roman" w:cs="Times New Roman"/>
+          <w:snapToGrid w:val="0"/>
+          <w:color w:val="000000"/>
+          <w:w w:val="0"/>
+          <w:sz w:val="0"/>
+          <w:szCs w:val="0"/>
+          <w:u w:color="000000"/>
+          <w:bdr w:val="none" w:sz="0" w:space="0" w:color="000000"/>
+          <w:shd w:val="clear" w:color="000000" w:fill="000000"/>
+          <w:lang w:val="x-none" w:eastAsia="x-none" w:bidi="x-none"/>
+        </w:rPr>
+        <w:t xml:space="preserve"> </w:t>
+      </w:r>
+      <w:r>
+        <w:rPr>
+          <w:noProof/>
+        </w:rPr>
+        <w:drawing>
+          <wp:inline distT="0" distB="0" distL="0" distR="0">
+            <wp:extent cx="2727297" cy="2057851"/>
+            <wp:effectExtent l="0" t="0" r="0" b="0"/>
+            <wp:docPr id="4" name="Picture 4" descr="C:\Users\David Spellman\Documents\College\Data Science\Project\489_Project\Exploratory Analysis\min_per_mile_graph.png"/>
+            <wp:cNvGraphicFramePr>
+              <a:graphicFrameLocks xmlns:a="http://schemas.openxmlformats.org/drawingml/2006/main" noChangeAspect="1"/>
+            </wp:cNvGraphicFramePr>
+            <a:graphic xmlns:a="http://schemas.openxmlformats.org/drawingml/2006/main">
+              <a:graphicData uri="http://schemas.openxmlformats.org/drawingml/2006/picture">
+                <pic:pic xmlns:pic="http://schemas.openxmlformats.org/drawingml/2006/picture">
+                  <pic:nvPicPr>
+                    <pic:cNvPr id="0" name="Picture 4" descr="C:\Users\David Spellman\Documents\College\Data Science\Project\489_Project\Exploratory Analysis\min_per_mile_graph.png"/>
+                    <pic:cNvPicPr>
+                      <a:picLocks noChangeAspect="1" noChangeArrowheads="1"/>
+                    </pic:cNvPicPr>
+                  </pic:nvPicPr>
+                  <pic:blipFill>
+                    <a:blip r:embed="rId10" cstate="print">
+                      <a:extLst>
+                        <a:ext uri="{28A0092B-C50C-407E-A947-70E740481C1C}">
+                          <a14:useLocalDpi xmlns:a14="http://schemas.microsoft.com/office/drawing/2010/main" val="0"/>
+                        </a:ext>
+                      </a:extLst>
+                    </a:blip>
+                    <a:srcRect/>
+                    <a:stretch>
+                      <a:fillRect/>
+                    </a:stretch>
+                  </pic:blipFill>
+                  <pic:spPr bwMode="auto">
+                    <a:xfrm>
+                      <a:off x="0" y="0"/>
+                      <a:ext cx="2745443" cy="2071543"/>
+                    </a:xfrm>
+                    <a:prstGeom prst="rect">
+                      <a:avLst/>
+                    </a:prstGeom>
+                    <a:noFill/>
+                    <a:ln>
+                      <a:noFill/>
+                    </a:ln>
+                  </pic:spPr>
+                </pic:pic>
+              </a:graphicData>
+            </a:graphic>
+          </wp:inline>
+        </w:drawing>
+      </w:r>
+    </w:p>
+    <w:p>
+      <w:pPr>
+        <w:rPr>
+          <w:rFonts w:ascii="Times New Roman" w:eastAsia="Times New Roman" w:hAnsi="Times New Roman" w:cs="Times New Roman"/>
+          <w:snapToGrid w:val="0"/>
+          <w:color w:val="000000"/>
+          <w:w w:val="0"/>
+          <w:sz w:val="0"/>
+          <w:szCs w:val="0"/>
+          <w:u w:color="000000"/>
+          <w:bdr w:val="none" w:sz="0" w:space="0" w:color="000000"/>
+          <w:shd w:val="clear" w:color="000000" w:fill="000000"/>
+          <w:lang w:eastAsia="x-none" w:bidi="x-none"/>
+        </w:rPr>
+      </w:pPr>
+      <w:proofErr w:type="spellStart"/>
+      <w:r>
+        <w:rPr>
+          <w:rStyle w:val="Normal"/>
+          <w:rFonts w:ascii="Times New Roman" w:eastAsia="Times New Roman" w:hAnsi="Times New Roman" w:cs="Times New Roman"/>
+          <w:snapToGrid w:val="0"/>
+          <w:color w:val="000000"/>
+          <w:w w:val="0"/>
+          <w:sz w:val="0"/>
+          <w:szCs w:val="0"/>
+          <w:u w:color="000000"/>
+          <w:bdr w:val="none" w:sz="0" w:space="0" w:color="000000"/>
+          <w:shd w:val="clear" w:color="000000" w:fill="000000"/>
+          <w:lang w:eastAsia="x-none" w:bidi="x-none"/>
+        </w:rPr>
+        <w:t>Sdfsdf</w:t>
+      </w:r>
       <w:bookmarkStart w:id="0" w:name="_GoBack"/>
       <w:bookmarkEnd w:id="0"/>
+      <w:proofErr w:type="spellEnd"/>
     </w:p>
     <w:sectPr>
-      <w:headerReference w:type="default" r:id="rId6"/>
+      <w:headerReference w:type="default" r:id="rId11"/>
       <w:pgSz w:w="12240" w:h="15840"/>
       <w:pgMar w:top="1440" w:right="1440" w:bottom="1440" w:left="1440" w:header="720" w:footer="720" w:gutter="0"/>
       <w:cols w:space="720"/>
@@ -426,6 +903,103 @@
     </w:r>
   </w:p>
 </w:hdr>
+</file>
+
+<file path=word/numbering.xml><?xml version="1.0" encoding="utf-8"?>
+<w:numbering xmlns:wpc="http://schemas.microsoft.com/office/word/2010/wordprocessingCanvas" xmlns:mc="http://schemas.openxmlformats.org/markup-compatibility/2006" xmlns:o="urn:schemas-microsoft-com:office:office" xmlns:r="http://schemas.openxmlformats.org/officeDocument/2006/relationships" xmlns:m="http://schemas.openxmlformats.org/officeDocument/2006/math" xmlns:v="urn:schemas-microsoft-com:vml" xmlns:wp14="http://schemas.microsoft.com/office/word/2010/wordprocessingDrawing" xmlns:wp="http://schemas.openxmlformats.org/drawingml/2006/wordprocessingDrawing" xmlns:w10="urn:schemas-microsoft-com:office:word" xmlns:w="http://schemas.openxmlformats.org/wordprocessingml/2006/main" xmlns:w14="http://schemas.microsoft.com/office/word/2010/wordml" xmlns:w15="http://schemas.microsoft.com/office/word/2012/wordml" xmlns:wpg="http://schemas.microsoft.com/office/word/2010/wordprocessingGroup" xmlns:wpi="http://schemas.microsoft.com/office/word/2010/wordprocessingInk" xmlns:wne="http://schemas.microsoft.com/office/word/2006/wordml" xmlns:wps="http://schemas.microsoft.com/office/word/2010/wordprocessingShape" mc:Ignorable="w14 w15 wp14">
+  <w:abstractNum w:abstractNumId="0">
+    <w:nsid w:val="7F983678"/>
+    <w:multiLevelType w:val="hybridMultilevel"/>
+    <w:tmpl w:val="969456EE"/>
+    <w:lvl w:ilvl="0" w:tplc="0409000F">
+      <w:start w:val="1"/>
+      <w:numFmt w:val="decimal"/>
+      <w:lvlText w:val="%1."/>
+      <w:lvlJc w:val="left"/>
+      <w:pPr>
+        <w:ind w:left="720" w:hanging="360"/>
+      </w:pPr>
+      <w:rPr>
+        <w:rFonts w:hint="default"/>
+      </w:rPr>
+    </w:lvl>
+    <w:lvl w:ilvl="1" w:tplc="04090019">
+      <w:start w:val="1"/>
+      <w:numFmt w:val="lowerLetter"/>
+      <w:lvlText w:val="%2."/>
+      <w:lvlJc w:val="left"/>
+      <w:pPr>
+        <w:ind w:left="1440" w:hanging="360"/>
+      </w:pPr>
+    </w:lvl>
+    <w:lvl w:ilvl="2" w:tplc="0409001B" w:tentative="1">
+      <w:start w:val="1"/>
+      <w:numFmt w:val="lowerRoman"/>
+      <w:lvlText w:val="%3."/>
+      <w:lvlJc w:val="right"/>
+      <w:pPr>
+        <w:ind w:left="2160" w:hanging="180"/>
+      </w:pPr>
+    </w:lvl>
+    <w:lvl w:ilvl="3" w:tplc="0409000F" w:tentative="1">
+      <w:start w:val="1"/>
+      <w:numFmt w:val="decimal"/>
+      <w:lvlText w:val="%4."/>
+      <w:lvlJc w:val="left"/>
+      <w:pPr>
+        <w:ind w:left="2880" w:hanging="360"/>
+      </w:pPr>
+    </w:lvl>
+    <w:lvl w:ilvl="4" w:tplc="04090019" w:tentative="1">
+      <w:start w:val="1"/>
+      <w:numFmt w:val="lowerLetter"/>
+      <w:lvlText w:val="%5."/>
+      <w:lvlJc w:val="left"/>
+      <w:pPr>
+        <w:ind w:left="3600" w:hanging="360"/>
+      </w:pPr>
+    </w:lvl>
+    <w:lvl w:ilvl="5" w:tplc="0409001B" w:tentative="1">
+      <w:start w:val="1"/>
+      <w:numFmt w:val="lowerRoman"/>
+      <w:lvlText w:val="%6."/>
+      <w:lvlJc w:val="right"/>
+      <w:pPr>
+        <w:ind w:left="4320" w:hanging="180"/>
+      </w:pPr>
+    </w:lvl>
+    <w:lvl w:ilvl="6" w:tplc="0409000F" w:tentative="1">
+      <w:start w:val="1"/>
+      <w:numFmt w:val="decimal"/>
+      <w:lvlText w:val="%7."/>
+      <w:lvlJc w:val="left"/>
+      <w:pPr>
+        <w:ind w:left="5040" w:hanging="360"/>
+      </w:pPr>
+    </w:lvl>
+    <w:lvl w:ilvl="7" w:tplc="04090019" w:tentative="1">
+      <w:start w:val="1"/>
+      <w:numFmt w:val="lowerLetter"/>
+      <w:lvlText w:val="%8."/>
+      <w:lvlJc w:val="left"/>
+      <w:pPr>
+        <w:ind w:left="5760" w:hanging="360"/>
+      </w:pPr>
+    </w:lvl>
+    <w:lvl w:ilvl="8" w:tplc="0409001B" w:tentative="1">
+      <w:start w:val="1"/>
+      <w:numFmt w:val="lowerRoman"/>
+      <w:lvlText w:val="%9."/>
+      <w:lvlJc w:val="right"/>
+      <w:pPr>
+        <w:ind w:left="6480" w:hanging="180"/>
+      </w:pPr>
+    </w:lvl>
+  </w:abstractNum>
+  <w:num w:numId="1">
+    <w:abstractNumId w:val="0"/>
+  </w:num>
+</w:numbering>
 </file>
 
 <file path=word/styles.xml><?xml version="1.0" encoding="utf-8"?>
@@ -868,6 +1442,7 @@
   <w:style w:type="character" w:default="1" w:styleId="DefaultParagraphFont">
     <w:name w:val="Default Paragraph Font"/>
     <w:uiPriority w:val="1"/>
+    <w:semiHidden/>
     <w:unhideWhenUsed/>
   </w:style>
   <w:style w:type="table" w:default="1" w:styleId="TableNormal">
@@ -960,6 +1535,17 @@
       <w:sz w:val="26"/>
       <w:szCs w:val="26"/>
     </w:rPr>
+  </w:style>
+  <w:style w:type="paragraph" w:styleId="ListParagraph">
+    <w:name w:val="List Paragraph"/>
+    <w:basedOn w:val="Normal"/>
+    <w:uiPriority w:val="34"/>
+    <w:qFormat/>
+    <w:rsid w:val="0076641F"/>
+    <w:pPr>
+      <w:ind w:left="720"/>
+      <w:contextualSpacing/>
+    </w:pPr>
   </w:style>
 </w:styles>
 </file>

</xml_diff>

<commit_message>
Editted and changed checkpoint 2
</commit_message>
<xml_diff>
--- a/CheckPoint 2.docx
+++ b/CheckPoint 2.docx
@@ -1,6 +1,6 @@
 
 <file path=word/document.xml><?xml version="1.0" encoding="utf-8"?>
-<w:document xmlns:wpc="http://schemas.microsoft.com/office/word/2010/wordprocessingCanvas" xmlns:mc="http://schemas.openxmlformats.org/markup-compatibility/2006" xmlns:o="urn:schemas-microsoft-com:office:office" xmlns:r="http://schemas.openxmlformats.org/officeDocument/2006/relationships" xmlns:m="http://schemas.openxmlformats.org/officeDocument/2006/math" xmlns:v="urn:schemas-microsoft-com:vml" xmlns:wp14="http://schemas.microsoft.com/office/word/2010/wordprocessingDrawing" xmlns:wp="http://schemas.openxmlformats.org/drawingml/2006/wordprocessingDrawing" xmlns:w10="urn:schemas-microsoft-com:office:word" xmlns:w="http://schemas.openxmlformats.org/wordprocessingml/2006/main" xmlns:w14="http://schemas.microsoft.com/office/word/2010/wordml" xmlns:w15="http://schemas.microsoft.com/office/word/2012/wordml" xmlns:wpg="http://schemas.microsoft.com/office/word/2010/wordprocessingGroup" xmlns:wpi="http://schemas.microsoft.com/office/word/2010/wordprocessingInk" xmlns:wne="http://schemas.microsoft.com/office/word/2006/wordml" xmlns:wps="http://schemas.microsoft.com/office/word/2010/wordprocessingShape" mc:Ignorable="w14 w15 wp14">
+<w:document xmlns:ve="http://schemas.openxmlformats.org/markup-compatibility/2006" xmlns:o="urn:schemas-microsoft-com:office:office" xmlns:r="http://schemas.openxmlformats.org/officeDocument/2006/relationships" xmlns:m="http://schemas.openxmlformats.org/officeDocument/2006/math" xmlns:v="urn:schemas-microsoft-com:vml" xmlns:wp="http://schemas.openxmlformats.org/drawingml/2006/wordprocessingDrawing" xmlns:w10="urn:schemas-microsoft-com:office:word" xmlns:w="http://schemas.openxmlformats.org/wordprocessingml/2006/main" xmlns:wne="http://schemas.microsoft.com/office/word/2006/wordml">
   <w:body>
     <w:p>
       <w:pPr>
@@ -97,7 +97,85 @@
           <w:sz w:val="20"/>
           <w:szCs w:val="20"/>
         </w:rPr>
-        <w:t xml:space="preserve">To get our data, we had to parse the HTML file for the javascript tags. Within the body of those tags were our target json variables. To get this data, we wrote our own parse to go through the javascript code and return the json data. Each page had 6 target variables we were looking to obtain and use as the data associated with that workout. </w:t>
+        <w:t xml:space="preserve">To get our data, we had to parse the HTML file for the </w:t>
+      </w:r>
+      <w:proofErr w:type="spellStart"/>
+      <w:r>
+        <w:rPr>
+          <w:sz w:val="20"/>
+          <w:szCs w:val="20"/>
+        </w:rPr>
+        <w:t>javascript</w:t>
+      </w:r>
+      <w:proofErr w:type="spellEnd"/>
+      <w:r>
+        <w:rPr>
+          <w:sz w:val="20"/>
+          <w:szCs w:val="20"/>
+        </w:rPr>
+        <w:t xml:space="preserve"> tags. Within the body of those tags were our target </w:t>
+      </w:r>
+      <w:proofErr w:type="spellStart"/>
+      <w:r>
+        <w:rPr>
+          <w:sz w:val="20"/>
+          <w:szCs w:val="20"/>
+        </w:rPr>
+        <w:t>json</w:t>
+      </w:r>
+      <w:proofErr w:type="spellEnd"/>
+      <w:r>
+        <w:rPr>
+          <w:sz w:val="20"/>
+          <w:szCs w:val="20"/>
+        </w:rPr>
+        <w:t xml:space="preserve"> variables. To get this data, we wrote our own parse</w:t>
+      </w:r>
+      <w:r>
+        <w:rPr>
+          <w:sz w:val="20"/>
+          <w:szCs w:val="20"/>
+        </w:rPr>
+        <w:t>r</w:t>
+      </w:r>
+      <w:r>
+        <w:rPr>
+          <w:sz w:val="20"/>
+          <w:szCs w:val="20"/>
+        </w:rPr>
+        <w:t xml:space="preserve"> to go through the </w:t>
+      </w:r>
+      <w:proofErr w:type="spellStart"/>
+      <w:r>
+        <w:rPr>
+          <w:sz w:val="20"/>
+          <w:szCs w:val="20"/>
+        </w:rPr>
+        <w:t>javascript</w:t>
+      </w:r>
+      <w:proofErr w:type="spellEnd"/>
+      <w:r>
+        <w:rPr>
+          <w:sz w:val="20"/>
+          <w:szCs w:val="20"/>
+        </w:rPr>
+        <w:t xml:space="preserve"> code and return the </w:t>
+      </w:r>
+      <w:proofErr w:type="spellStart"/>
+      <w:r>
+        <w:rPr>
+          <w:sz w:val="20"/>
+          <w:szCs w:val="20"/>
+        </w:rPr>
+        <w:t>json</w:t>
+      </w:r>
+      <w:proofErr w:type="spellEnd"/>
+      <w:r>
+        <w:rPr>
+          <w:sz w:val="20"/>
+          <w:szCs w:val="20"/>
+        </w:rPr>
+        <w:t xml:space="preserve"> data. Each page had 6 target variables we were looking to obtain and use as the data associated with that workout. </w:t>
       </w:r>
     </w:p>
     <w:p>
@@ -151,7 +229,23 @@
           <w:sz w:val="20"/>
           <w:szCs w:val="20"/>
         </w:rPr>
-        <w:t xml:space="preserve">The cleaning was much more challenging than we expected. Different workouts had a wide range of data and not every workout had every data point. The json blobs we obtained were nested up to 8 keys deep and were not guaranteed to have any of the same keys as any of the other workouts. Even the values of the keys differed. For example, some workouts would have a temperature of “5” while others might have it listed as “5 C”. In addition, if a numerical value was missing, such as distance run, it could be a blank entry or a 0. There were no standard rules or formats we could rely on. </w:t>
+        <w:t xml:space="preserve">The cleaning was much more challenging than we expected. Different workouts had a wide range of data and not every workout had every data point. The </w:t>
+      </w:r>
+      <w:proofErr w:type="spellStart"/>
+      <w:r>
+        <w:rPr>
+          <w:sz w:val="20"/>
+          <w:szCs w:val="20"/>
+        </w:rPr>
+        <w:t>json</w:t>
+      </w:r>
+      <w:proofErr w:type="spellEnd"/>
+      <w:r>
+        <w:rPr>
+          <w:sz w:val="20"/>
+          <w:szCs w:val="20"/>
+        </w:rPr>
+        <w:t xml:space="preserve"> blobs we obtained were nested up to 8 keys deep and were not guaranteed to have any of the same keys as any of the other workouts. Even the values of the keys differed. For example, some workouts would have a temperature of “5” while others might have it listed as “5 C”. In addition, if a numerical value was missing, such as distance run, it could be a blank entry or a 0. There were no standard rules or formats we could rely on. </w:t>
       </w:r>
     </w:p>
     <w:p>
@@ -169,7 +263,28 @@
           <w:sz w:val="20"/>
           <w:szCs w:val="20"/>
         </w:rPr>
-        <w:t xml:space="preserve">Thus, our cleaning was us parsing through the data we wanted, attempted to parse it and if it was missing, attempt to fill it in by making inferences from other data points. An example of this would be if duration was missing, we would check to see if the GPS was collecting data and if so, how often it was collecting data. If it was collection data, we would multiply the number of entries by the interval between each data point to infer a duration. In one case, there were 67 entries with an interval of 10 seconds in between, so we inferred this as 670 seconds. </w:t>
+        <w:t xml:space="preserve">Thus, our cleaning was us parsing through the data we wanted, attempted to parse it and if it was missing, attempt to fill it in by making inferences from other data points. An example of this would be if duration was missing, we would check to see if the GPS was collecting data and if so, how often it was collecting data. If it was collection data, we would multiply the number of entries by the interval between each data point to infer </w:t>
+      </w:r>
+      <w:r>
+        <w:rPr>
+          <w:sz w:val="20"/>
+          <w:szCs w:val="20"/>
+        </w:rPr>
+        <w:t>duration</w:t>
+      </w:r>
+      <w:r>
+        <w:rPr>
+          <w:sz w:val="20"/>
+          <w:szCs w:val="20"/>
+        </w:rPr>
+        <w:t xml:space="preserve"> of the workout</w:t>
+      </w:r>
+      <w:r>
+        <w:rPr>
+          <w:sz w:val="20"/>
+          <w:szCs w:val="20"/>
+        </w:rPr>
+        <w:t xml:space="preserve">. In one case, there were 67 entries with an interval of 10 seconds in between, so we inferred this as 670 seconds. </w:t>
       </w:r>
     </w:p>
     <w:p>
@@ -215,7 +330,23 @@
           <w:sz w:val="20"/>
           <w:szCs w:val="20"/>
         </w:rPr>
-        <w:t xml:space="preserve">We found that our data was missing a lot more than we originally thought. For any given data point, such as just temperate or just mood or just speed, we only had, on average, a 40% chance of actually finding that data in a workout. For example, with emotions: 35.2% of the users had no recorded emotion. Of the recorded emotions, there were 6 unique emotions including tired, so_so, great, injured, amped, and unstoppable. In the below figures you can find a pie chart for terrain as another example. </w:t>
+        <w:t xml:space="preserve">We found that our data was missing a lot more than we originally thought. For any given data point, such as just temperate or just mood or just speed, we only had, on average, a 40% chance of actually finding that data in a workout. For example, with emotions: 35.2% of the users had no recorded emotion. Of the recorded emotions, there were 6 unique emotions including tired, </w:t>
+      </w:r>
+      <w:proofErr w:type="spellStart"/>
+      <w:r>
+        <w:rPr>
+          <w:sz w:val="20"/>
+          <w:szCs w:val="20"/>
+        </w:rPr>
+        <w:t>so_so</w:t>
+      </w:r>
+      <w:proofErr w:type="spellEnd"/>
+      <w:r>
+        <w:rPr>
+          <w:sz w:val="20"/>
+          <w:szCs w:val="20"/>
+        </w:rPr>
+        <w:t xml:space="preserve">, great, injured, amped, and unstoppable. In the below figures you can find a pie chart for terrain as another example. </w:t>
       </w:r>
       <w:r>
         <w:rPr>
@@ -254,14 +385,46 @@
           <w:sz w:val="20"/>
           <w:szCs w:val="20"/>
         </w:rPr>
-        <w:t xml:space="preserve">inutes per mile was a bell curve centered at around 9 to 9.5 minutes per mile. </w:t>
-      </w:r>
-      <w:r>
-        <w:rPr>
-          <w:sz w:val="20"/>
-          <w:szCs w:val="20"/>
-        </w:rPr>
-        <w:t>(see figure 4)</w:t>
+        <w:t xml:space="preserve">inutes per mile was a bell curve centered at around 9 to 9.5 minutes per </w:t>
+      </w:r>
+      <w:proofErr w:type="gramStart"/>
+      <w:r>
+        <w:rPr>
+          <w:sz w:val="20"/>
+          <w:szCs w:val="20"/>
+        </w:rPr>
+        <w:t>mile.</w:t>
+      </w:r>
+      <w:proofErr w:type="gramEnd"/>
+      <w:r>
+        <w:rPr>
+          <w:sz w:val="20"/>
+          <w:szCs w:val="20"/>
+        </w:rPr>
+        <w:t xml:space="preserve"> </w:t>
+      </w:r>
+      <w:r>
+        <w:rPr>
+          <w:sz w:val="20"/>
+          <w:szCs w:val="20"/>
+        </w:rPr>
+        <w:t>(</w:t>
+      </w:r>
+      <w:proofErr w:type="gramStart"/>
+      <w:r>
+        <w:rPr>
+          <w:sz w:val="20"/>
+          <w:szCs w:val="20"/>
+        </w:rPr>
+        <w:t>see</w:t>
+      </w:r>
+      <w:proofErr w:type="gramEnd"/>
+      <w:r>
+        <w:rPr>
+          <w:sz w:val="20"/>
+          <w:szCs w:val="20"/>
+        </w:rPr>
+        <w:t xml:space="preserve"> figure 4)</w:t>
       </w:r>
     </w:p>
     <w:p>
@@ -327,7 +490,7 @@
         </w:rPr>
         <w:lastRenderedPageBreak/>
         <w:drawing>
-          <wp:inline distT="0" distB="0" distL="0" distR="0" wp14:anchorId="03CA2F7E" wp14:editId="7E8CB967">
+          <wp:inline distT="0" distB="0" distL="0" distR="0">
             <wp:extent cx="2925709" cy="2306652"/>
             <wp:effectExtent l="0" t="0" r="8255" b="0"/>
             <wp:docPr id="1" name="Picture 1" descr="C:\Users\David Spellman\Documents\College\Data Science\Project\489_Project\Exploratory Analysis\Completeness of Data.PNG"/>
@@ -344,10 +507,10 @@
                     </pic:cNvPicPr>
                   </pic:nvPicPr>
                   <pic:blipFill>
-                    <a:blip r:embed="rId7">
+                    <a:blip r:embed="rId7" cstate="print">
                       <a:extLst>
                         <a:ext uri="{28A0092B-C50C-407E-A947-70E740481C1C}">
-                          <a14:useLocalDpi xmlns:a14="http://schemas.microsoft.com/office/drawing/2010/main" val="0"/>
+                          <a14:useLocalDpi xmlns:a14="http://schemas.microsoft.com/office/drawing/2010/main" xmlns:wps="http://schemas.microsoft.com/office/word/2010/wordprocessingShape" xmlns:wpi="http://schemas.microsoft.com/office/word/2010/wordprocessingInk" xmlns:wpg="http://schemas.microsoft.com/office/word/2010/wordprocessingGroup" xmlns:w15="http://schemas.microsoft.com/office/word/2012/wordml" xmlns:w14="http://schemas.microsoft.com/office/word/2010/wordml" xmlns:w="http://schemas.openxmlformats.org/wordprocessingml/2006/main" xmlns:w10="urn:schemas-microsoft-com:office:word" xmlns:wp14="http://schemas.microsoft.com/office/word/2010/wordprocessingDrawing" xmlns:v="urn:schemas-microsoft-com:vml" xmlns:o="urn:schemas-microsoft-com:office:office" xmlns:mc="http://schemas.openxmlformats.org/markup-compatibility/2006" xmlns:wpc="http://schemas.microsoft.com/office/word/2010/wordprocessingCanvas" xmlns="" val="0"/>
                         </a:ext>
                       </a:extLst>
                     </a:blip>
@@ -386,7 +549,7 @@
           <w:u w:color="000000"/>
           <w:bdr w:val="none" w:sz="0" w:space="0" w:color="000000"/>
           <w:shd w:val="clear" w:color="000000" w:fill="000000"/>
-          <w:lang w:val="x-none" w:eastAsia="x-none" w:bidi="x-none"/>
+          <w:lang/>
         </w:rPr>
         <w:t xml:space="preserve"> </w:t>
       </w:r>
@@ -417,7 +580,7 @@
                     <a:blip r:embed="rId8" cstate="print">
                       <a:extLst>
                         <a:ext uri="{28A0092B-C50C-407E-A947-70E740481C1C}">
-                          <a14:useLocalDpi xmlns:a14="http://schemas.microsoft.com/office/drawing/2010/main" val="0"/>
+                          <a14:useLocalDpi xmlns:a14="http://schemas.microsoft.com/office/drawing/2010/main" xmlns:wps="http://schemas.microsoft.com/office/word/2010/wordprocessingShape" xmlns:wpi="http://schemas.microsoft.com/office/word/2010/wordprocessingInk" xmlns:wpg="http://schemas.microsoft.com/office/word/2010/wordprocessingGroup" xmlns:w15="http://schemas.microsoft.com/office/word/2012/wordml" xmlns:w14="http://schemas.microsoft.com/office/word/2010/wordml" xmlns:w="http://schemas.openxmlformats.org/wordprocessingml/2006/main" xmlns:w10="urn:schemas-microsoft-com:office:word" xmlns:wp14="http://schemas.microsoft.com/office/word/2010/wordprocessingDrawing" xmlns:v="urn:schemas-microsoft-com:vml" xmlns:o="urn:schemas-microsoft-com:office:office" xmlns:mc="http://schemas.openxmlformats.org/markup-compatibility/2006" xmlns:wpc="http://schemas.microsoft.com/office/word/2010/wordprocessingCanvas" xmlns="" val="0"/>
                         </a:ext>
                       </a:extLst>
                     </a:blip>
@@ -567,14 +730,28 @@
           <w:sz w:val="20"/>
           <w:szCs w:val="20"/>
         </w:rPr>
-        <w:t xml:space="preserve">Explore presenting the data from the perspective of </w:t>
-      </w:r>
-      <w:r>
-        <w:rPr>
-          <w:sz w:val="20"/>
-          <w:szCs w:val="20"/>
-        </w:rPr>
-        <w:t>the runner vs the business man</w:t>
+        <w:t>Determine what features correlate with one another. If two variables have some one way dependence then it may not be good to use both when clustering. This wouldn’t help pulling out unique groups. For example Fuel may directly correlate with calories burn, if so we may only want to cluster using one of the two features.</w:t>
+      </w:r>
+    </w:p>
+    <w:p>
+      <w:pPr>
+        <w:pStyle w:val="ListParagraph"/>
+        <w:numPr>
+          <w:ilvl w:val="0"/>
+          <w:numId w:val="1"/>
+        </w:numPr>
+        <w:spacing w:line="240" w:lineRule="auto"/>
+        <w:rPr>
+          <w:sz w:val="20"/>
+          <w:szCs w:val="20"/>
+        </w:rPr>
+      </w:pPr>
+      <w:r>
+        <w:rPr>
+          <w:sz w:val="20"/>
+          <w:szCs w:val="20"/>
+        </w:rPr>
+        <w:t>Characterize runs based on speed vector measured throughout workout.</w:t>
       </w:r>
     </w:p>
     <w:p>
@@ -654,219 +831,61 @@
           <w:u w:color="000000"/>
           <w:bdr w:val="none" w:sz="0" w:space="0" w:color="000000"/>
           <w:shd w:val="clear" w:color="000000" w:fill="000000"/>
-          <w:lang w:val="x-none" w:eastAsia="x-none" w:bidi="x-none"/>
+          <w:lang/>
         </w:rPr>
       </w:pPr>
       <w:r>
         <w:rPr>
           <w:noProof/>
         </w:rPr>
-        <mc:AlternateContent>
-          <mc:Choice Requires="wps">
-            <w:drawing>
-              <wp:anchor distT="0" distB="0" distL="114300" distR="114300" simplePos="0" relativeHeight="251661312" behindDoc="0" locked="0" layoutInCell="1" allowOverlap="1" wp14:anchorId="78BD5EB5" wp14:editId="13E75159">
-                <wp:simplePos x="0" y="0"/>
-                <wp:positionH relativeFrom="column">
-                  <wp:posOffset>3562503</wp:posOffset>
-                </wp:positionH>
-                <wp:positionV relativeFrom="paragraph">
-                  <wp:posOffset>2082749</wp:posOffset>
-                </wp:positionV>
-                <wp:extent cx="1258214" cy="263347"/>
-                <wp:effectExtent l="0" t="0" r="18415" b="22860"/>
-                <wp:wrapNone/>
-                <wp:docPr id="6" name="Text Box 6"/>
-                <wp:cNvGraphicFramePr/>
-                <a:graphic xmlns:a="http://schemas.openxmlformats.org/drawingml/2006/main">
-                  <a:graphicData uri="http://schemas.microsoft.com/office/word/2010/wordprocessingShape">
-                    <wps:wsp>
-                      <wps:cNvSpPr txBox="1"/>
-                      <wps:spPr>
-                        <a:xfrm>
-                          <a:off x="0" y="0"/>
-                          <a:ext cx="1258214" cy="263347"/>
-                        </a:xfrm>
-                        <a:prstGeom prst="rect">
-                          <a:avLst/>
-                        </a:prstGeom>
-                        <a:solidFill>
-                          <a:schemeClr val="lt1"/>
-                        </a:solidFill>
-                        <a:ln w="6350">
-                          <a:solidFill>
-                            <a:prstClr val="black"/>
-                          </a:solidFill>
-                        </a:ln>
-                        <a:effectLst/>
-                      </wps:spPr>
-                      <wps:style>
-                        <a:lnRef idx="0">
-                          <a:schemeClr val="accent1"/>
-                        </a:lnRef>
-                        <a:fillRef idx="0">
-                          <a:schemeClr val="accent1"/>
-                        </a:fillRef>
-                        <a:effectRef idx="0">
-                          <a:schemeClr val="accent1"/>
-                        </a:effectRef>
-                        <a:fontRef idx="minor">
-                          <a:schemeClr val="dk1"/>
-                        </a:fontRef>
-                      </wps:style>
-                      <wps:txbx>
-                        <w:txbxContent>
-                          <w:p>
-                            <w:pPr>
-                              <w:jc w:val="center"/>
-                            </w:pPr>
-                            <w:r>
-                              <w:t>Figure 4</w:t>
-                            </w:r>
-                          </w:p>
-                        </w:txbxContent>
-                      </wps:txbx>
-                      <wps:bodyPr rot="0" spcFirstLastPara="0" vertOverflow="overflow" horzOverflow="overflow" vert="horz" wrap="square" lIns="91440" tIns="45720" rIns="91440" bIns="45720" numCol="1" spcCol="0" rtlCol="0" fromWordArt="0" anchor="t" anchorCtr="0" forceAA="0" compatLnSpc="1">
-                        <a:prstTxWarp prst="textNoShape">
-                          <a:avLst/>
-                        </a:prstTxWarp>
-                        <a:noAutofit/>
-                      </wps:bodyPr>
-                    </wps:wsp>
-                  </a:graphicData>
-                </a:graphic>
-              </wp:anchor>
-            </w:drawing>
-          </mc:Choice>
-          <mc:Fallback>
-            <w:pict>
-              <v:shapetype w14:anchorId="78BD5EB5" id="_x0000_t202" coordsize="21600,21600" o:spt="202" path="m,l,21600r21600,l21600,xe">
-                <v:stroke joinstyle="miter"/>
-                <v:path gradientshapeok="t" o:connecttype="rect"/>
-              </v:shapetype>
-              <v:shape id="Text Box 6" o:spid="_x0000_s1026" type="#_x0000_t202" style="position:absolute;margin-left:280.5pt;margin-top:164pt;width:99.05pt;height:20.75pt;z-index:251661312;visibility:visible;mso-wrap-style:square;mso-wrap-distance-left:9pt;mso-wrap-distance-top:0;mso-wrap-distance-right:9pt;mso-wrap-distance-bottom:0;mso-position-horizontal:absolute;mso-position-horizontal-relative:text;mso-position-vertical:absolute;mso-position-vertical-relative:text;v-text-anchor:top" o:gfxdata="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" fillcolor="white [3201]" strokeweight=".5pt">
-                <v:textbox>
-                  <w:txbxContent>
-                    <w:p>
-                      <w:pPr>
-                        <w:jc w:val="center"/>
-                      </w:pPr>
-                      <w:r>
-                        <w:t>Figure 4</w:t>
-                      </w:r>
-                    </w:p>
-                  </w:txbxContent>
-                </v:textbox>
-              </v:shape>
-            </w:pict>
-          </mc:Fallback>
-        </mc:AlternateContent>
+        <w:pict>
+          <v:shapetype id="_x0000_t202" coordsize="21600,21600" o:spt="202" path="m,l,21600r21600,l21600,xe">
+            <v:stroke joinstyle="miter"/>
+            <v:path gradientshapeok="t" o:connecttype="rect"/>
+          </v:shapetype>
+          <v:shape id="Text Box 6" o:spid="_x0000_s1026" type="#_x0000_t202" style="position:absolute;margin-left:280.5pt;margin-top:164pt;width:99.05pt;height:20.75pt;z-index:251661312;visibility:visible" o:gfxdata="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" fillcolor="white [3201]" strokeweight=".5pt">
+            <v:textbox>
+              <w:txbxContent>
+                <w:p>
+                  <w:pPr>
+                    <w:jc w:val="center"/>
+                  </w:pPr>
+                  <w:r>
+                    <w:t>Figure 4</w:t>
+                  </w:r>
+                </w:p>
+              </w:txbxContent>
+            </v:textbox>
+          </v:shape>
+        </w:pict>
       </w:r>
       <w:r>
         <w:rPr>
           <w:noProof/>
         </w:rPr>
-        <mc:AlternateContent>
-          <mc:Choice Requires="wps">
-            <w:drawing>
-              <wp:anchor distT="0" distB="0" distL="114300" distR="114300" simplePos="0" relativeHeight="251659264" behindDoc="0" locked="0" layoutInCell="1" allowOverlap="1" wp14:anchorId="62EFD1B2" wp14:editId="254C7E72">
-                <wp:simplePos x="0" y="0"/>
-                <wp:positionH relativeFrom="column">
-                  <wp:posOffset>694944</wp:posOffset>
-                </wp:positionH>
-                <wp:positionV relativeFrom="paragraph">
-                  <wp:posOffset>2018513</wp:posOffset>
-                </wp:positionV>
-                <wp:extent cx="1258214" cy="263347"/>
-                <wp:effectExtent l="0" t="0" r="18415" b="22860"/>
-                <wp:wrapNone/>
-                <wp:docPr id="5" name="Text Box 5"/>
-                <wp:cNvGraphicFramePr/>
-                <a:graphic xmlns:a="http://schemas.openxmlformats.org/drawingml/2006/main">
-                  <a:graphicData uri="http://schemas.microsoft.com/office/word/2010/wordprocessingShape">
-                    <wps:wsp>
-                      <wps:cNvSpPr txBox="1"/>
-                      <wps:spPr>
-                        <a:xfrm>
-                          <a:off x="0" y="0"/>
-                          <a:ext cx="1258214" cy="263347"/>
-                        </a:xfrm>
-                        <a:prstGeom prst="rect">
-                          <a:avLst/>
-                        </a:prstGeom>
-                        <a:solidFill>
-                          <a:schemeClr val="lt1"/>
-                        </a:solidFill>
-                        <a:ln w="6350">
-                          <a:solidFill>
-                            <a:prstClr val="black"/>
-                          </a:solidFill>
-                        </a:ln>
-                        <a:effectLst/>
-                      </wps:spPr>
-                      <wps:style>
-                        <a:lnRef idx="0">
-                          <a:schemeClr val="accent1"/>
-                        </a:lnRef>
-                        <a:fillRef idx="0">
-                          <a:schemeClr val="accent1"/>
-                        </a:fillRef>
-                        <a:effectRef idx="0">
-                          <a:schemeClr val="accent1"/>
-                        </a:effectRef>
-                        <a:fontRef idx="minor">
-                          <a:schemeClr val="dk1"/>
-                        </a:fontRef>
-                      </wps:style>
-                      <wps:txbx>
-                        <w:txbxContent>
-                          <w:p>
-                            <w:pPr>
-                              <w:jc w:val="center"/>
-                            </w:pPr>
-                            <w:r>
-                              <w:t>Figure 3</w:t>
-                            </w:r>
-                          </w:p>
-                        </w:txbxContent>
-                      </wps:txbx>
-                      <wps:bodyPr rot="0" spcFirstLastPara="0" vertOverflow="overflow" horzOverflow="overflow" vert="horz" wrap="square" lIns="91440" tIns="45720" rIns="91440" bIns="45720" numCol="1" spcCol="0" rtlCol="0" fromWordArt="0" anchor="t" anchorCtr="0" forceAA="0" compatLnSpc="1">
-                        <a:prstTxWarp prst="textNoShape">
-                          <a:avLst/>
-                        </a:prstTxWarp>
-                        <a:noAutofit/>
-                      </wps:bodyPr>
-                    </wps:wsp>
-                  </a:graphicData>
-                </a:graphic>
-              </wp:anchor>
-            </w:drawing>
-          </mc:Choice>
-          <mc:Fallback>
-            <w:pict>
-              <v:shape w14:anchorId="62EFD1B2" id="Text Box 5" o:spid="_x0000_s1027" type="#_x0000_t202" style="position:absolute;margin-left:54.7pt;margin-top:158.95pt;width:99.05pt;height:20.75pt;z-index:251659264;visibility:visible;mso-wrap-style:square;mso-wrap-distance-left:9pt;mso-wrap-distance-top:0;mso-wrap-distance-right:9pt;mso-wrap-distance-bottom:0;mso-position-horizontal:absolute;mso-position-horizontal-relative:text;mso-position-vertical:absolute;mso-position-vertical-relative:text;v-text-anchor:top" o:gfxdata="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" fillcolor="white [3201]" strokeweight=".5pt">
-                <v:textbox>
-                  <w:txbxContent>
-                    <w:p>
-                      <w:pPr>
-                        <w:jc w:val="center"/>
-                      </w:pPr>
-                      <w:r>
-                        <w:t>Figure 3</w:t>
-                      </w:r>
-                    </w:p>
-                  </w:txbxContent>
-                </v:textbox>
-              </v:shape>
-            </w:pict>
-          </mc:Fallback>
-        </mc:AlternateContent>
+        <w:pict>
+          <v:shape id="Text Box 5" o:spid="_x0000_s1027" type="#_x0000_t202" style="position:absolute;margin-left:54.7pt;margin-top:158.95pt;width:99.05pt;height:20.75pt;z-index:251659264;visibility:visible" o:gfxdata="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" fillcolor="white [3201]" strokeweight=".5pt">
+            <v:textbox>
+              <w:txbxContent>
+                <w:p>
+                  <w:pPr>
+                    <w:jc w:val="center"/>
+                  </w:pPr>
+                  <w:r>
+                    <w:t>Figure 3</w:t>
+                  </w:r>
+                </w:p>
+              </w:txbxContent>
+            </v:textbox>
+          </v:shape>
+        </w:pict>
       </w:r>
       <w:r>
         <w:rPr>
           <w:noProof/>
         </w:rPr>
         <w:drawing>
-          <wp:inline distT="0" distB="0" distL="0" distR="0" wp14:anchorId="029B9AA8" wp14:editId="2688DE33">
+          <wp:inline distT="0" distB="0" distL="0" distR="0">
             <wp:extent cx="2782025" cy="2099145"/>
             <wp:effectExtent l="0" t="0" r="0" b="0"/>
             <wp:docPr id="3" name="Picture 3" descr="C:\Users\David Spellman\Documents\College\Data Science\Project\489_Project\Exploratory Analysis\distance_graph.png"/>
@@ -886,7 +905,7 @@
                     <a:blip r:embed="rId9" cstate="print">
                       <a:extLst>
                         <a:ext uri="{28A0092B-C50C-407E-A947-70E740481C1C}">
-                          <a14:useLocalDpi xmlns:a14="http://schemas.microsoft.com/office/drawing/2010/main" val="0"/>
+                          <a14:useLocalDpi xmlns:a14="http://schemas.microsoft.com/office/drawing/2010/main" xmlns:wps="http://schemas.microsoft.com/office/word/2010/wordprocessingShape" xmlns:wpi="http://schemas.microsoft.com/office/word/2010/wordprocessingInk" xmlns:wpg="http://schemas.microsoft.com/office/word/2010/wordprocessingGroup" xmlns:w15="http://schemas.microsoft.com/office/word/2012/wordml" xmlns:w14="http://schemas.microsoft.com/office/word/2010/wordml" xmlns:w="http://schemas.openxmlformats.org/wordprocessingml/2006/main" xmlns:w10="urn:schemas-microsoft-com:office:word" xmlns:wp14="http://schemas.microsoft.com/office/word/2010/wordprocessingDrawing" xmlns:v="urn:schemas-microsoft-com:vml" xmlns:o="urn:schemas-microsoft-com:office:office" xmlns:mc="http://schemas.openxmlformats.org/markup-compatibility/2006" xmlns:wpc="http://schemas.microsoft.com/office/word/2010/wordprocessingCanvas" xmlns="" val="0"/>
                         </a:ext>
                       </a:extLst>
                     </a:blip>
@@ -925,7 +944,7 @@
           <w:u w:color="000000"/>
           <w:bdr w:val="none" w:sz="0" w:space="0" w:color="000000"/>
           <w:shd w:val="clear" w:color="000000" w:fill="000000"/>
-          <w:lang w:val="x-none" w:eastAsia="x-none" w:bidi="x-none"/>
+          <w:lang/>
         </w:rPr>
         <w:t xml:space="preserve"> </w:t>
       </w:r>
@@ -934,7 +953,7 @@
           <w:noProof/>
         </w:rPr>
         <w:drawing>
-          <wp:inline distT="0" distB="0" distL="0" distR="0" wp14:anchorId="6BC102B9" wp14:editId="66926CE3">
+          <wp:inline distT="0" distB="0" distL="0" distR="0">
             <wp:extent cx="2727297" cy="2057851"/>
             <wp:effectExtent l="0" t="0" r="0" b="0"/>
             <wp:docPr id="4" name="Picture 4" descr="C:\Users\David Spellman\Documents\College\Data Science\Project\489_Project\Exploratory Analysis\min_per_mile_graph.png"/>
@@ -954,7 +973,7 @@
                     <a:blip r:embed="rId10" cstate="print">
                       <a:extLst>
                         <a:ext uri="{28A0092B-C50C-407E-A947-70E740481C1C}">
-                          <a14:useLocalDpi xmlns:a14="http://schemas.microsoft.com/office/drawing/2010/main" val="0"/>
+                          <a14:useLocalDpi xmlns:a14="http://schemas.microsoft.com/office/drawing/2010/main" xmlns:wps="http://schemas.microsoft.com/office/word/2010/wordprocessingShape" xmlns:wpi="http://schemas.microsoft.com/office/word/2010/wordprocessingInk" xmlns:wpg="http://schemas.microsoft.com/office/word/2010/wordprocessingGroup" xmlns:w15="http://schemas.microsoft.com/office/word/2012/wordml" xmlns:w14="http://schemas.microsoft.com/office/word/2010/wordml" xmlns:w="http://schemas.openxmlformats.org/wordprocessingml/2006/main" xmlns:w10="urn:schemas-microsoft-com:office:word" xmlns:wp14="http://schemas.microsoft.com/office/word/2010/wordprocessingDrawing" xmlns:v="urn:schemas-microsoft-com:vml" xmlns:o="urn:schemas-microsoft-com:office:office" xmlns:mc="http://schemas.openxmlformats.org/markup-compatibility/2006" xmlns:wpc="http://schemas.microsoft.com/office/word/2010/wordprocessingCanvas" xmlns="" val="0"/>
                         </a:ext>
                       </a:extLst>
                     </a:blip>
@@ -997,9 +1016,11 @@
           <w:u w:color="000000"/>
           <w:bdr w:val="none" w:sz="0" w:space="0" w:color="000000"/>
           <w:shd w:val="clear" w:color="000000" w:fill="000000"/>
-          <w:lang w:eastAsia="x-none" w:bidi="x-none"/>
-        </w:rPr>
-      </w:pPr>
+          <w:lang/>
+        </w:rPr>
+      </w:pPr>
+      <w:proofErr w:type="spellStart"/>
+      <w:proofErr w:type="gramStart"/>
       <w:r>
         <w:rPr>
           <w:rFonts w:ascii="Times New Roman" w:eastAsia="Times New Roman" w:hAnsi="Times New Roman" w:cs="Times New Roman"/>
@@ -1011,10 +1032,12 @@
           <w:u w:color="000000"/>
           <w:bdr w:val="none" w:sz="0" w:space="0" w:color="000000"/>
           <w:shd w:val="clear" w:color="000000" w:fill="000000"/>
-          <w:lang w:eastAsia="x-none" w:bidi="x-none"/>
+          <w:lang/>
         </w:rPr>
         <w:t>sdfef</w:t>
       </w:r>
+      <w:proofErr w:type="spellEnd"/>
+      <w:proofErr w:type="gramEnd"/>
     </w:p>
     <w:p>
       <w:pPr>
@@ -1030,9 +1053,10 @@
           <w:u w:color="000000"/>
           <w:bdr w:val="none" w:sz="0" w:space="0" w:color="000000"/>
           <w:shd w:val="clear" w:color="000000" w:fill="000000"/>
-          <w:lang w:eastAsia="x-none" w:bidi="x-none"/>
-        </w:rPr>
-      </w:pPr>
+          <w:lang/>
+        </w:rPr>
+      </w:pPr>
+      <w:proofErr w:type="spellStart"/>
       <w:r>
         <w:rPr>
           <w:rFonts w:ascii="Times New Roman" w:eastAsia="Times New Roman" w:hAnsi="Times New Roman" w:cs="Times New Roman"/>
@@ -1044,7 +1068,7 @@
           <w:u w:color="000000"/>
           <w:bdr w:val="none" w:sz="0" w:space="0" w:color="000000"/>
           <w:shd w:val="clear" w:color="000000" w:fill="000000"/>
-          <w:lang w:eastAsia="x-none" w:bidi="x-none"/>
+          <w:lang/>
         </w:rPr>
         <w:t>Sdfsdf</w:t>
       </w:r>
@@ -1059,114 +1083,11 @@
           <w:u w:color="000000"/>
           <w:bdr w:val="none" w:sz="0" w:space="0" w:color="000000"/>
           <w:shd w:val="clear" w:color="000000" w:fill="000000"/>
-          <w:lang w:eastAsia="x-none" w:bidi="x-none"/>
+          <w:lang/>
         </w:rPr>
         <w:t>sdf</w:t>
       </w:r>
-    </w:p>
-    <w:p>
-      <w:pPr>
-        <w:rPr>
-          <w:rFonts w:ascii="Times New Roman" w:eastAsia="Times New Roman" w:hAnsi="Times New Roman" w:cs="Times New Roman"/>
-          <w:sz w:val="0"/>
-          <w:szCs w:val="0"/>
-          <w:lang w:eastAsia="x-none" w:bidi="x-none"/>
-        </w:rPr>
-      </w:pPr>
-    </w:p>
-    <w:p>
-      <w:pPr>
-        <w:rPr>
-          <w:rFonts w:ascii="Times New Roman" w:eastAsia="Times New Roman" w:hAnsi="Times New Roman" w:cs="Times New Roman"/>
-          <w:sz w:val="0"/>
-          <w:szCs w:val="0"/>
-          <w:lang w:eastAsia="x-none" w:bidi="x-none"/>
-        </w:rPr>
-      </w:pPr>
-      <w:r>
-        <w:rPr>
-          <w:rFonts w:ascii="Times New Roman" w:eastAsia="Times New Roman" w:hAnsi="Times New Roman" w:cs="Times New Roman"/>
-          <w:sz w:val="0"/>
-          <w:szCs w:val="0"/>
-          <w:lang w:eastAsia="x-none" w:bidi="x-none"/>
-        </w:rPr>
-        <w:t>sdfsdfsdfsdfasdgawrhgaqerhaerhaerh</w:t>
-      </w:r>
-    </w:p>
-    <w:p>
-      <w:pPr>
-        <w:rPr>
-          <w:rFonts w:ascii="Times New Roman" w:eastAsia="Times New Roman" w:hAnsi="Times New Roman" w:cs="Times New Roman"/>
-          <w:sz w:val="0"/>
-          <w:szCs w:val="0"/>
-          <w:lang w:eastAsia="x-none" w:bidi="x-none"/>
-        </w:rPr>
-      </w:pPr>
-    </w:p>
-    <w:p>
-      <w:pPr>
-        <w:rPr>
-          <w:rFonts w:ascii="Times New Roman" w:eastAsia="Times New Roman" w:hAnsi="Times New Roman" w:cs="Times New Roman"/>
-          <w:sz w:val="0"/>
-          <w:szCs w:val="0"/>
-          <w:lang w:eastAsia="x-none" w:bidi="x-none"/>
-        </w:rPr>
-      </w:pPr>
-    </w:p>
-    <w:p>
-      <w:pPr>
-        <w:tabs>
-          <w:tab w:val="left" w:pos="3352"/>
-        </w:tabs>
-        <w:rPr>
-          <w:rFonts w:ascii="Times New Roman" w:eastAsia="Times New Roman" w:hAnsi="Times New Roman" w:cs="Times New Roman"/>
-          <w:sz w:val="0"/>
-          <w:szCs w:val="0"/>
-          <w:lang w:eastAsia="x-none" w:bidi="x-none"/>
-        </w:rPr>
-      </w:pPr>
-      <w:r>
-        <w:rPr>
-          <w:rFonts w:ascii="Times New Roman" w:eastAsia="Times New Roman" w:hAnsi="Times New Roman" w:cs="Times New Roman"/>
-          <w:sz w:val="0"/>
-          <w:szCs w:val="0"/>
-          <w:lang w:eastAsia="x-none" w:bidi="x-none"/>
-        </w:rPr>
-        <w:tab/>
-      </w:r>
-    </w:p>
-    <w:p>
-      <w:pPr>
-        <w:rPr>
-          <w:rFonts w:ascii="Times New Roman" w:eastAsia="Times New Roman" w:hAnsi="Times New Roman" w:cs="Times New Roman"/>
-          <w:sz w:val="0"/>
-          <w:szCs w:val="0"/>
-          <w:lang w:eastAsia="x-none" w:bidi="x-none"/>
-        </w:rPr>
-      </w:pPr>
-    </w:p>
-    <w:p>
-      <w:pPr>
-        <w:tabs>
-          <w:tab w:val="left" w:pos="6071"/>
-        </w:tabs>
-        <w:rPr>
-          <w:rFonts w:ascii="Times New Roman" w:eastAsia="Times New Roman" w:hAnsi="Times New Roman" w:cs="Times New Roman"/>
-          <w:sz w:val="0"/>
-          <w:szCs w:val="0"/>
-          <w:lang w:eastAsia="x-none" w:bidi="x-none"/>
-        </w:rPr>
-      </w:pPr>
-      <w:r>
-        <w:rPr>
-          <w:rFonts w:ascii="Times New Roman" w:eastAsia="Times New Roman" w:hAnsi="Times New Roman" w:cs="Times New Roman"/>
-          <w:sz w:val="0"/>
-          <w:szCs w:val="0"/>
-          <w:lang w:eastAsia="x-none" w:bidi="x-none"/>
-        </w:rPr>
-        <w:tab/>
-        <w:t>sdf</w:t>
-      </w:r>
+      <w:proofErr w:type="spellEnd"/>
     </w:p>
     <w:sectPr>
       <w:headerReference w:type="default" r:id="rId11"/>
@@ -1180,7 +1101,7 @@
 </file>
 
 <file path=word/endnotes.xml><?xml version="1.0" encoding="utf-8"?>
-<w:endnotes xmlns:wpc="http://schemas.microsoft.com/office/word/2010/wordprocessingCanvas" xmlns:mc="http://schemas.openxmlformats.org/markup-compatibility/2006" xmlns:o="urn:schemas-microsoft-com:office:office" xmlns:r="http://schemas.openxmlformats.org/officeDocument/2006/relationships" xmlns:m="http://schemas.openxmlformats.org/officeDocument/2006/math" xmlns:v="urn:schemas-microsoft-com:vml" xmlns:wp14="http://schemas.microsoft.com/office/word/2010/wordprocessingDrawing" xmlns:wp="http://schemas.openxmlformats.org/drawingml/2006/wordprocessingDrawing" xmlns:w10="urn:schemas-microsoft-com:office:word" xmlns:w="http://schemas.openxmlformats.org/wordprocessingml/2006/main" xmlns:w14="http://schemas.microsoft.com/office/word/2010/wordml" xmlns:w15="http://schemas.microsoft.com/office/word/2012/wordml" xmlns:wpg="http://schemas.microsoft.com/office/word/2010/wordprocessingGroup" xmlns:wpi="http://schemas.microsoft.com/office/word/2010/wordprocessingInk" xmlns:wne="http://schemas.microsoft.com/office/word/2006/wordml" xmlns:wps="http://schemas.microsoft.com/office/word/2010/wordprocessingShape" mc:Ignorable="w14 w15 wp14">
+<w:endnotes xmlns:ve="http://schemas.openxmlformats.org/markup-compatibility/2006" xmlns:o="urn:schemas-microsoft-com:office:office" xmlns:r="http://schemas.openxmlformats.org/officeDocument/2006/relationships" xmlns:m="http://schemas.openxmlformats.org/officeDocument/2006/math" xmlns:v="urn:schemas-microsoft-com:vml" xmlns:wp="http://schemas.openxmlformats.org/drawingml/2006/wordprocessingDrawing" xmlns:w10="urn:schemas-microsoft-com:office:word" xmlns:w="http://schemas.openxmlformats.org/wordprocessingml/2006/main" xmlns:wne="http://schemas.microsoft.com/office/word/2006/wordml">
   <w:endnote w:type="separator" w:id="-1">
     <w:p>
       <w:pPr>
@@ -1205,7 +1126,7 @@
 </file>
 
 <file path=word/footnotes.xml><?xml version="1.0" encoding="utf-8"?>
-<w:footnotes xmlns:wpc="http://schemas.microsoft.com/office/word/2010/wordprocessingCanvas" xmlns:mc="http://schemas.openxmlformats.org/markup-compatibility/2006" xmlns:o="urn:schemas-microsoft-com:office:office" xmlns:r="http://schemas.openxmlformats.org/officeDocument/2006/relationships" xmlns:m="http://schemas.openxmlformats.org/officeDocument/2006/math" xmlns:v="urn:schemas-microsoft-com:vml" xmlns:wp14="http://schemas.microsoft.com/office/word/2010/wordprocessingDrawing" xmlns:wp="http://schemas.openxmlformats.org/drawingml/2006/wordprocessingDrawing" xmlns:w10="urn:schemas-microsoft-com:office:word" xmlns:w="http://schemas.openxmlformats.org/wordprocessingml/2006/main" xmlns:w14="http://schemas.microsoft.com/office/word/2010/wordml" xmlns:w15="http://schemas.microsoft.com/office/word/2012/wordml" xmlns:wpg="http://schemas.microsoft.com/office/word/2010/wordprocessingGroup" xmlns:wpi="http://schemas.microsoft.com/office/word/2010/wordprocessingInk" xmlns:wne="http://schemas.microsoft.com/office/word/2006/wordml" xmlns:wps="http://schemas.microsoft.com/office/word/2010/wordprocessingShape" mc:Ignorable="w14 w15 wp14">
+<w:footnotes xmlns:ve="http://schemas.openxmlformats.org/markup-compatibility/2006" xmlns:o="urn:schemas-microsoft-com:office:office" xmlns:r="http://schemas.openxmlformats.org/officeDocument/2006/relationships" xmlns:m="http://schemas.openxmlformats.org/officeDocument/2006/math" xmlns:v="urn:schemas-microsoft-com:vml" xmlns:wp="http://schemas.openxmlformats.org/drawingml/2006/wordprocessingDrawing" xmlns:w10="urn:schemas-microsoft-com:office:word" xmlns:w="http://schemas.openxmlformats.org/wordprocessingml/2006/main" xmlns:wne="http://schemas.microsoft.com/office/word/2006/wordml">
   <w:footnote w:type="separator" w:id="-1">
     <w:p>
       <w:pPr>
@@ -1230,7 +1151,7 @@
 </file>
 
 <file path=word/header1.xml><?xml version="1.0" encoding="utf-8"?>
-<w:hdr xmlns:wpc="http://schemas.microsoft.com/office/word/2010/wordprocessingCanvas" xmlns:mc="http://schemas.openxmlformats.org/markup-compatibility/2006" xmlns:o="urn:schemas-microsoft-com:office:office" xmlns:r="http://schemas.openxmlformats.org/officeDocument/2006/relationships" xmlns:m="http://schemas.openxmlformats.org/officeDocument/2006/math" xmlns:v="urn:schemas-microsoft-com:vml" xmlns:wp14="http://schemas.microsoft.com/office/word/2010/wordprocessingDrawing" xmlns:wp="http://schemas.openxmlformats.org/drawingml/2006/wordprocessingDrawing" xmlns:w10="urn:schemas-microsoft-com:office:word" xmlns:w="http://schemas.openxmlformats.org/wordprocessingml/2006/main" xmlns:w14="http://schemas.microsoft.com/office/word/2010/wordml" xmlns:w15="http://schemas.microsoft.com/office/word/2012/wordml" xmlns:wpg="http://schemas.microsoft.com/office/word/2010/wordprocessingGroup" xmlns:wpi="http://schemas.microsoft.com/office/word/2010/wordprocessingInk" xmlns:wne="http://schemas.microsoft.com/office/word/2006/wordml" xmlns:wps="http://schemas.microsoft.com/office/word/2010/wordprocessingShape" mc:Ignorable="w14 w15 wp14">
+<w:hdr xmlns:ve="http://schemas.openxmlformats.org/markup-compatibility/2006" xmlns:o="urn:schemas-microsoft-com:office:office" xmlns:r="http://schemas.openxmlformats.org/officeDocument/2006/relationships" xmlns:m="http://schemas.openxmlformats.org/officeDocument/2006/math" xmlns:v="urn:schemas-microsoft-com:vml" xmlns:wp="http://schemas.openxmlformats.org/drawingml/2006/wordprocessingDrawing" xmlns:w10="urn:schemas-microsoft-com:office:word" xmlns:w="http://schemas.openxmlformats.org/wordprocessingml/2006/main" xmlns:wne="http://schemas.microsoft.com/office/word/2006/wordml">
   <w:p>
     <w:pPr>
       <w:pStyle w:val="Header"/>
@@ -1251,7 +1172,7 @@
 </file>
 
 <file path=word/numbering.xml><?xml version="1.0" encoding="utf-8"?>
-<w:numbering xmlns:wpc="http://schemas.microsoft.com/office/word/2010/wordprocessingCanvas" xmlns:mc="http://schemas.openxmlformats.org/markup-compatibility/2006" xmlns:o="urn:schemas-microsoft-com:office:office" xmlns:r="http://schemas.openxmlformats.org/officeDocument/2006/relationships" xmlns:m="http://schemas.openxmlformats.org/officeDocument/2006/math" xmlns:v="urn:schemas-microsoft-com:vml" xmlns:wp14="http://schemas.microsoft.com/office/word/2010/wordprocessingDrawing" xmlns:wp="http://schemas.openxmlformats.org/drawingml/2006/wordprocessingDrawing" xmlns:w10="urn:schemas-microsoft-com:office:word" xmlns:w="http://schemas.openxmlformats.org/wordprocessingml/2006/main" xmlns:w14="http://schemas.microsoft.com/office/word/2010/wordml" xmlns:w15="http://schemas.microsoft.com/office/word/2012/wordml" xmlns:wpg="http://schemas.microsoft.com/office/word/2010/wordprocessingGroup" xmlns:wpi="http://schemas.microsoft.com/office/word/2010/wordprocessingInk" xmlns:wne="http://schemas.microsoft.com/office/word/2006/wordml" xmlns:wps="http://schemas.microsoft.com/office/word/2010/wordprocessingShape" mc:Ignorable="w14 w15 wp14">
+<w:numbering xmlns:ve="http://schemas.openxmlformats.org/markup-compatibility/2006" xmlns:o="urn:schemas-microsoft-com:office:office" xmlns:r="http://schemas.openxmlformats.org/officeDocument/2006/relationships" xmlns:m="http://schemas.openxmlformats.org/officeDocument/2006/math" xmlns:v="urn:schemas-microsoft-com:vml" xmlns:wp="http://schemas.openxmlformats.org/drawingml/2006/wordprocessingDrawing" xmlns:w10="urn:schemas-microsoft-com:office:word" xmlns:w="http://schemas.openxmlformats.org/wordprocessingml/2006/main" xmlns:wne="http://schemas.microsoft.com/office/word/2006/wordml">
   <w:abstractNum w:abstractNumId="0">
     <w:nsid w:val="7F983678"/>
     <w:multiLevelType w:val="hybridMultilevel"/>
@@ -1348,7 +1269,7 @@
 </file>
 
 <file path=word/styles.xml><?xml version="1.0" encoding="utf-8"?>
-<w:styles xmlns:mc="http://schemas.openxmlformats.org/markup-compatibility/2006" xmlns:r="http://schemas.openxmlformats.org/officeDocument/2006/relationships" xmlns:w="http://schemas.openxmlformats.org/wordprocessingml/2006/main" xmlns:w14="http://schemas.microsoft.com/office/word/2010/wordml" xmlns:w15="http://schemas.microsoft.com/office/word/2012/wordml" mc:Ignorable="w14 w15">
+<w:styles xmlns:r="http://schemas.openxmlformats.org/officeDocument/2006/relationships" xmlns:w="http://schemas.openxmlformats.org/wordprocessingml/2006/main">
   <w:docDefaults>
     <w:rPrDefault>
       <w:rPr>
@@ -1364,382 +1285,149 @@
       </w:pPr>
     </w:pPrDefault>
   </w:docDefaults>
-  <w:latentStyles w:defLockedState="0" w:defUIPriority="99" w:defSemiHidden="0" w:defUnhideWhenUsed="0" w:defQFormat="0" w:count="371">
-    <w:lsdException w:name="Normal" w:uiPriority="0" w:qFormat="1"/>
-    <w:lsdException w:name="heading 1" w:uiPriority="9" w:qFormat="1"/>
-    <w:lsdException w:name="heading 2" w:semiHidden="1" w:uiPriority="9" w:unhideWhenUsed="1" w:qFormat="1"/>
-    <w:lsdException w:name="heading 3" w:semiHidden="1" w:uiPriority="9" w:unhideWhenUsed="1" w:qFormat="1"/>
-    <w:lsdException w:name="heading 4" w:semiHidden="1" w:uiPriority="9" w:unhideWhenUsed="1" w:qFormat="1"/>
-    <w:lsdException w:name="heading 5" w:semiHidden="1" w:uiPriority="9" w:unhideWhenUsed="1" w:qFormat="1"/>
-    <w:lsdException w:name="heading 6" w:semiHidden="1" w:uiPriority="9" w:unhideWhenUsed="1" w:qFormat="1"/>
-    <w:lsdException w:name="heading 7" w:semiHidden="1" w:uiPriority="9" w:unhideWhenUsed="1" w:qFormat="1"/>
-    <w:lsdException w:name="heading 8" w:semiHidden="1" w:uiPriority="9" w:unhideWhenUsed="1" w:qFormat="1"/>
-    <w:lsdException w:name="heading 9" w:semiHidden="1" w:uiPriority="9" w:unhideWhenUsed="1" w:qFormat="1"/>
-    <w:lsdException w:name="index 1" w:semiHidden="1" w:unhideWhenUsed="1"/>
-    <w:lsdException w:name="index 2" w:semiHidden="1" w:unhideWhenUsed="1"/>
-    <w:lsdException w:name="index 3" w:semiHidden="1" w:unhideWhenUsed="1"/>
-    <w:lsdException w:name="index 4" w:semiHidden="1" w:unhideWhenUsed="1"/>
-    <w:lsdException w:name="index 5" w:semiHidden="1" w:unhideWhenUsed="1"/>
-    <w:lsdException w:name="index 6" w:semiHidden="1" w:unhideWhenUsed="1"/>
-    <w:lsdException w:name="index 7" w:semiHidden="1" w:unhideWhenUsed="1"/>
-    <w:lsdException w:name="index 8" w:semiHidden="1" w:unhideWhenUsed="1"/>
-    <w:lsdException w:name="index 9" w:semiHidden="1" w:unhideWhenUsed="1"/>
-    <w:lsdException w:name="toc 1" w:semiHidden="1" w:uiPriority="39" w:unhideWhenUsed="1"/>
-    <w:lsdException w:name="toc 2" w:semiHidden="1" w:uiPriority="39" w:unhideWhenUsed="1"/>
-    <w:lsdException w:name="toc 3" w:semiHidden="1" w:uiPriority="39" w:unhideWhenUsed="1"/>
-    <w:lsdException w:name="toc 4" w:semiHidden="1" w:uiPriority="39" w:unhideWhenUsed="1"/>
-    <w:lsdException w:name="toc 5" w:semiHidden="1" w:uiPriority="39" w:unhideWhenUsed="1"/>
-    <w:lsdException w:name="toc 6" w:semiHidden="1" w:uiPriority="39" w:unhideWhenUsed="1"/>
-    <w:lsdException w:name="toc 7" w:semiHidden="1" w:uiPriority="39" w:unhideWhenUsed="1"/>
-    <w:lsdException w:name="toc 8" w:semiHidden="1" w:uiPriority="39" w:unhideWhenUsed="1"/>
-    <w:lsdException w:name="toc 9" w:semiHidden="1" w:uiPriority="39" w:unhideWhenUsed="1"/>
-    <w:lsdException w:name="Normal Indent" w:semiHidden="1" w:unhideWhenUsed="1"/>
-    <w:lsdException w:name="footnote text" w:semiHidden="1" w:unhideWhenUsed="1"/>
-    <w:lsdException w:name="annotation text" w:semiHidden="1" w:unhideWhenUsed="1"/>
-    <w:lsdException w:name="header" w:semiHidden="1" w:unhideWhenUsed="1"/>
-    <w:lsdException w:name="footer" w:semiHidden="1" w:unhideWhenUsed="1"/>
-    <w:lsdException w:name="index heading" w:semiHidden="1" w:unhideWhenUsed="1"/>
-    <w:lsdException w:name="caption" w:semiHidden="1" w:uiPriority="35" w:unhideWhenUsed="1" w:qFormat="1"/>
-    <w:lsdException w:name="table of figures" w:semiHidden="1" w:unhideWhenUsed="1"/>
-    <w:lsdException w:name="envelope address" w:semiHidden="1" w:unhideWhenUsed="1"/>
-    <w:lsdException w:name="envelope return" w:semiHidden="1" w:unhideWhenUsed="1"/>
-    <w:lsdException w:name="footnote reference" w:semiHidden="1" w:unhideWhenUsed="1"/>
-    <w:lsdException w:name="annotation reference" w:semiHidden="1" w:unhideWhenUsed="1"/>
-    <w:lsdException w:name="line number" w:semiHidden="1" w:unhideWhenUsed="1"/>
-    <w:lsdException w:name="page number" w:semiHidden="1" w:unhideWhenUsed="1"/>
-    <w:lsdException w:name="endnote reference" w:semiHidden="1" w:unhideWhenUsed="1"/>
-    <w:lsdException w:name="endnote text" w:semiHidden="1" w:unhideWhenUsed="1"/>
-    <w:lsdException w:name="table of authorities" w:semiHidden="1" w:unhideWhenUsed="1"/>
-    <w:lsdException w:name="macro" w:semiHidden="1" w:unhideWhenUsed="1"/>
-    <w:lsdException w:name="toa heading" w:semiHidden="1" w:unhideWhenUsed="1"/>
-    <w:lsdException w:name="List" w:semiHidden="1" w:unhideWhenUsed="1"/>
-    <w:lsdException w:name="List Bullet" w:semiHidden="1" w:unhideWhenUsed="1"/>
-    <w:lsdException w:name="List Number" w:semiHidden="1" w:unhideWhenUsed="1"/>
-    <w:lsdException w:name="List 2" w:semiHidden="1" w:unhideWhenUsed="1"/>
-    <w:lsdException w:name="List 3" w:semiHidden="1" w:unhideWhenUsed="1"/>
-    <w:lsdException w:name="List 4" w:semiHidden="1" w:unhideWhenUsed="1"/>
-    <w:lsdException w:name="List 5" w:semiHidden="1" w:unhideWhenUsed="1"/>
-    <w:lsdException w:name="List Bullet 2" w:semiHidden="1" w:unhideWhenUsed="1"/>
-    <w:lsdException w:name="List Bullet 3" w:semiHidden="1" w:unhideWhenUsed="1"/>
-    <w:lsdException w:name="List Bullet 4" w:semiHidden="1" w:unhideWhenUsed="1"/>
-    <w:lsdException w:name="List Bullet 5" w:semiHidden="1" w:unhideWhenUsed="1"/>
-    <w:lsdException w:name="List Number 2" w:semiHidden="1" w:unhideWhenUsed="1"/>
-    <w:lsdException w:name="List Number 3" w:semiHidden="1" w:unhideWhenUsed="1"/>
-    <w:lsdException w:name="List Number 4" w:semiHidden="1" w:unhideWhenUsed="1"/>
-    <w:lsdException w:name="List Number 5" w:semiHidden="1" w:unhideWhenUsed="1"/>
-    <w:lsdException w:name="Title" w:uiPriority="10" w:qFormat="1"/>
-    <w:lsdException w:name="Closing" w:semiHidden="1" w:unhideWhenUsed="1"/>
-    <w:lsdException w:name="Signature" w:semiHidden="1" w:unhideWhenUsed="1"/>
-    <w:lsdException w:name="Default Paragraph Font" w:semiHidden="1" w:uiPriority="1" w:unhideWhenUsed="1"/>
-    <w:lsdException w:name="Body Text" w:semiHidden="1" w:unhideWhenUsed="1"/>
-    <w:lsdException w:name="Body Text Indent" w:semiHidden="1" w:unhideWhenUsed="1"/>
-    <w:lsdException w:name="List Continue" w:semiHidden="1" w:unhideWhenUsed="1"/>
-    <w:lsdException w:name="List Continue 2" w:semiHidden="1" w:unhideWhenUsed="1"/>
-    <w:lsdException w:name="List Continue 3" w:semiHidden="1" w:unhideWhenUsed="1"/>
-    <w:lsdException w:name="List Continue 4" w:semiHidden="1" w:unhideWhenUsed="1"/>
-    <w:lsdException w:name="List Continue 5" w:semiHidden="1" w:unhideWhenUsed="1"/>
-    <w:lsdException w:name="Message Header" w:semiHidden="1" w:unhideWhenUsed="1"/>
-    <w:lsdException w:name="Subtitle" w:uiPriority="11" w:qFormat="1"/>
-    <w:lsdException w:name="Salutation" w:semiHidden="1" w:unhideWhenUsed="1"/>
-    <w:lsdException w:name="Date" w:semiHidden="1" w:unhideWhenUsed="1"/>
-    <w:lsdException w:name="Body Text First Indent" w:semiHidden="1" w:unhideWhenUsed="1"/>
-    <w:lsdException w:name="Body Text First Indent 2" w:semiHidden="1" w:unhideWhenUsed="1"/>
-    <w:lsdException w:name="Note Heading" w:semiHidden="1" w:unhideWhenUsed="1"/>
-    <w:lsdException w:name="Body Text 2" w:semiHidden="1" w:unhideWhenUsed="1"/>
-    <w:lsdException w:name="Body Text 3" w:semiHidden="1" w:unhideWhenUsed="1"/>
-    <w:lsdException w:name="Body Text Indent 2" w:semiHidden="1" w:unhideWhenUsed="1"/>
-    <w:lsdException w:name="Body Text Indent 3" w:semiHidden="1" w:unhideWhenUsed="1"/>
-    <w:lsdException w:name="Block Text" w:semiHidden="1" w:unhideWhenUsed="1"/>
-    <w:lsdException w:name="Hyperlink" w:semiHidden="1" w:unhideWhenUsed="1"/>
-    <w:lsdException w:name="FollowedHyperlink" w:semiHidden="1" w:unhideWhenUsed="1"/>
-    <w:lsdException w:name="Strong" w:uiPriority="22" w:qFormat="1"/>
-    <w:lsdException w:name="Emphasis" w:uiPriority="20" w:qFormat="1"/>
-    <w:lsdException w:name="Document Map" w:semiHidden="1" w:unhideWhenUsed="1"/>
-    <w:lsdException w:name="Plain Text" w:semiHidden="1" w:unhideWhenUsed="1"/>
-    <w:lsdException w:name="E-mail Signature" w:semiHidden="1" w:unhideWhenUsed="1"/>
-    <w:lsdException w:name="HTML Top of Form" w:semiHidden="1" w:unhideWhenUsed="1"/>
-    <w:lsdException w:name="HTML Bottom of Form" w:semiHidden="1" w:unhideWhenUsed="1"/>
-    <w:lsdException w:name="Normal (Web)" w:semiHidden="1" w:unhideWhenUsed="1"/>
-    <w:lsdException w:name="HTML Acronym" w:semiHidden="1" w:unhideWhenUsed="1"/>
-    <w:lsdException w:name="HTML Address" w:semiHidden="1" w:unhideWhenUsed="1"/>
-    <w:lsdException w:name="HTML Cite" w:semiHidden="1" w:unhideWhenUsed="1"/>
-    <w:lsdException w:name="HTML Code" w:semiHidden="1" w:unhideWhenUsed="1"/>
-    <w:lsdException w:name="HTML Definition" w:semiHidden="1" w:unhideWhenUsed="1"/>
-    <w:lsdException w:name="HTML Keyboard" w:semiHidden="1" w:unhideWhenUsed="1"/>
-    <w:lsdException w:name="HTML Preformatted" w:semiHidden="1" w:unhideWhenUsed="1"/>
-    <w:lsdException w:name="HTML Sample" w:semiHidden="1" w:unhideWhenUsed="1"/>
-    <w:lsdException w:name="HTML Typewriter" w:semiHidden="1" w:unhideWhenUsed="1"/>
-    <w:lsdException w:name="HTML Variable" w:semiHidden="1" w:unhideWhenUsed="1"/>
-    <w:lsdException w:name="Normal Table" w:semiHidden="1" w:unhideWhenUsed="1"/>
-    <w:lsdException w:name="annotation subject" w:semiHidden="1" w:unhideWhenUsed="1"/>
-    <w:lsdException w:name="No List" w:semiHidden="1" w:unhideWhenUsed="1"/>
-    <w:lsdException w:name="Outline List 1" w:semiHidden="1" w:unhideWhenUsed="1"/>
-    <w:lsdException w:name="Outline List 2" w:semiHidden="1" w:unhideWhenUsed="1"/>
-    <w:lsdException w:name="Outline List 3" w:semiHidden="1" w:unhideWhenUsed="1"/>
-    <w:lsdException w:name="Table Simple 1" w:semiHidden="1" w:unhideWhenUsed="1"/>
-    <w:lsdException w:name="Table Simple 2" w:semiHidden="1" w:unhideWhenUsed="1"/>
-    <w:lsdException w:name="Table Simple 3" w:semiHidden="1" w:unhideWhenUsed="1"/>
-    <w:lsdException w:name="Table Classic 1" w:semiHidden="1" w:unhideWhenUsed="1"/>
-    <w:lsdException w:name="Table Classic 2" w:semiHidden="1" w:unhideWhenUsed="1"/>
-    <w:lsdException w:name="Table Classic 3" w:semiHidden="1" w:unhideWhenUsed="1"/>
-    <w:lsdException w:name="Table Classic 4" w:semiHidden="1" w:unhideWhenUsed="1"/>
-    <w:lsdException w:name="Table Colorful 1" w:semiHidden="1" w:unhideWhenUsed="1"/>
-    <w:lsdException w:name="Table Colorful 2" w:semiHidden="1" w:unhideWhenUsed="1"/>
-    <w:lsdException w:name="Table Colorful 3" w:semiHidden="1" w:unhideWhenUsed="1"/>
-    <w:lsdException w:name="Table Columns 1" w:semiHidden="1" w:unhideWhenUsed="1"/>
-    <w:lsdException w:name="Table Columns 2" w:semiHidden="1" w:unhideWhenUsed="1"/>
-    <w:lsdException w:name="Table Columns 3" w:semiHidden="1" w:unhideWhenUsed="1"/>
-    <w:lsdException w:name="Table Columns 4" w:semiHidden="1" w:unhideWhenUsed="1"/>
-    <w:lsdException w:name="Table Columns 5" w:semiHidden="1" w:unhideWhenUsed="1"/>
-    <w:lsdException w:name="Table Grid 1" w:semiHidden="1" w:unhideWhenUsed="1"/>
-    <w:lsdException w:name="Table Grid 2" w:semiHidden="1" w:unhideWhenUsed="1"/>
-    <w:lsdException w:name="Table Grid 3" w:semiHidden="1" w:unhideWhenUsed="1"/>
-    <w:lsdException w:name="Table Grid 4" w:semiHidden="1" w:unhideWhenUsed="1"/>
-    <w:lsdException w:name="Table Grid 5" w:semiHidden="1" w:unhideWhenUsed="1"/>
-    <w:lsdException w:name="Table Grid 6" w:semiHidden="1" w:unhideWhenUsed="1"/>
-    <w:lsdException w:name="Table Grid 7" w:semiHidden="1" w:unhideWhenUsed="1"/>
-    <w:lsdException w:name="Table Grid 8" w:semiHidden="1" w:unhideWhenUsed="1"/>
-    <w:lsdException w:name="Table List 1" w:semiHidden="1" w:unhideWhenUsed="1"/>
-    <w:lsdException w:name="Table List 2" w:semiHidden="1" w:unhideWhenUsed="1"/>
-    <w:lsdException w:name="Table List 3" w:semiHidden="1" w:unhideWhenUsed="1"/>
-    <w:lsdException w:name="Table List 4" w:semiHidden="1" w:unhideWhenUsed="1"/>
-    <w:lsdException w:name="Table List 5" w:semiHidden="1" w:unhideWhenUsed="1"/>
-    <w:lsdException w:name="Table List 6" w:semiHidden="1" w:unhideWhenUsed="1"/>
-    <w:lsdException w:name="Table List 7" w:semiHidden="1" w:unhideWhenUsed="1"/>
-    <w:lsdException w:name="Table List 8" w:semiHidden="1" w:unhideWhenUsed="1"/>
-    <w:lsdException w:name="Table 3D effects 1" w:semiHidden="1" w:unhideWhenUsed="1"/>
-    <w:lsdException w:name="Table 3D effects 2" w:semiHidden="1" w:unhideWhenUsed="1"/>
-    <w:lsdException w:name="Table 3D effects 3" w:semiHidden="1" w:unhideWhenUsed="1"/>
-    <w:lsdException w:name="Table Contemporary" w:semiHidden="1" w:unhideWhenUsed="1"/>
-    <w:lsdException w:name="Table Elegant" w:semiHidden="1" w:unhideWhenUsed="1"/>
-    <w:lsdException w:name="Table Professional" w:semiHidden="1" w:unhideWhenUsed="1"/>
-    <w:lsdException w:name="Table Subtle 1" w:semiHidden="1" w:unhideWhenUsed="1"/>
-    <w:lsdException w:name="Table Subtle 2" w:semiHidden="1" w:unhideWhenUsed="1"/>
-    <w:lsdException w:name="Table Web 1" w:semiHidden="1" w:unhideWhenUsed="1"/>
-    <w:lsdException w:name="Table Web 2" w:semiHidden="1" w:unhideWhenUsed="1"/>
-    <w:lsdException w:name="Table Web 3" w:semiHidden="1" w:unhideWhenUsed="1"/>
-    <w:lsdException w:name="Balloon Text" w:semiHidden="1" w:unhideWhenUsed="1"/>
-    <w:lsdException w:name="Table Grid" w:uiPriority="39"/>
-    <w:lsdException w:name="Table Theme" w:semiHidden="1" w:unhideWhenUsed="1"/>
-    <w:lsdException w:name="Placeholder Text" w:semiHidden="1"/>
-    <w:lsdException w:name="No Spacing" w:uiPriority="1" w:qFormat="1"/>
-    <w:lsdException w:name="Light Shading" w:uiPriority="60"/>
-    <w:lsdException w:name="Light List" w:uiPriority="61"/>
-    <w:lsdException w:name="Light Grid" w:uiPriority="62"/>
-    <w:lsdException w:name="Medium Shading 1" w:uiPriority="63"/>
-    <w:lsdException w:name="Medium Shading 2" w:uiPriority="64"/>
-    <w:lsdException w:name="Medium List 1" w:uiPriority="65"/>
-    <w:lsdException w:name="Medium List 2" w:uiPriority="66"/>
-    <w:lsdException w:name="Medium Grid 1" w:uiPriority="67"/>
-    <w:lsdException w:name="Medium Grid 2" w:uiPriority="68"/>
-    <w:lsdException w:name="Medium Grid 3" w:uiPriority="69"/>
-    <w:lsdException w:name="Dark List" w:uiPriority="70"/>
-    <w:lsdException w:name="Colorful Shading" w:uiPriority="71"/>
-    <w:lsdException w:name="Colorful List" w:uiPriority="72"/>
-    <w:lsdException w:name="Colorful Grid" w:uiPriority="73"/>
-    <w:lsdException w:name="Light Shading Accent 1" w:uiPriority="60"/>
-    <w:lsdException w:name="Light List Accent 1" w:uiPriority="61"/>
-    <w:lsdException w:name="Light Grid Accent 1" w:uiPriority="62"/>
-    <w:lsdException w:name="Medium Shading 1 Accent 1" w:uiPriority="63"/>
-    <w:lsdException w:name="Medium Shading 2 Accent 1" w:uiPriority="64"/>
-    <w:lsdException w:name="Medium List 1 Accent 1" w:uiPriority="65"/>
-    <w:lsdException w:name="Revision" w:semiHidden="1"/>
-    <w:lsdException w:name="List Paragraph" w:uiPriority="34" w:qFormat="1"/>
-    <w:lsdException w:name="Quote" w:uiPriority="29" w:qFormat="1"/>
-    <w:lsdException w:name="Intense Quote" w:uiPriority="30" w:qFormat="1"/>
-    <w:lsdException w:name="Medium List 2 Accent 1" w:uiPriority="66"/>
-    <w:lsdException w:name="Medium Grid 1 Accent 1" w:uiPriority="67"/>
-    <w:lsdException w:name="Medium Grid 2 Accent 1" w:uiPriority="68"/>
-    <w:lsdException w:name="Medium Grid 3 Accent 1" w:uiPriority="69"/>
-    <w:lsdException w:name="Dark List Accent 1" w:uiPriority="70"/>
-    <w:lsdException w:name="Colorful Shading Accent 1" w:uiPriority="71"/>
-    <w:lsdException w:name="Colorful List Accent 1" w:uiPriority="72"/>
-    <w:lsdException w:name="Colorful Grid Accent 1" w:uiPriority="73"/>
-    <w:lsdException w:name="Light Shading Accent 2" w:uiPriority="60"/>
-    <w:lsdException w:name="Light List Accent 2" w:uiPriority="61"/>
-    <w:lsdException w:name="Light Grid Accent 2" w:uiPriority="62"/>
-    <w:lsdException w:name="Medium Shading 1 Accent 2" w:uiPriority="63"/>
-    <w:lsdException w:name="Medium Shading 2 Accent 2" w:uiPriority="64"/>
-    <w:lsdException w:name="Medium List 1 Accent 2" w:uiPriority="65"/>
-    <w:lsdException w:name="Medium List 2 Accent 2" w:uiPriority="66"/>
-    <w:lsdException w:name="Medium Grid 1 Accent 2" w:uiPriority="67"/>
-    <w:lsdException w:name="Medium Grid 2 Accent 2" w:uiPriority="68"/>
-    <w:lsdException w:name="Medium Grid 3 Accent 2" w:uiPriority="69"/>
-    <w:lsdException w:name="Dark List Accent 2" w:uiPriority="70"/>
-    <w:lsdException w:name="Colorful Shading Accent 2" w:uiPriority="71"/>
-    <w:lsdException w:name="Colorful List Accent 2" w:uiPriority="72"/>
-    <w:lsdException w:name="Colorful Grid Accent 2" w:uiPriority="73"/>
-    <w:lsdException w:name="Light Shading Accent 3" w:uiPriority="60"/>
-    <w:lsdException w:name="Light List Accent 3" w:uiPriority="61"/>
-    <w:lsdException w:name="Light Grid Accent 3" w:uiPriority="62"/>
-    <w:lsdException w:name="Medium Shading 1 Accent 3" w:uiPriority="63"/>
-    <w:lsdException w:name="Medium Shading 2 Accent 3" w:uiPriority="64"/>
-    <w:lsdException w:name="Medium List 1 Accent 3" w:uiPriority="65"/>
-    <w:lsdException w:name="Medium List 2 Accent 3" w:uiPriority="66"/>
-    <w:lsdException w:name="Medium Grid 1 Accent 3" w:uiPriority="67"/>
-    <w:lsdException w:name="Medium Grid 2 Accent 3" w:uiPriority="68"/>
-    <w:lsdException w:name="Medium Grid 3 Accent 3" w:uiPriority="69"/>
-    <w:lsdException w:name="Dark List Accent 3" w:uiPriority="70"/>
-    <w:lsdException w:name="Colorful Shading Accent 3" w:uiPriority="71"/>
-    <w:lsdException w:name="Colorful List Accent 3" w:uiPriority="72"/>
-    <w:lsdException w:name="Colorful Grid Accent 3" w:uiPriority="73"/>
-    <w:lsdException w:name="Light Shading Accent 4" w:uiPriority="60"/>
-    <w:lsdException w:name="Light List Accent 4" w:uiPriority="61"/>
-    <w:lsdException w:name="Light Grid Accent 4" w:uiPriority="62"/>
-    <w:lsdException w:name="Medium Shading 1 Accent 4" w:uiPriority="63"/>
-    <w:lsdException w:name="Medium Shading 2 Accent 4" w:uiPriority="64"/>
-    <w:lsdException w:name="Medium List 1 Accent 4" w:uiPriority="65"/>
-    <w:lsdException w:name="Medium List 2 Accent 4" w:uiPriority="66"/>
-    <w:lsdException w:name="Medium Grid 1 Accent 4" w:uiPriority="67"/>
-    <w:lsdException w:name="Medium Grid 2 Accent 4" w:uiPriority="68"/>
-    <w:lsdException w:name="Medium Grid 3 Accent 4" w:uiPriority="69"/>
-    <w:lsdException w:name="Dark List Accent 4" w:uiPriority="70"/>
-    <w:lsdException w:name="Colorful Shading Accent 4" w:uiPriority="71"/>
-    <w:lsdException w:name="Colorful List Accent 4" w:uiPriority="72"/>
-    <w:lsdException w:name="Colorful Grid Accent 4" w:uiPriority="73"/>
-    <w:lsdException w:name="Light Shading Accent 5" w:uiPriority="60"/>
-    <w:lsdException w:name="Light List Accent 5" w:uiPriority="61"/>
-    <w:lsdException w:name="Light Grid Accent 5" w:uiPriority="62"/>
-    <w:lsdException w:name="Medium Shading 1 Accent 5" w:uiPriority="63"/>
-    <w:lsdException w:name="Medium Shading 2 Accent 5" w:uiPriority="64"/>
-    <w:lsdException w:name="Medium List 1 Accent 5" w:uiPriority="65"/>
-    <w:lsdException w:name="Medium List 2 Accent 5" w:uiPriority="66"/>
-    <w:lsdException w:name="Medium Grid 1 Accent 5" w:uiPriority="67"/>
-    <w:lsdException w:name="Medium Grid 2 Accent 5" w:uiPriority="68"/>
-    <w:lsdException w:name="Medium Grid 3 Accent 5" w:uiPriority="69"/>
-    <w:lsdException w:name="Dark List Accent 5" w:uiPriority="70"/>
-    <w:lsdException w:name="Colorful Shading Accent 5" w:uiPriority="71"/>
-    <w:lsdException w:name="Colorful List Accent 5" w:uiPriority="72"/>
-    <w:lsdException w:name="Colorful Grid Accent 5" w:uiPriority="73"/>
-    <w:lsdException w:name="Light Shading Accent 6" w:uiPriority="60"/>
-    <w:lsdException w:name="Light List Accent 6" w:uiPriority="61"/>
-    <w:lsdException w:name="Light Grid Accent 6" w:uiPriority="62"/>
-    <w:lsdException w:name="Medium Shading 1 Accent 6" w:uiPriority="63"/>
-    <w:lsdException w:name="Medium Shading 2 Accent 6" w:uiPriority="64"/>
-    <w:lsdException w:name="Medium List 1 Accent 6" w:uiPriority="65"/>
-    <w:lsdException w:name="Medium List 2 Accent 6" w:uiPriority="66"/>
-    <w:lsdException w:name="Medium Grid 1 Accent 6" w:uiPriority="67"/>
-    <w:lsdException w:name="Medium Grid 2 Accent 6" w:uiPriority="68"/>
-    <w:lsdException w:name="Medium Grid 3 Accent 6" w:uiPriority="69"/>
-    <w:lsdException w:name="Dark List Accent 6" w:uiPriority="70"/>
-    <w:lsdException w:name="Colorful Shading Accent 6" w:uiPriority="71"/>
-    <w:lsdException w:name="Colorful List Accent 6" w:uiPriority="72"/>
-    <w:lsdException w:name="Colorful Grid Accent 6" w:uiPriority="73"/>
-    <w:lsdException w:name="Subtle Emphasis" w:uiPriority="19" w:qFormat="1"/>
-    <w:lsdException w:name="Intense Emphasis" w:uiPriority="21" w:qFormat="1"/>
-    <w:lsdException w:name="Subtle Reference" w:uiPriority="31" w:qFormat="1"/>
-    <w:lsdException w:name="Intense Reference" w:uiPriority="32" w:qFormat="1"/>
-    <w:lsdException w:name="Book Title" w:uiPriority="33" w:qFormat="1"/>
-    <w:lsdException w:name="Bibliography" w:semiHidden="1" w:uiPriority="37" w:unhideWhenUsed="1"/>
-    <w:lsdException w:name="TOC Heading" w:semiHidden="1" w:uiPriority="39" w:unhideWhenUsed="1" w:qFormat="1"/>
-    <w:lsdException w:name="Plain Table 1" w:uiPriority="41"/>
-    <w:lsdException w:name="Plain Table 2" w:uiPriority="42"/>
-    <w:lsdException w:name="Plain Table 3" w:uiPriority="43"/>
-    <w:lsdException w:name="Plain Table 4" w:uiPriority="44"/>
-    <w:lsdException w:name="Plain Table 5" w:uiPriority="45"/>
-    <w:lsdException w:name="Grid Table Light" w:uiPriority="40"/>
-    <w:lsdException w:name="Grid Table 1 Light" w:uiPriority="46"/>
-    <w:lsdException w:name="Grid Table 2" w:uiPriority="47"/>
-    <w:lsdException w:name="Grid Table 3" w:uiPriority="48"/>
-    <w:lsdException w:name="Grid Table 4" w:uiPriority="49"/>
-    <w:lsdException w:name="Grid Table 5 Dark" w:uiPriority="50"/>
-    <w:lsdException w:name="Grid Table 6 Colorful" w:uiPriority="51"/>
-    <w:lsdException w:name="Grid Table 7 Colorful" w:uiPriority="52"/>
-    <w:lsdException w:name="Grid Table 1 Light Accent 1" w:uiPriority="46"/>
-    <w:lsdException w:name="Grid Table 2 Accent 1" w:uiPriority="47"/>
-    <w:lsdException w:name="Grid Table 3 Accent 1" w:uiPriority="48"/>
-    <w:lsdException w:name="Grid Table 4 Accent 1" w:uiPriority="49"/>
-    <w:lsdException w:name="Grid Table 5 Dark Accent 1" w:uiPriority="50"/>
-    <w:lsdException w:name="Grid Table 6 Colorful Accent 1" w:uiPriority="51"/>
-    <w:lsdException w:name="Grid Table 7 Colorful Accent 1" w:uiPriority="52"/>
-    <w:lsdException w:name="Grid Table 1 Light Accent 2" w:uiPriority="46"/>
-    <w:lsdException w:name="Grid Table 2 Accent 2" w:uiPriority="47"/>
-    <w:lsdException w:name="Grid Table 3 Accent 2" w:uiPriority="48"/>
-    <w:lsdException w:name="Grid Table 4 Accent 2" w:uiPriority="49"/>
-    <w:lsdException w:name="Grid Table 5 Dark Accent 2" w:uiPriority="50"/>
-    <w:lsdException w:name="Grid Table 6 Colorful Accent 2" w:uiPriority="51"/>
-    <w:lsdException w:name="Grid Table 7 Colorful Accent 2" w:uiPriority="52"/>
-    <w:lsdException w:name="Grid Table 1 Light Accent 3" w:uiPriority="46"/>
-    <w:lsdException w:name="Grid Table 2 Accent 3" w:uiPriority="47"/>
-    <w:lsdException w:name="Grid Table 3 Accent 3" w:uiPriority="48"/>
-    <w:lsdException w:name="Grid Table 4 Accent 3" w:uiPriority="49"/>
-    <w:lsdException w:name="Grid Table 5 Dark Accent 3" w:uiPriority="50"/>
-    <w:lsdException w:name="Grid Table 6 Colorful Accent 3" w:uiPriority="51"/>
-    <w:lsdException w:name="Grid Table 7 Colorful Accent 3" w:uiPriority="52"/>
-    <w:lsdException w:name="Grid Table 1 Light Accent 4" w:uiPriority="46"/>
-    <w:lsdException w:name="Grid Table 2 Accent 4" w:uiPriority="47"/>
-    <w:lsdException w:name="Grid Table 3 Accent 4" w:uiPriority="48"/>
-    <w:lsdException w:name="Grid Table 4 Accent 4" w:uiPriority="49"/>
-    <w:lsdException w:name="Grid Table 5 Dark Accent 4" w:uiPriority="50"/>
-    <w:lsdException w:name="Grid Table 6 Colorful Accent 4" w:uiPriority="51"/>
-    <w:lsdException w:name="Grid Table 7 Colorful Accent 4" w:uiPriority="52"/>
-    <w:lsdException w:name="Grid Table 1 Light Accent 5" w:uiPriority="46"/>
-    <w:lsdException w:name="Grid Table 2 Accent 5" w:uiPriority="47"/>
-    <w:lsdException w:name="Grid Table 3 Accent 5" w:uiPriority="48"/>
-    <w:lsdException w:name="Grid Table 4 Accent 5" w:uiPriority="49"/>
-    <w:lsdException w:name="Grid Table 5 Dark Accent 5" w:uiPriority="50"/>
-    <w:lsdException w:name="Grid Table 6 Colorful Accent 5" w:uiPriority="51"/>
-    <w:lsdException w:name="Grid Table 7 Colorful Accent 5" w:uiPriority="52"/>
-    <w:lsdException w:name="Grid Table 1 Light Accent 6" w:uiPriority="46"/>
-    <w:lsdException w:name="Grid Table 2 Accent 6" w:uiPriority="47"/>
-    <w:lsdException w:name="Grid Table 3 Accent 6" w:uiPriority="48"/>
-    <w:lsdException w:name="Grid Table 4 Accent 6" w:uiPriority="49"/>
-    <w:lsdException w:name="Grid Table 5 Dark Accent 6" w:uiPriority="50"/>
-    <w:lsdException w:name="Grid Table 6 Colorful Accent 6" w:uiPriority="51"/>
-    <w:lsdException w:name="Grid Table 7 Colorful Accent 6" w:uiPriority="52"/>
-    <w:lsdException w:name="List Table 1 Light" w:uiPriority="46"/>
-    <w:lsdException w:name="List Table 2" w:uiPriority="47"/>
-    <w:lsdException w:name="List Table 3" w:uiPriority="48"/>
-    <w:lsdException w:name="List Table 4" w:uiPriority="49"/>
-    <w:lsdException w:name="List Table 5 Dark" w:uiPriority="50"/>
-    <w:lsdException w:name="List Table 6 Colorful" w:uiPriority="51"/>
-    <w:lsdException w:name="List Table 7 Colorful" w:uiPriority="52"/>
-    <w:lsdException w:name="List Table 1 Light Accent 1" w:uiPriority="46"/>
-    <w:lsdException w:name="List Table 2 Accent 1" w:uiPriority="47"/>
-    <w:lsdException w:name="List Table 3 Accent 1" w:uiPriority="48"/>
-    <w:lsdException w:name="List Table 4 Accent 1" w:uiPriority="49"/>
-    <w:lsdException w:name="List Table 5 Dark Accent 1" w:uiPriority="50"/>
-    <w:lsdException w:name="List Table 6 Colorful Accent 1" w:uiPriority="51"/>
-    <w:lsdException w:name="List Table 7 Colorful Accent 1" w:uiPriority="52"/>
-    <w:lsdException w:name="List Table 1 Light Accent 2" w:uiPriority="46"/>
-    <w:lsdException w:name="List Table 2 Accent 2" w:uiPriority="47"/>
-    <w:lsdException w:name="List Table 3 Accent 2" w:uiPriority="48"/>
-    <w:lsdException w:name="List Table 4 Accent 2" w:uiPriority="49"/>
-    <w:lsdException w:name="List Table 5 Dark Accent 2" w:uiPriority="50"/>
-    <w:lsdException w:name="List Table 6 Colorful Accent 2" w:uiPriority="51"/>
-    <w:lsdException w:name="List Table 7 Colorful Accent 2" w:uiPriority="52"/>
-    <w:lsdException w:name="List Table 1 Light Accent 3" w:uiPriority="46"/>
-    <w:lsdException w:name="List Table 2 Accent 3" w:uiPriority="47"/>
-    <w:lsdException w:name="List Table 3 Accent 3" w:uiPriority="48"/>
-    <w:lsdException w:name="List Table 4 Accent 3" w:uiPriority="49"/>
-    <w:lsdException w:name="List Table 5 Dark Accent 3" w:uiPriority="50"/>
-    <w:lsdException w:name="List Table 6 Colorful Accent 3" w:uiPriority="51"/>
-    <w:lsdException w:name="List Table 7 Colorful Accent 3" w:uiPriority="52"/>
-    <w:lsdException w:name="List Table 1 Light Accent 4" w:uiPriority="46"/>
-    <w:lsdException w:name="List Table 2 Accent 4" w:uiPriority="47"/>
-    <w:lsdException w:name="List Table 3 Accent 4" w:uiPriority="48"/>
-    <w:lsdException w:name="List Table 4 Accent 4" w:uiPriority="49"/>
-    <w:lsdException w:name="List Table 5 Dark Accent 4" w:uiPriority="50"/>
-    <w:lsdException w:name="List Table 6 Colorful Accent 4" w:uiPriority="51"/>
-    <w:lsdException w:name="List Table 7 Colorful Accent 4" w:uiPriority="52"/>
-    <w:lsdException w:name="List Table 1 Light Accent 5" w:uiPriority="46"/>
-    <w:lsdException w:name="List Table 2 Accent 5" w:uiPriority="47"/>
-    <w:lsdException w:name="List Table 3 Accent 5" w:uiPriority="48"/>
-    <w:lsdException w:name="List Table 4 Accent 5" w:uiPriority="49"/>
-    <w:lsdException w:name="List Table 5 Dark Accent 5" w:uiPriority="50"/>
-    <w:lsdException w:name="List Table 6 Colorful Accent 5" w:uiPriority="51"/>
-    <w:lsdException w:name="List Table 7 Colorful Accent 5" w:uiPriority="52"/>
-    <w:lsdException w:name="List Table 1 Light Accent 6" w:uiPriority="46"/>
-    <w:lsdException w:name="List Table 2 Accent 6" w:uiPriority="47"/>
-    <w:lsdException w:name="List Table 3 Accent 6" w:uiPriority="48"/>
-    <w:lsdException w:name="List Table 4 Accent 6" w:uiPriority="49"/>
-    <w:lsdException w:name="List Table 5 Dark Accent 6" w:uiPriority="50"/>
-    <w:lsdException w:name="List Table 6 Colorful Accent 6" w:uiPriority="51"/>
-    <w:lsdException w:name="List Table 7 Colorful Accent 6" w:uiPriority="52"/>
+  <w:latentStyles w:defLockedState="0" w:defUIPriority="99" w:defSemiHidden="1" w:defUnhideWhenUsed="1" w:defQFormat="0" w:count="267">
+    <w:lsdException w:name="Normal" w:semiHidden="0" w:uiPriority="0" w:unhideWhenUsed="0" w:qFormat="1"/>
+    <w:lsdException w:name="heading 1" w:semiHidden="0" w:uiPriority="9" w:unhideWhenUsed="0" w:qFormat="1"/>
+    <w:lsdException w:name="heading 2" w:uiPriority="9" w:qFormat="1"/>
+    <w:lsdException w:name="heading 3" w:uiPriority="9" w:qFormat="1"/>
+    <w:lsdException w:name="heading 4" w:uiPriority="9" w:qFormat="1"/>
+    <w:lsdException w:name="heading 5" w:uiPriority="9" w:qFormat="1"/>
+    <w:lsdException w:name="heading 6" w:uiPriority="9" w:qFormat="1"/>
+    <w:lsdException w:name="heading 7" w:uiPriority="9" w:qFormat="1"/>
+    <w:lsdException w:name="heading 8" w:uiPriority="9" w:qFormat="1"/>
+    <w:lsdException w:name="heading 9" w:uiPriority="9" w:qFormat="1"/>
+    <w:lsdException w:name="toc 1" w:uiPriority="39"/>
+    <w:lsdException w:name="toc 2" w:uiPriority="39"/>
+    <w:lsdException w:name="toc 3" w:uiPriority="39"/>
+    <w:lsdException w:name="toc 4" w:uiPriority="39"/>
+    <w:lsdException w:name="toc 5" w:uiPriority="39"/>
+    <w:lsdException w:name="toc 6" w:uiPriority="39"/>
+    <w:lsdException w:name="toc 7" w:uiPriority="39"/>
+    <w:lsdException w:name="toc 8" w:uiPriority="39"/>
+    <w:lsdException w:name="toc 9" w:uiPriority="39"/>
+    <w:lsdException w:name="caption" w:uiPriority="35" w:qFormat="1"/>
+    <w:lsdException w:name="Title" w:semiHidden="0" w:uiPriority="10" w:unhideWhenUsed="0" w:qFormat="1"/>
+    <w:lsdException w:name="Default Paragraph Font" w:uiPriority="1"/>
+    <w:lsdException w:name="Subtitle" w:semiHidden="0" w:uiPriority="11" w:unhideWhenUsed="0" w:qFormat="1"/>
+    <w:lsdException w:name="Strong" w:semiHidden="0" w:uiPriority="22" w:unhideWhenUsed="0" w:qFormat="1"/>
+    <w:lsdException w:name="Emphasis" w:semiHidden="0" w:uiPriority="20" w:unhideWhenUsed="0" w:qFormat="1"/>
+    <w:lsdException w:name="Table Grid" w:semiHidden="0" w:uiPriority="39" w:unhideWhenUsed="0"/>
+    <w:lsdException w:name="Placeholder Text" w:unhideWhenUsed="0"/>
+    <w:lsdException w:name="No Spacing" w:semiHidden="0" w:uiPriority="1" w:unhideWhenUsed="0" w:qFormat="1"/>
+    <w:lsdException w:name="Light Shading" w:semiHidden="0" w:uiPriority="60" w:unhideWhenUsed="0"/>
+    <w:lsdException w:name="Light List" w:semiHidden="0" w:uiPriority="61" w:unhideWhenUsed="0"/>
+    <w:lsdException w:name="Light Grid" w:semiHidden="0" w:uiPriority="62" w:unhideWhenUsed="0"/>
+    <w:lsdException w:name="Medium Shading 1" w:semiHidden="0" w:uiPriority="63" w:unhideWhenUsed="0"/>
+    <w:lsdException w:name="Medium Shading 2" w:semiHidden="0" w:uiPriority="64" w:unhideWhenUsed="0"/>
+    <w:lsdException w:name="Medium List 1" w:semiHidden="0" w:uiPriority="65" w:unhideWhenUsed="0"/>
+    <w:lsdException w:name="Medium List 2" w:semiHidden="0" w:uiPriority="66" w:unhideWhenUsed="0"/>
+    <w:lsdException w:name="Medium Grid 1" w:semiHidden="0" w:uiPriority="67" w:unhideWhenUsed="0"/>
+    <w:lsdException w:name="Medium Grid 2" w:semiHidden="0" w:uiPriority="68" w:unhideWhenUsed="0"/>
+    <w:lsdException w:name="Medium Grid 3" w:semiHidden="0" w:uiPriority="69" w:unhideWhenUsed="0"/>
+    <w:lsdException w:name="Dark List" w:semiHidden="0" w:uiPriority="70" w:unhideWhenUsed="0"/>
+    <w:lsdException w:name="Colorful Shading" w:semiHidden="0" w:uiPriority="71" w:unhideWhenUsed="0"/>
+    <w:lsdException w:name="Colorful List" w:semiHidden="0" w:uiPriority="72" w:unhideWhenUsed="0"/>
+    <w:lsdException w:name="Colorful Grid" w:semiHidden="0" w:uiPriority="73" w:unhideWhenUsed="0"/>
+    <w:lsdException w:name="Light Shading Accent 1" w:semiHidden="0" w:uiPriority="60" w:unhideWhenUsed="0"/>
+    <w:lsdException w:name="Light List Accent 1" w:semiHidden="0" w:uiPriority="61" w:unhideWhenUsed="0"/>
+    <w:lsdException w:name="Light Grid Accent 1" w:semiHidden="0" w:uiPriority="62" w:unhideWhenUsed="0"/>
+    <w:lsdException w:name="Medium Shading 1 Accent 1" w:semiHidden="0" w:uiPriority="63" w:unhideWhenUsed="0"/>
+    <w:lsdException w:name="Medium Shading 2 Accent 1" w:semiHidden="0" w:uiPriority="64" w:unhideWhenUsed="0"/>
+    <w:lsdException w:name="Medium List 1 Accent 1" w:semiHidden="0" w:uiPriority="65" w:unhideWhenUsed="0"/>
+    <w:lsdException w:name="Revision" w:unhideWhenUsed="0"/>
+    <w:lsdException w:name="List Paragraph" w:semiHidden="0" w:uiPriority="34" w:unhideWhenUsed="0" w:qFormat="1"/>
+    <w:lsdException w:name="Quote" w:semiHidden="0" w:uiPriority="29" w:unhideWhenUsed="0" w:qFormat="1"/>
+    <w:lsdException w:name="Intense Quote" w:semiHidden="0" w:uiPriority="30" w:unhideWhenUsed="0" w:qFormat="1"/>
+    <w:lsdException w:name="Medium List 2 Accent 1" w:semiHidden="0" w:uiPriority="66" w:unhideWhenUsed="0"/>
+    <w:lsdException w:name="Medium Grid 1 Accent 1" w:semiHidden="0" w:uiPriority="67" w:unhideWhenUsed="0"/>
+    <w:lsdException w:name="Medium Grid 2 Accent 1" w:semiHidden="0" w:uiPriority="68" w:unhideWhenUsed="0"/>
+    <w:lsdException w:name="Medium Grid 3 Accent 1" w:semiHidden="0" w:uiPriority="69" w:unhideWhenUsed="0"/>
+    <w:lsdException w:name="Dark List Accent 1" w:semiHidden="0" w:uiPriority="70" w:unhideWhenUsed="0"/>
+    <w:lsdException w:name="Colorful Shading Accent 1" w:semiHidden="0" w:uiPriority="71" w:unhideWhenUsed="0"/>
+    <w:lsdException w:name="Colorful List Accent 1" w:semiHidden="0" w:uiPriority="72" w:unhideWhenUsed="0"/>
+    <w:lsdException w:name="Colorful Grid Accent 1" w:semiHidden="0" w:uiPriority="73" w:unhideWhenUsed="0"/>
+    <w:lsdException w:name="Light Shading Accent 2" w:semiHidden="0" w:uiPriority="60" w:unhideWhenUsed="0"/>
+    <w:lsdException w:name="Light List Accent 2" w:semiHidden="0" w:uiPriority="61" w:unhideWhenUsed="0"/>
+    <w:lsdException w:name="Light Grid Accent 2" w:semiHidden="0" w:uiPriority="62" w:unhideWhenUsed="0"/>
+    <w:lsdException w:name="Medium Shading 1 Accent 2" w:semiHidden="0" w:uiPriority="63" w:unhideWhenUsed="0"/>
+    <w:lsdException w:name="Medium Shading 2 Accent 2" w:semiHidden="0" w:uiPriority="64" w:unhideWhenUsed="0"/>
+    <w:lsdException w:name="Medium List 1 Accent 2" w:semiHidden="0" w:uiPriority="65" w:unhideWhenUsed="0"/>
+    <w:lsdException w:name="Medium List 2 Accent 2" w:semiHidden="0" w:uiPriority="66" w:unhideWhenUsed="0"/>
+    <w:lsdException w:name="Medium Grid 1 Accent 2" w:semiHidden="0" w:uiPriority="67" w:unhideWhenUsed="0"/>
+    <w:lsdException w:name="Medium Grid 2 Accent 2" w:semiHidden="0" w:uiPriority="68" w:unhideWhenUsed="0"/>
+    <w:lsdException w:name="Medium Grid 3 Accent 2" w:semiHidden="0" w:uiPriority="69" w:unhideWhenUsed="0"/>
+    <w:lsdException w:name="Dark List Accent 2" w:semiHidden="0" w:uiPriority="70" w:unhideWhenUsed="0"/>
+    <w:lsdException w:name="Colorful Shading Accent 2" w:semiHidden="0" w:uiPriority="71" w:unhideWhenUsed="0"/>
+    <w:lsdException w:name="Colorful List Accent 2" w:semiHidden="0" w:uiPriority="72" w:unhideWhenUsed="0"/>
+    <w:lsdException w:name="Colorful Grid Accent 2" w:semiHidden="0" w:uiPriority="73" w:unhideWhenUsed="0"/>
+    <w:lsdException w:name="Light Shading Accent 3" w:semiHidden="0" w:uiPriority="60" w:unhideWhenUsed="0"/>
+    <w:lsdException w:name="Light List Accent 3" w:semiHidden="0" w:uiPriority="61" w:unhideWhenUsed="0"/>
+    <w:lsdException w:name="Light Grid Accent 3" w:semiHidden="0" w:uiPriority="62" w:unhideWhenUsed="0"/>
+    <w:lsdException w:name="Medium Shading 1 Accent 3" w:semiHidden="0" w:uiPriority="63" w:unhideWhenUsed="0"/>
+    <w:lsdException w:name="Medium Shading 2 Accent 3" w:semiHidden="0" w:uiPriority="64" w:unhideWhenUsed="0"/>
+    <w:lsdException w:name="Medium List 1 Accent 3" w:semiHidden="0" w:uiPriority="65" w:unhideWhenUsed="0"/>
+    <w:lsdException w:name="Medium List 2 Accent 3" w:semiHidden="0" w:uiPriority="66" w:unhideWhenUsed="0"/>
+    <w:lsdException w:name="Medium Grid 1 Accent 3" w:semiHidden="0" w:uiPriority="67" w:unhideWhenUsed="0"/>
+    <w:lsdException w:name="Medium Grid 2 Accent 3" w:semiHidden="0" w:uiPriority="68" w:unhideWhenUsed="0"/>
+    <w:lsdException w:name="Medium Grid 3 Accent 3" w:semiHidden="0" w:uiPriority="69" w:unhideWhenUsed="0"/>
+    <w:lsdException w:name="Dark List Accent 3" w:semiHidden="0" w:uiPriority="70" w:unhideWhenUsed="0"/>
+    <w:lsdException w:name="Colorful Shading Accent 3" w:semiHidden="0" w:uiPriority="71" w:unhideWhenUsed="0"/>
+    <w:lsdException w:name="Colorful List Accent 3" w:semiHidden="0" w:uiPriority="72" w:unhideWhenUsed="0"/>
+    <w:lsdException w:name="Colorful Grid Accent 3" w:semiHidden="0" w:uiPriority="73" w:unhideWhenUsed="0"/>
+    <w:lsdException w:name="Light Shading Accent 4" w:semiHidden="0" w:uiPriority="60" w:unhideWhenUsed="0"/>
+    <w:lsdException w:name="Light List Accent 4" w:semiHidden="0" w:uiPriority="61" w:unhideWhenUsed="0"/>
+    <w:lsdException w:name="Light Grid Accent 4" w:semiHidden="0" w:uiPriority="62" w:unhideWhenUsed="0"/>
+    <w:lsdException w:name="Medium Shading 1 Accent 4" w:semiHidden="0" w:uiPriority="63" w:unhideWhenUsed="0"/>
+    <w:lsdException w:name="Medium Shading 2 Accent 4" w:semiHidden="0" w:uiPriority="64" w:unhideWhenUsed="0"/>
+    <w:lsdException w:name="Medium List 1 Accent 4" w:semiHidden="0" w:uiPriority="65" w:unhideWhenUsed="0"/>
+    <w:lsdException w:name="Medium List 2 Accent 4" w:semiHidden="0" w:uiPriority="66" w:unhideWhenUsed="0"/>
+    <w:lsdException w:name="Medium Grid 1 Accent 4" w:semiHidden="0" w:uiPriority="67" w:unhideWhenUsed="0"/>
+    <w:lsdException w:name="Medium Grid 2 Accent 4" w:semiHidden="0" w:uiPriority="68" w:unhideWhenUsed="0"/>
+    <w:lsdException w:name="Medium Grid 3 Accent 4" w:semiHidden="0" w:uiPriority="69" w:unhideWhenUsed="0"/>
+    <w:lsdException w:name="Dark List Accent 4" w:semiHidden="0" w:uiPriority="70" w:unhideWhenUsed="0"/>
+    <w:lsdException w:name="Colorful Shading Accent 4" w:semiHidden="0" w:uiPriority="71" w:unhideWhenUsed="0"/>
+    <w:lsdException w:name="Colorful List Accent 4" w:semiHidden="0" w:uiPriority="72" w:unhideWhenUsed="0"/>
+    <w:lsdException w:name="Colorful Grid Accent 4" w:semiHidden="0" w:uiPriority="73" w:unhideWhenUsed="0"/>
+    <w:lsdException w:name="Light Shading Accent 5" w:semiHidden="0" w:uiPriority="60" w:unhideWhenUsed="0"/>
+    <w:lsdException w:name="Light List Accent 5" w:semiHidden="0" w:uiPriority="61" w:unhideWhenUsed="0"/>
+    <w:lsdException w:name="Light Grid Accent 5" w:semiHidden="0" w:uiPriority="62" w:unhideWhenUsed="0"/>
+    <w:lsdException w:name="Medium Shading 1 Accent 5" w:semiHidden="0" w:uiPriority="63" w:unhideWhenUsed="0"/>
+    <w:lsdException w:name="Medium Shading 2 Accent 5" w:semiHidden="0" w:uiPriority="64" w:unhideWhenUsed="0"/>
+    <w:lsdException w:name="Medium List 1 Accent 5" w:semiHidden="0" w:uiPriority="65" w:unhideWhenUsed="0"/>
+    <w:lsdException w:name="Medium List 2 Accent 5" w:semiHidden="0" w:uiPriority="66" w:unhideWhenUsed="0"/>
+    <w:lsdException w:name="Medium Grid 1 Accent 5" w:semiHidden="0" w:uiPriority="67" w:unhideWhenUsed="0"/>
+    <w:lsdException w:name="Medium Grid 2 Accent 5" w:semiHidden="0" w:uiPriority="68" w:unhideWhenUsed="0"/>
+    <w:lsdException w:name="Medium Grid 3 Accent 5" w:semiHidden="0" w:uiPriority="69" w:unhideWhenUsed="0"/>
+    <w:lsdException w:name="Dark List Accent 5" w:semiHidden="0" w:uiPriority="70" w:unhideWhenUsed="0"/>
+    <w:lsdException w:name="Colorful Shading Accent 5" w:semiHidden="0" w:uiPriority="71" w:unhideWhenUsed="0"/>
+    <w:lsdException w:name="Colorful List Accent 5" w:semiHidden="0" w:uiPriority="72" w:unhideWhenUsed="0"/>
+    <w:lsdException w:name="Colorful Grid Accent 5" w:semiHidden="0" w:uiPriority="73" w:unhideWhenUsed="0"/>
+    <w:lsdException w:name="Light Shading Accent 6" w:semiHidden="0" w:uiPriority="60" w:unhideWhenUsed="0"/>
+    <w:lsdException w:name="Light List Accent 6" w:semiHidden="0" w:uiPriority="61" w:unhideWhenUsed="0"/>
+    <w:lsdException w:name="Light Grid Accent 6" w:semiHidden="0" w:uiPriority="62" w:unhideWhenUsed="0"/>
+    <w:lsdException w:name="Medium Shading 1 Accent 6" w:semiHidden="0" w:uiPriority="63" w:unhideWhenUsed="0"/>
+    <w:lsdException w:name="Medium Shading 2 Accent 6" w:semiHidden="0" w:uiPriority="64" w:unhideWhenUsed="0"/>
+    <w:lsdException w:name="Medium List 1 Accent 6" w:semiHidden="0" w:uiPriority="65" w:unhideWhenUsed="0"/>
+    <w:lsdException w:name="Medium List 2 Accent 6" w:semiHidden="0" w:uiPriority="66" w:unhideWhenUsed="0"/>
+    <w:lsdException w:name="Medium Grid 1 Accent 6" w:semiHidden="0" w:uiPriority="67" w:unhideWhenUsed="0"/>
+    <w:lsdException w:name="Medium Grid 2 Accent 6" w:semiHidden="0" w:uiPriority="68" w:unhideWhenUsed="0"/>
+    <w:lsdException w:name="Medium Grid 3 Accent 6" w:semiHidden="0" w:uiPriority="69" w:unhideWhenUsed="0"/>
+    <w:lsdException w:name="Dark List Accent 6" w:semiHidden="0" w:uiPriority="70" w:unhideWhenUsed="0"/>
+    <w:lsdException w:name="Colorful Shading Accent 6" w:semiHidden="0" w:uiPriority="71" w:unhideWhenUsed="0"/>
+    <w:lsdException w:name="Colorful List Accent 6" w:semiHidden="0" w:uiPriority="72" w:unhideWhenUsed="0"/>
+    <w:lsdException w:name="Colorful Grid Accent 6" w:semiHidden="0" w:uiPriority="73" w:unhideWhenUsed="0"/>
+    <w:lsdException w:name="Subtle Emphasis" w:semiHidden="0" w:uiPriority="19" w:unhideWhenUsed="0" w:qFormat="1"/>
+    <w:lsdException w:name="Intense Emphasis" w:semiHidden="0" w:uiPriority="21" w:unhideWhenUsed="0" w:qFormat="1"/>
+    <w:lsdException w:name="Subtle Reference" w:semiHidden="0" w:uiPriority="31" w:unhideWhenUsed="0" w:qFormat="1"/>
+    <w:lsdException w:name="Intense Reference" w:semiHidden="0" w:uiPriority="32" w:unhideWhenUsed="0" w:qFormat="1"/>
+    <w:lsdException w:name="Book Title" w:semiHidden="0" w:uiPriority="33" w:unhideWhenUsed="0" w:qFormat="1"/>
+    <w:lsdException w:name="Bibliography" w:uiPriority="37"/>
+    <w:lsdException w:name="TOC Heading" w:uiPriority="39" w:qFormat="1"/>
   </w:latentStyles>
   <w:style w:type="paragraph" w:default="1" w:styleId="Normal">
     <w:name w:val="Normal"/>
     <w:qFormat/>
+    <w:rsid w:val="00847AF8"/>
   </w:style>
   <w:style w:type="paragraph" w:styleId="Heading1">
     <w:name w:val="heading 1"/>
@@ -1795,6 +1483,7 @@
     <w:uiPriority w:val="99"/>
     <w:semiHidden/>
     <w:unhideWhenUsed/>
+    <w:qFormat/>
     <w:tblPr>
       <w:tblInd w:w="0" w:type="dxa"/>
       <w:tblCellMar>
@@ -1892,6 +1581,36 @@
       <w:contextualSpacing/>
     </w:pPr>
   </w:style>
+  <w:style w:type="paragraph" w:styleId="BalloonText">
+    <w:name w:val="Balloon Text"/>
+    <w:basedOn w:val="Normal"/>
+    <w:link w:val="BalloonTextChar"/>
+    <w:uiPriority w:val="99"/>
+    <w:semiHidden/>
+    <w:unhideWhenUsed/>
+    <w:rsid w:val="007844AF"/>
+    <w:pPr>
+      <w:spacing w:after="0" w:line="240" w:lineRule="auto"/>
+    </w:pPr>
+    <w:rPr>
+      <w:rFonts w:ascii="Tahoma" w:hAnsi="Tahoma" w:cs="Tahoma"/>
+      <w:sz w:val="16"/>
+      <w:szCs w:val="16"/>
+    </w:rPr>
+  </w:style>
+  <w:style w:type="character" w:customStyle="1" w:styleId="BalloonTextChar">
+    <w:name w:val="Balloon Text Char"/>
+    <w:basedOn w:val="DefaultParagraphFont"/>
+    <w:link w:val="BalloonText"/>
+    <w:uiPriority w:val="99"/>
+    <w:semiHidden/>
+    <w:rsid w:val="007844AF"/>
+    <w:rPr>
+      <w:rFonts w:ascii="Tahoma" w:hAnsi="Tahoma" w:cs="Tahoma"/>
+      <w:sz w:val="16"/>
+      <w:szCs w:val="16"/>
+    </w:rPr>
+  </w:style>
 </w:styles>
 </file>
 
@@ -1938,7 +1657,7 @@
     </a:clrScheme>
     <a:fontScheme name="Office">
       <a:majorFont>
-        <a:latin typeface="Calibri Light" panose="020F0302020204030204"/>
+        <a:latin typeface="Calibri Light"/>
         <a:ea typeface=""/>
         <a:cs typeface=""/>
         <a:font script="Jpan" typeface="ＭＳ ゴシック"/>
@@ -1973,7 +1692,7 @@
         <a:font script="Geor" typeface="Sylfaen"/>
       </a:majorFont>
       <a:minorFont>
-        <a:latin typeface="Calibri" panose="020F0502020204030204"/>
+        <a:latin typeface="Calibri"/>
         <a:ea typeface=""/>
         <a:cs typeface=""/>
         <a:font script="Jpan" typeface="ＭＳ 明朝"/>
@@ -2150,7 +1869,7 @@
   <a:extraClrSchemeLst/>
   <a:extLst>
     <a:ext uri="{05A4C25C-085E-4340-85A3-A5531E510DB2}">
-      <thm15:themeFamily xmlns:thm15="http://schemas.microsoft.com/office/thememl/2012/main" name="Office Theme" id="{62F939B6-93AF-4DB8-9C6B-D6C7DFDC589F}" vid="{4A3C46E8-61CC-4603-A589-7422A47A8E4A}"/>
+      <thm15:themeFamily xmlns:thm15="http://schemas.microsoft.com/office/thememl/2012/main" xmlns="" name="Office Theme" id="{62F939B6-93AF-4DB8-9C6B-D6C7DFDC589F}" vid="{4A3C46E8-61CC-4603-A589-7422A47A8E4A}"/>
     </a:ext>
   </a:extLst>
 </a:theme>

</xml_diff>

<commit_message>
Made minor changes/clarifications to checkpoint
</commit_message>
<xml_diff>
--- a/CheckPoint 2.docx
+++ b/CheckPoint 2.docx
@@ -1,6 +1,6 @@
 
 <file path=word/document.xml><?xml version="1.0" encoding="utf-8"?>
-<w:document xmlns:ve="http://schemas.openxmlformats.org/markup-compatibility/2006" xmlns:o="urn:schemas-microsoft-com:office:office" xmlns:r="http://schemas.openxmlformats.org/officeDocument/2006/relationships" xmlns:m="http://schemas.openxmlformats.org/officeDocument/2006/math" xmlns:v="urn:schemas-microsoft-com:vml" xmlns:wp="http://schemas.openxmlformats.org/drawingml/2006/wordprocessingDrawing" xmlns:w10="urn:schemas-microsoft-com:office:word" xmlns:w="http://schemas.openxmlformats.org/wordprocessingml/2006/main" xmlns:wne="http://schemas.microsoft.com/office/word/2006/wordml">
+<w:document xmlns:wpc="http://schemas.microsoft.com/office/word/2010/wordprocessingCanvas" xmlns:mc="http://schemas.openxmlformats.org/markup-compatibility/2006" xmlns:o="urn:schemas-microsoft-com:office:office" xmlns:r="http://schemas.openxmlformats.org/officeDocument/2006/relationships" xmlns:m="http://schemas.openxmlformats.org/officeDocument/2006/math" xmlns:v="urn:schemas-microsoft-com:vml" xmlns:wp14="http://schemas.microsoft.com/office/word/2010/wordprocessingDrawing" xmlns:wp="http://schemas.openxmlformats.org/drawingml/2006/wordprocessingDrawing" xmlns:w10="urn:schemas-microsoft-com:office:word" xmlns:w="http://schemas.openxmlformats.org/wordprocessingml/2006/main" xmlns:w14="http://schemas.microsoft.com/office/word/2010/wordml" xmlns:w15="http://schemas.microsoft.com/office/word/2012/wordml" xmlns:wpg="http://schemas.microsoft.com/office/word/2010/wordprocessingGroup" xmlns:wpi="http://schemas.microsoft.com/office/word/2010/wordprocessingInk" xmlns:wne="http://schemas.microsoft.com/office/word/2006/wordml" xmlns:wps="http://schemas.microsoft.com/office/word/2010/wordprocessingShape" mc:Ignorable="w14 w15 wp14">
   <w:body>
     <w:p/>
     <w:p>
@@ -82,14 +82,27 @@
       <w:r>
         <w:t xml:space="preserve">Figure </w:t>
       </w:r>
-      <w:fldSimple w:instr=" SEQ Figure \* ARABIC ">
-        <w:r>
-          <w:rPr>
-            <w:noProof/>
-          </w:rPr>
-          <w:t>1</w:t>
-        </w:r>
-      </w:fldSimple>
+      <w:r>
+        <w:fldChar w:fldCharType="begin"/>
+      </w:r>
+      <w:r>
+        <w:instrText xml:space="preserve"> SEQ Figure \* ARABIC </w:instrText>
+      </w:r>
+      <w:r>
+        <w:fldChar w:fldCharType="separate"/>
+      </w:r>
+      <w:r>
+        <w:rPr>
+          <w:noProof/>
+        </w:rPr>
+        <w:t>1</w:t>
+      </w:r>
+      <w:r>
+        <w:rPr>
+          <w:noProof/>
+        </w:rPr>
+        <w:fldChar w:fldCharType="end"/>
+      </w:r>
       <w:r>
         <w:t xml:space="preserve"> – Depicts a running profile adjuster and running statistics</w:t>
       </w:r>
@@ -103,14 +116,39 @@
     <w:p>
       <w:r>
         <w:tab/>
-        <w:t xml:space="preserve">Our goal is to understand the properties of every clustering our visualization. Since every point represents an athlete, we have implemented a way of selecting a data point in the plot. With this capability we would like to highlight what bar the athlete fits in for various statistics, view their pace pattern (if available), or the nominal data associate with their work (emotion, terrain, weather, etc.). We also want to allow the user to generate a running profile to see what groups they would best fit in. The bottom left of figure 1 shows a few knobs that can be adjusted to generate workout a vector. With this vector we can then plot it to see which group it fits best with.  </w:t>
-      </w:r>
-      <w:r>
-        <w:t>The crosshairs in figure 1 and 2 depict an example of this feature.</w:t>
+        <w:t>Our goal is to understand the properties of every clustering our visualization. Since every point represents an athlete, we have implemented a way of selecting a data point in the plot. With this capability we would like to highlight what bar the athlete fits in for various statistics, view their pace pattern (if available), or the nominal data associate</w:t>
+      </w:r>
+      <w:r>
+        <w:t>d</w:t>
+      </w:r>
+      <w:r>
+        <w:t xml:space="preserve"> with their work</w:t>
+      </w:r>
+      <w:r>
+        <w:t>out</w:t>
+      </w:r>
+      <w:r>
+        <w:t xml:space="preserve"> (emotion, terrain, weather, etc.). We also want to allow the user to generate a running profile to see what groups they would best fit in</w:t>
+      </w:r>
+      <w:r>
+        <w:t xml:space="preserve"> using the knobs in the bottom left corner</w:t>
+      </w:r>
+      <w:r>
+        <w:t xml:space="preserve">. The bottom left of figure 1 shows a few knobs that can be adjusted to generate workout a vector. With this vector we can then plot it to see </w:t>
+      </w:r>
+      <w:r>
+        <w:t xml:space="preserve">which group it fits best with. </w:t>
+      </w:r>
+      <w:r>
+        <w:t xml:space="preserve">The </w:t>
+      </w:r>
+      <w:r>
+        <w:t>crosshairs in figure 1 and 2 will show where your choices for the knobs cause you to be in the clustering</w:t>
       </w:r>
     </w:p>
     <w:p>
       <w:r>
+        <w:lastRenderedPageBreak/>
         <w:tab/>
         <w:t xml:space="preserve">The user can also zoom in or out of the workout groups figure. To return back to the original zoom level they simply need to press the reset button. Since </w:t>
       </w:r>
@@ -120,11 +158,7 @@
       </w:r>
       <w:proofErr w:type="spellEnd"/>
       <w:r>
-        <w:t xml:space="preserve"> begins to slow down when more </w:t>
-      </w:r>
-      <w:r>
-        <w:lastRenderedPageBreak/>
-        <w:t>data point are present, we will only plot the cluster centers at the original level. The user can then click on a center and the figure will resize to fit and plot only the athletes in that group. We would also like to display statistics of a group as a whole when selected (</w:t>
+        <w:t xml:space="preserve"> begins to slow down when more data point are present, we will only plot the cluster centers at the original level. The user can then click on a center and the figure will resize to fit and plot only the athletes in that group. We would also like to display statistics of a group as a whole when selected (</w:t>
       </w:r>
       <w:proofErr w:type="spellStart"/>
       <w:r>
@@ -138,7 +172,33 @@
     <w:p>
       <w:r>
         <w:tab/>
-        <w:t>We would also like implement options to cluster on varying features. We will add options to specify which feature to include in the vector space (average pace, duration of run, distance, calories burned, etc.). We will also clustering based on pace pattern. Most of the runs have a vector of their current speed sampled every 10 second throughout their run. We will use the temporal correlation as distance metric when clustering by pace pattern</w:t>
+        <w:t>We would also like</w:t>
+      </w:r>
+      <w:r>
+        <w:t xml:space="preserve"> to</w:t>
+      </w:r>
+      <w:r>
+        <w:t xml:space="preserve"> implement options to clus</w:t>
+      </w:r>
+      <w:r>
+        <w:t>ter on varying features. We intend to</w:t>
+      </w:r>
+      <w:r>
+        <w:t xml:space="preserve"> add options to specify which feature to include in the vector space (average pace, duration of run, distance, calories burned</w:t>
+      </w:r>
+      <w:r>
+        <w:t>, etc.). We would also like to add the option to cluster</w:t>
+      </w:r>
+      <w:r>
+        <w:t xml:space="preserve"> based on pace pattern. Most of the runs have a vector of their current speed sampled every 10 second throughout their run. We will</w:t>
+      </w:r>
+      <w:r>
+        <w:t xml:space="preserve"> use the temporal correlation combined with a</w:t>
+      </w:r>
+      <w:bookmarkStart w:id="0" w:name="_GoBack"/>
+      <w:bookmarkEnd w:id="0"/>
+      <w:r>
+        <w:t xml:space="preserve"> distance metric when clustering by pace pattern</w:t>
       </w:r>
       <w:r>
         <w:t>.</w:t>
@@ -157,7 +217,7 @@
           <w:noProof/>
         </w:rPr>
         <w:drawing>
-          <wp:inline distT="0" distB="0" distL="0" distR="0">
+          <wp:inline distT="0" distB="0" distL="0" distR="0" wp14:anchorId="4CCFA8E1" wp14:editId="558EABB5">
             <wp:extent cx="4400275" cy="2781120"/>
             <wp:effectExtent l="19050" t="0" r="275" b="0"/>
             <wp:docPr id="2" name="Picture 2" descr="D:\Documents\GitHub\489_Project\Visualization\images\Slide2.PNG"/>
@@ -211,14 +271,27 @@
       <w:r>
         <w:t xml:space="preserve">Figure </w:t>
       </w:r>
-      <w:fldSimple w:instr=" SEQ Figure \* ARABIC ">
-        <w:r>
-          <w:rPr>
-            <w:noProof/>
-          </w:rPr>
-          <w:t>2</w:t>
-        </w:r>
-      </w:fldSimple>
+      <w:r>
+        <w:fldChar w:fldCharType="begin"/>
+      </w:r>
+      <w:r>
+        <w:instrText xml:space="preserve"> SEQ Figure \* ARABIC </w:instrText>
+      </w:r>
+      <w:r>
+        <w:fldChar w:fldCharType="separate"/>
+      </w:r>
+      <w:r>
+        <w:rPr>
+          <w:noProof/>
+        </w:rPr>
+        <w:t>2</w:t>
+      </w:r>
+      <w:r>
+        <w:rPr>
+          <w:noProof/>
+        </w:rPr>
+        <w:fldChar w:fldCharType="end"/>
+      </w:r>
       <w:r>
         <w:t xml:space="preserve"> – Options to select which statistics are displayed</w:t>
       </w:r>
@@ -235,7 +308,7 @@
 </file>
 
 <file path=word/endnotes.xml><?xml version="1.0" encoding="utf-8"?>
-<w:endnotes xmlns:ve="http://schemas.openxmlformats.org/markup-compatibility/2006" xmlns:o="urn:schemas-microsoft-com:office:office" xmlns:r="http://schemas.openxmlformats.org/officeDocument/2006/relationships" xmlns:m="http://schemas.openxmlformats.org/officeDocument/2006/math" xmlns:v="urn:schemas-microsoft-com:vml" xmlns:wp="http://schemas.openxmlformats.org/drawingml/2006/wordprocessingDrawing" xmlns:w10="urn:schemas-microsoft-com:office:word" xmlns:w="http://schemas.openxmlformats.org/wordprocessingml/2006/main" xmlns:wne="http://schemas.microsoft.com/office/word/2006/wordml">
+<w:endnotes xmlns:wpc="http://schemas.microsoft.com/office/word/2010/wordprocessingCanvas" xmlns:mc="http://schemas.openxmlformats.org/markup-compatibility/2006" xmlns:o="urn:schemas-microsoft-com:office:office" xmlns:r="http://schemas.openxmlformats.org/officeDocument/2006/relationships" xmlns:m="http://schemas.openxmlformats.org/officeDocument/2006/math" xmlns:v="urn:schemas-microsoft-com:vml" xmlns:wp14="http://schemas.microsoft.com/office/word/2010/wordprocessingDrawing" xmlns:wp="http://schemas.openxmlformats.org/drawingml/2006/wordprocessingDrawing" xmlns:w10="urn:schemas-microsoft-com:office:word" xmlns:w="http://schemas.openxmlformats.org/wordprocessingml/2006/main" xmlns:w14="http://schemas.microsoft.com/office/word/2010/wordml" xmlns:w15="http://schemas.microsoft.com/office/word/2012/wordml" xmlns:wpg="http://schemas.microsoft.com/office/word/2010/wordprocessingGroup" xmlns:wpi="http://schemas.microsoft.com/office/word/2010/wordprocessingInk" xmlns:wne="http://schemas.microsoft.com/office/word/2006/wordml" xmlns:wps="http://schemas.microsoft.com/office/word/2010/wordprocessingShape" mc:Ignorable="w14 w15 wp14">
   <w:endnote w:type="separator" w:id="-1">
     <w:p>
       <w:pPr>
@@ -260,7 +333,7 @@
 </file>
 
 <file path=word/footnotes.xml><?xml version="1.0" encoding="utf-8"?>
-<w:footnotes xmlns:ve="http://schemas.openxmlformats.org/markup-compatibility/2006" xmlns:o="urn:schemas-microsoft-com:office:office" xmlns:r="http://schemas.openxmlformats.org/officeDocument/2006/relationships" xmlns:m="http://schemas.openxmlformats.org/officeDocument/2006/math" xmlns:v="urn:schemas-microsoft-com:vml" xmlns:wp="http://schemas.openxmlformats.org/drawingml/2006/wordprocessingDrawing" xmlns:w10="urn:schemas-microsoft-com:office:word" xmlns:w="http://schemas.openxmlformats.org/wordprocessingml/2006/main" xmlns:wne="http://schemas.microsoft.com/office/word/2006/wordml">
+<w:footnotes xmlns:wpc="http://schemas.microsoft.com/office/word/2010/wordprocessingCanvas" xmlns:mc="http://schemas.openxmlformats.org/markup-compatibility/2006" xmlns:o="urn:schemas-microsoft-com:office:office" xmlns:r="http://schemas.openxmlformats.org/officeDocument/2006/relationships" xmlns:m="http://schemas.openxmlformats.org/officeDocument/2006/math" xmlns:v="urn:schemas-microsoft-com:vml" xmlns:wp14="http://schemas.microsoft.com/office/word/2010/wordprocessingDrawing" xmlns:wp="http://schemas.openxmlformats.org/drawingml/2006/wordprocessingDrawing" xmlns:w10="urn:schemas-microsoft-com:office:word" xmlns:w="http://schemas.openxmlformats.org/wordprocessingml/2006/main" xmlns:w14="http://schemas.microsoft.com/office/word/2010/wordml" xmlns:w15="http://schemas.microsoft.com/office/word/2012/wordml" xmlns:wpg="http://schemas.microsoft.com/office/word/2010/wordprocessingGroup" xmlns:wpi="http://schemas.microsoft.com/office/word/2010/wordprocessingInk" xmlns:wne="http://schemas.microsoft.com/office/word/2006/wordml" xmlns:wps="http://schemas.microsoft.com/office/word/2010/wordprocessingShape" mc:Ignorable="w14 w15 wp14">
   <w:footnote w:type="separator" w:id="-1">
     <w:p>
       <w:pPr>
@@ -285,7 +358,7 @@
 </file>
 
 <file path=word/header1.xml><?xml version="1.0" encoding="utf-8"?>
-<w:hdr xmlns:ve="http://schemas.openxmlformats.org/markup-compatibility/2006" xmlns:o="urn:schemas-microsoft-com:office:office" xmlns:r="http://schemas.openxmlformats.org/officeDocument/2006/relationships" xmlns:m="http://schemas.openxmlformats.org/officeDocument/2006/math" xmlns:v="urn:schemas-microsoft-com:vml" xmlns:wp="http://schemas.openxmlformats.org/drawingml/2006/wordprocessingDrawing" xmlns:w10="urn:schemas-microsoft-com:office:word" xmlns:w="http://schemas.openxmlformats.org/wordprocessingml/2006/main" xmlns:wne="http://schemas.microsoft.com/office/word/2006/wordml">
+<w:hdr xmlns:wpc="http://schemas.microsoft.com/office/word/2010/wordprocessingCanvas" xmlns:mc="http://schemas.openxmlformats.org/markup-compatibility/2006" xmlns:o="urn:schemas-microsoft-com:office:office" xmlns:r="http://schemas.openxmlformats.org/officeDocument/2006/relationships" xmlns:m="http://schemas.openxmlformats.org/officeDocument/2006/math" xmlns:v="urn:schemas-microsoft-com:vml" xmlns:wp14="http://schemas.microsoft.com/office/word/2010/wordprocessingDrawing" xmlns:wp="http://schemas.openxmlformats.org/drawingml/2006/wordprocessingDrawing" xmlns:w10="urn:schemas-microsoft-com:office:word" xmlns:w="http://schemas.openxmlformats.org/wordprocessingml/2006/main" xmlns:w14="http://schemas.microsoft.com/office/word/2010/wordml" xmlns:w15="http://schemas.microsoft.com/office/word/2012/wordml" xmlns:wpg="http://schemas.microsoft.com/office/word/2010/wordprocessingGroup" xmlns:wpi="http://schemas.microsoft.com/office/word/2010/wordprocessingInk" xmlns:wne="http://schemas.microsoft.com/office/word/2006/wordml" xmlns:wps="http://schemas.microsoft.com/office/word/2010/wordprocessingShape" mc:Ignorable="w14 w15 wp14">
   <w:p>
     <w:pPr>
       <w:pStyle w:val="Header"/>
@@ -314,7 +387,7 @@
 </file>
 
 <file path=word/numbering.xml><?xml version="1.0" encoding="utf-8"?>
-<w:numbering xmlns:ve="http://schemas.openxmlformats.org/markup-compatibility/2006" xmlns:o="urn:schemas-microsoft-com:office:office" xmlns:r="http://schemas.openxmlformats.org/officeDocument/2006/relationships" xmlns:m="http://schemas.openxmlformats.org/officeDocument/2006/math" xmlns:v="urn:schemas-microsoft-com:vml" xmlns:wp="http://schemas.openxmlformats.org/drawingml/2006/wordprocessingDrawing" xmlns:w10="urn:schemas-microsoft-com:office:word" xmlns:w="http://schemas.openxmlformats.org/wordprocessingml/2006/main" xmlns:wne="http://schemas.microsoft.com/office/word/2006/wordml">
+<w:numbering xmlns:wpc="http://schemas.microsoft.com/office/word/2010/wordprocessingCanvas" xmlns:mc="http://schemas.openxmlformats.org/markup-compatibility/2006" xmlns:o="urn:schemas-microsoft-com:office:office" xmlns:r="http://schemas.openxmlformats.org/officeDocument/2006/relationships" xmlns:m="http://schemas.openxmlformats.org/officeDocument/2006/math" xmlns:v="urn:schemas-microsoft-com:vml" xmlns:wp14="http://schemas.microsoft.com/office/word/2010/wordprocessingDrawing" xmlns:wp="http://schemas.openxmlformats.org/drawingml/2006/wordprocessingDrawing" xmlns:w10="urn:schemas-microsoft-com:office:word" xmlns:w="http://schemas.openxmlformats.org/wordprocessingml/2006/main" xmlns:w14="http://schemas.microsoft.com/office/word/2010/wordml" xmlns:w15="http://schemas.microsoft.com/office/word/2012/wordml" xmlns:wpg="http://schemas.microsoft.com/office/word/2010/wordprocessingGroup" xmlns:wpi="http://schemas.microsoft.com/office/word/2010/wordprocessingInk" xmlns:wne="http://schemas.microsoft.com/office/word/2006/wordml" xmlns:wps="http://schemas.microsoft.com/office/word/2010/wordprocessingShape" mc:Ignorable="w14 w15 wp14">
   <w:abstractNum w:abstractNumId="0">
     <w:nsid w:val="3EC25826"/>
     <w:multiLevelType w:val="multilevel"/>
@@ -441,7 +514,7 @@
 </file>
 
 <file path=word/styles.xml><?xml version="1.0" encoding="utf-8"?>
-<w:styles xmlns:r="http://schemas.openxmlformats.org/officeDocument/2006/relationships" xmlns:w="http://schemas.openxmlformats.org/wordprocessingml/2006/main">
+<w:styles xmlns:mc="http://schemas.openxmlformats.org/markup-compatibility/2006" xmlns:r="http://schemas.openxmlformats.org/officeDocument/2006/relationships" xmlns:w="http://schemas.openxmlformats.org/wordprocessingml/2006/main" xmlns:w14="http://schemas.microsoft.com/office/word/2010/wordml" xmlns:w15="http://schemas.microsoft.com/office/word/2012/wordml" mc:Ignorable="w14 w15">
   <w:docDefaults>
     <w:rPrDefault>
       <w:rPr>
@@ -457,144 +530,378 @@
       </w:pPr>
     </w:pPrDefault>
   </w:docDefaults>
-  <w:latentStyles w:defLockedState="0" w:defUIPriority="99" w:defSemiHidden="1" w:defUnhideWhenUsed="1" w:defQFormat="0" w:count="267">
-    <w:lsdException w:name="Normal" w:semiHidden="0" w:uiPriority="0" w:unhideWhenUsed="0" w:qFormat="1"/>
-    <w:lsdException w:name="heading 1" w:semiHidden="0" w:uiPriority="9" w:unhideWhenUsed="0" w:qFormat="1"/>
-    <w:lsdException w:name="heading 2" w:uiPriority="9" w:qFormat="1"/>
-    <w:lsdException w:name="heading 3" w:uiPriority="9" w:qFormat="1"/>
-    <w:lsdException w:name="heading 4" w:uiPriority="9" w:qFormat="1"/>
-    <w:lsdException w:name="heading 5" w:uiPriority="9" w:qFormat="1"/>
-    <w:lsdException w:name="heading 6" w:uiPriority="9" w:qFormat="1"/>
-    <w:lsdException w:name="heading 7" w:uiPriority="9" w:qFormat="1"/>
-    <w:lsdException w:name="heading 8" w:uiPriority="9" w:qFormat="1"/>
-    <w:lsdException w:name="heading 9" w:uiPriority="9" w:qFormat="1"/>
-    <w:lsdException w:name="toc 1" w:uiPriority="39"/>
-    <w:lsdException w:name="toc 2" w:uiPriority="39"/>
-    <w:lsdException w:name="toc 3" w:uiPriority="39"/>
-    <w:lsdException w:name="toc 4" w:uiPriority="39"/>
-    <w:lsdException w:name="toc 5" w:uiPriority="39"/>
-    <w:lsdException w:name="toc 6" w:uiPriority="39"/>
-    <w:lsdException w:name="toc 7" w:uiPriority="39"/>
-    <w:lsdException w:name="toc 8" w:uiPriority="39"/>
-    <w:lsdException w:name="toc 9" w:uiPriority="39"/>
-    <w:lsdException w:name="caption" w:uiPriority="35" w:qFormat="1"/>
-    <w:lsdException w:name="Title" w:semiHidden="0" w:uiPriority="10" w:unhideWhenUsed="0" w:qFormat="1"/>
-    <w:lsdException w:name="Default Paragraph Font" w:uiPriority="1"/>
-    <w:lsdException w:name="Subtitle" w:semiHidden="0" w:uiPriority="11" w:unhideWhenUsed="0" w:qFormat="1"/>
-    <w:lsdException w:name="Strong" w:semiHidden="0" w:uiPriority="22" w:unhideWhenUsed="0" w:qFormat="1"/>
-    <w:lsdException w:name="Emphasis" w:semiHidden="0" w:uiPriority="20" w:unhideWhenUsed="0" w:qFormat="1"/>
-    <w:lsdException w:name="Table Grid" w:semiHidden="0" w:uiPriority="59" w:unhideWhenUsed="0"/>
-    <w:lsdException w:name="Placeholder Text" w:unhideWhenUsed="0"/>
-    <w:lsdException w:name="No Spacing" w:semiHidden="0" w:uiPriority="1" w:unhideWhenUsed="0" w:qFormat="1"/>
-    <w:lsdException w:name="Light Shading" w:semiHidden="0" w:uiPriority="60" w:unhideWhenUsed="0"/>
-    <w:lsdException w:name="Light List" w:semiHidden="0" w:uiPriority="61" w:unhideWhenUsed="0"/>
-    <w:lsdException w:name="Light Grid" w:semiHidden="0" w:uiPriority="62" w:unhideWhenUsed="0"/>
-    <w:lsdException w:name="Medium Shading 1" w:semiHidden="0" w:uiPriority="63" w:unhideWhenUsed="0"/>
-    <w:lsdException w:name="Medium Shading 2" w:semiHidden="0" w:uiPriority="64" w:unhideWhenUsed="0"/>
-    <w:lsdException w:name="Medium List 1" w:semiHidden="0" w:uiPriority="65" w:unhideWhenUsed="0"/>
-    <w:lsdException w:name="Medium List 2" w:semiHidden="0" w:uiPriority="66" w:unhideWhenUsed="0"/>
-    <w:lsdException w:name="Medium Grid 1" w:semiHidden="0" w:uiPriority="67" w:unhideWhenUsed="0"/>
-    <w:lsdException w:name="Medium Grid 2" w:semiHidden="0" w:uiPriority="68" w:unhideWhenUsed="0"/>
-    <w:lsdException w:name="Medium Grid 3" w:semiHidden="0" w:uiPriority="69" w:unhideWhenUsed="0"/>
-    <w:lsdException w:name="Dark List" w:semiHidden="0" w:uiPriority="70" w:unhideWhenUsed="0"/>
-    <w:lsdException w:name="Colorful Shading" w:semiHidden="0" w:uiPriority="71" w:unhideWhenUsed="0"/>
-    <w:lsdException w:name="Colorful List" w:semiHidden="0" w:uiPriority="72" w:unhideWhenUsed="0"/>
-    <w:lsdException w:name="Colorful Grid" w:semiHidden="0" w:uiPriority="73" w:unhideWhenUsed="0"/>
-    <w:lsdException w:name="Light Shading Accent 1" w:semiHidden="0" w:uiPriority="60" w:unhideWhenUsed="0"/>
-    <w:lsdException w:name="Light List Accent 1" w:semiHidden="0" w:uiPriority="61" w:unhideWhenUsed="0"/>
-    <w:lsdException w:name="Light Grid Accent 1" w:semiHidden="0" w:uiPriority="62" w:unhideWhenUsed="0"/>
-    <w:lsdException w:name="Medium Shading 1 Accent 1" w:semiHidden="0" w:uiPriority="63" w:unhideWhenUsed="0"/>
-    <w:lsdException w:name="Medium Shading 2 Accent 1" w:semiHidden="0" w:uiPriority="64" w:unhideWhenUsed="0"/>
-    <w:lsdException w:name="Medium List 1 Accent 1" w:semiHidden="0" w:uiPriority="65" w:unhideWhenUsed="0"/>
-    <w:lsdException w:name="Revision" w:unhideWhenUsed="0"/>
-    <w:lsdException w:name="List Paragraph" w:semiHidden="0" w:uiPriority="34" w:unhideWhenUsed="0" w:qFormat="1"/>
-    <w:lsdException w:name="Quote" w:semiHidden="0" w:uiPriority="29" w:unhideWhenUsed="0" w:qFormat="1"/>
-    <w:lsdException w:name="Intense Quote" w:semiHidden="0" w:uiPriority="30" w:unhideWhenUsed="0" w:qFormat="1"/>
-    <w:lsdException w:name="Medium List 2 Accent 1" w:semiHidden="0" w:uiPriority="66" w:unhideWhenUsed="0"/>
-    <w:lsdException w:name="Medium Grid 1 Accent 1" w:semiHidden="0" w:uiPriority="67" w:unhideWhenUsed="0"/>
-    <w:lsdException w:name="Medium Grid 2 Accent 1" w:semiHidden="0" w:uiPriority="68" w:unhideWhenUsed="0"/>
-    <w:lsdException w:name="Medium Grid 3 Accent 1" w:semiHidden="0" w:uiPriority="69" w:unhideWhenUsed="0"/>
-    <w:lsdException w:name="Dark List Accent 1" w:semiHidden="0" w:uiPriority="70" w:unhideWhenUsed="0"/>
-    <w:lsdException w:name="Colorful Shading Accent 1" w:semiHidden="0" w:uiPriority="71" w:unhideWhenUsed="0"/>
-    <w:lsdException w:name="Colorful List Accent 1" w:semiHidden="0" w:uiPriority="72" w:unhideWhenUsed="0"/>
-    <w:lsdException w:name="Colorful Grid Accent 1" w:semiHidden="0" w:uiPriority="73" w:unhideWhenUsed="0"/>
-    <w:lsdException w:name="Light Shading Accent 2" w:semiHidden="0" w:uiPriority="60" w:unhideWhenUsed="0"/>
-    <w:lsdException w:name="Light List Accent 2" w:semiHidden="0" w:uiPriority="61" w:unhideWhenUsed="0"/>
-    <w:lsdException w:name="Light Grid Accent 2" w:semiHidden="0" w:uiPriority="62" w:unhideWhenUsed="0"/>
-    <w:lsdException w:name="Medium Shading 1 Accent 2" w:semiHidden="0" w:uiPriority="63" w:unhideWhenUsed="0"/>
-    <w:lsdException w:name="Medium Shading 2 Accent 2" w:semiHidden="0" w:uiPriority="64" w:unhideWhenUsed="0"/>
-    <w:lsdException w:name="Medium List 1 Accent 2" w:semiHidden="0" w:uiPriority="65" w:unhideWhenUsed="0"/>
-    <w:lsdException w:name="Medium List 2 Accent 2" w:semiHidden="0" w:uiPriority="66" w:unhideWhenUsed="0"/>
-    <w:lsdException w:name="Medium Grid 1 Accent 2" w:semiHidden="0" w:uiPriority="67" w:unhideWhenUsed="0"/>
-    <w:lsdException w:name="Medium Grid 2 Accent 2" w:semiHidden="0" w:uiPriority="68" w:unhideWhenUsed="0"/>
-    <w:lsdException w:name="Medium Grid 3 Accent 2" w:semiHidden="0" w:uiPriority="69" w:unhideWhenUsed="0"/>
-    <w:lsdException w:name="Dark List Accent 2" w:semiHidden="0" w:uiPriority="70" w:unhideWhenUsed="0"/>
-    <w:lsdException w:name="Colorful Shading Accent 2" w:semiHidden="0" w:uiPriority="71" w:unhideWhenUsed="0"/>
-    <w:lsdException w:name="Colorful List Accent 2" w:semiHidden="0" w:uiPriority="72" w:unhideWhenUsed="0"/>
-    <w:lsdException w:name="Colorful Grid Accent 2" w:semiHidden="0" w:uiPriority="73" w:unhideWhenUsed="0"/>
-    <w:lsdException w:name="Light Shading Accent 3" w:semiHidden="0" w:uiPriority="60" w:unhideWhenUsed="0"/>
-    <w:lsdException w:name="Light List Accent 3" w:semiHidden="0" w:uiPriority="61" w:unhideWhenUsed="0"/>
-    <w:lsdException w:name="Light Grid Accent 3" w:semiHidden="0" w:uiPriority="62" w:unhideWhenUsed="0"/>
-    <w:lsdException w:name="Medium Shading 1 Accent 3" w:semiHidden="0" w:uiPriority="63" w:unhideWhenUsed="0"/>
-    <w:lsdException w:name="Medium Shading 2 Accent 3" w:semiHidden="0" w:uiPriority="64" w:unhideWhenUsed="0"/>
-    <w:lsdException w:name="Medium List 1 Accent 3" w:semiHidden="0" w:uiPriority="65" w:unhideWhenUsed="0"/>
-    <w:lsdException w:name="Medium List 2 Accent 3" w:semiHidden="0" w:uiPriority="66" w:unhideWhenUsed="0"/>
-    <w:lsdException w:name="Medium Grid 1 Accent 3" w:semiHidden="0" w:uiPriority="67" w:unhideWhenUsed="0"/>
-    <w:lsdException w:name="Medium Grid 2 Accent 3" w:semiHidden="0" w:uiPriority="68" w:unhideWhenUsed="0"/>
-    <w:lsdException w:name="Medium Grid 3 Accent 3" w:semiHidden="0" w:uiPriority="69" w:unhideWhenUsed="0"/>
-    <w:lsdException w:name="Dark List Accent 3" w:semiHidden="0" w:uiPriority="70" w:unhideWhenUsed="0"/>
-    <w:lsdException w:name="Colorful Shading Accent 3" w:semiHidden="0" w:uiPriority="71" w:unhideWhenUsed="0"/>
-    <w:lsdException w:name="Colorful List Accent 3" w:semiHidden="0" w:uiPriority="72" w:unhideWhenUsed="0"/>
-    <w:lsdException w:name="Colorful Grid Accent 3" w:semiHidden="0" w:uiPriority="73" w:unhideWhenUsed="0"/>
-    <w:lsdException w:name="Light Shading Accent 4" w:semiHidden="0" w:uiPriority="60" w:unhideWhenUsed="0"/>
-    <w:lsdException w:name="Light List Accent 4" w:semiHidden="0" w:uiPriority="61" w:unhideWhenUsed="0"/>
-    <w:lsdException w:name="Light Grid Accent 4" w:semiHidden="0" w:uiPriority="62" w:unhideWhenUsed="0"/>
-    <w:lsdException w:name="Medium Shading 1 Accent 4" w:semiHidden="0" w:uiPriority="63" w:unhideWhenUsed="0"/>
-    <w:lsdException w:name="Medium Shading 2 Accent 4" w:semiHidden="0" w:uiPriority="64" w:unhideWhenUsed="0"/>
-    <w:lsdException w:name="Medium List 1 Accent 4" w:semiHidden="0" w:uiPriority="65" w:unhideWhenUsed="0"/>
-    <w:lsdException w:name="Medium List 2 Accent 4" w:semiHidden="0" w:uiPriority="66" w:unhideWhenUsed="0"/>
-    <w:lsdException w:name="Medium Grid 1 Accent 4" w:semiHidden="0" w:uiPriority="67" w:unhideWhenUsed="0"/>
-    <w:lsdException w:name="Medium Grid 2 Accent 4" w:semiHidden="0" w:uiPriority="68" w:unhideWhenUsed="0"/>
-    <w:lsdException w:name="Medium Grid 3 Accent 4" w:semiHidden="0" w:uiPriority="69" w:unhideWhenUsed="0"/>
-    <w:lsdException w:name="Dark List Accent 4" w:semiHidden="0" w:uiPriority="70" w:unhideWhenUsed="0"/>
-    <w:lsdException w:name="Colorful Shading Accent 4" w:semiHidden="0" w:uiPriority="71" w:unhideWhenUsed="0"/>
-    <w:lsdException w:name="Colorful List Accent 4" w:semiHidden="0" w:uiPriority="72" w:unhideWhenUsed="0"/>
-    <w:lsdException w:name="Colorful Grid Accent 4" w:semiHidden="0" w:uiPriority="73" w:unhideWhenUsed="0"/>
-    <w:lsdException w:name="Light Shading Accent 5" w:semiHidden="0" w:uiPriority="60" w:unhideWhenUsed="0"/>
-    <w:lsdException w:name="Light List Accent 5" w:semiHidden="0" w:uiPriority="61" w:unhideWhenUsed="0"/>
-    <w:lsdException w:name="Light Grid Accent 5" w:semiHidden="0" w:uiPriority="62" w:unhideWhenUsed="0"/>
-    <w:lsdException w:name="Medium Shading 1 Accent 5" w:semiHidden="0" w:uiPriority="63" w:unhideWhenUsed="0"/>
-    <w:lsdException w:name="Medium Shading 2 Accent 5" w:semiHidden="0" w:uiPriority="64" w:unhideWhenUsed="0"/>
-    <w:lsdException w:name="Medium List 1 Accent 5" w:semiHidden="0" w:uiPriority="65" w:unhideWhenUsed="0"/>
-    <w:lsdException w:name="Medium List 2 Accent 5" w:semiHidden="0" w:uiPriority="66" w:unhideWhenUsed="0"/>
-    <w:lsdException w:name="Medium Grid 1 Accent 5" w:semiHidden="0" w:uiPriority="67" w:unhideWhenUsed="0"/>
-    <w:lsdException w:name="Medium Grid 2 Accent 5" w:semiHidden="0" w:uiPriority="68" w:unhideWhenUsed="0"/>
-    <w:lsdException w:name="Medium Grid 3 Accent 5" w:semiHidden="0" w:uiPriority="69" w:unhideWhenUsed="0"/>
-    <w:lsdException w:name="Dark List Accent 5" w:semiHidden="0" w:uiPriority="70" w:unhideWhenUsed="0"/>
-    <w:lsdException w:name="Colorful Shading Accent 5" w:semiHidden="0" w:uiPriority="71" w:unhideWhenUsed="0"/>
-    <w:lsdException w:name="Colorful List Accent 5" w:semiHidden="0" w:uiPriority="72" w:unhideWhenUsed="0"/>
-    <w:lsdException w:name="Colorful Grid Accent 5" w:semiHidden="0" w:uiPriority="73" w:unhideWhenUsed="0"/>
-    <w:lsdException w:name="Light Shading Accent 6" w:semiHidden="0" w:uiPriority="60" w:unhideWhenUsed="0"/>
-    <w:lsdException w:name="Light List Accent 6" w:semiHidden="0" w:uiPriority="61" w:unhideWhenUsed="0"/>
-    <w:lsdException w:name="Light Grid Accent 6" w:semiHidden="0" w:uiPriority="62" w:unhideWhenUsed="0"/>
-    <w:lsdException w:name="Medium Shading 1 Accent 6" w:semiHidden="0" w:uiPriority="63" w:unhideWhenUsed="0"/>
-    <w:lsdException w:name="Medium Shading 2 Accent 6" w:semiHidden="0" w:uiPriority="64" w:unhideWhenUsed="0"/>
-    <w:lsdException w:name="Medium List 1 Accent 6" w:semiHidden="0" w:uiPriority="65" w:unhideWhenUsed="0"/>
-    <w:lsdException w:name="Medium List 2 Accent 6" w:semiHidden="0" w:uiPriority="66" w:unhideWhenUsed="0"/>
-    <w:lsdException w:name="Medium Grid 1 Accent 6" w:semiHidden="0" w:uiPriority="67" w:unhideWhenUsed="0"/>
-    <w:lsdException w:name="Medium Grid 2 Accent 6" w:semiHidden="0" w:uiPriority="68" w:unhideWhenUsed="0"/>
-    <w:lsdException w:name="Medium Grid 3 Accent 6" w:semiHidden="0" w:uiPriority="69" w:unhideWhenUsed="0"/>
-    <w:lsdException w:name="Dark List Accent 6" w:semiHidden="0" w:uiPriority="70" w:unhideWhenUsed="0"/>
-    <w:lsdException w:name="Colorful Shading Accent 6" w:semiHidden="0" w:uiPriority="71" w:unhideWhenUsed="0"/>
-    <w:lsdException w:name="Colorful List Accent 6" w:semiHidden="0" w:uiPriority="72" w:unhideWhenUsed="0"/>
-    <w:lsdException w:name="Colorful Grid Accent 6" w:semiHidden="0" w:uiPriority="73" w:unhideWhenUsed="0"/>
-    <w:lsdException w:name="Subtle Emphasis" w:semiHidden="0" w:uiPriority="19" w:unhideWhenUsed="0" w:qFormat="1"/>
-    <w:lsdException w:name="Intense Emphasis" w:semiHidden="0" w:uiPriority="21" w:unhideWhenUsed="0" w:qFormat="1"/>
-    <w:lsdException w:name="Subtle Reference" w:semiHidden="0" w:uiPriority="31" w:unhideWhenUsed="0" w:qFormat="1"/>
-    <w:lsdException w:name="Intense Reference" w:semiHidden="0" w:uiPriority="32" w:unhideWhenUsed="0" w:qFormat="1"/>
-    <w:lsdException w:name="Book Title" w:semiHidden="0" w:uiPriority="33" w:unhideWhenUsed="0" w:qFormat="1"/>
-    <w:lsdException w:name="Bibliography" w:uiPriority="37"/>
-    <w:lsdException w:name="TOC Heading" w:uiPriority="39" w:qFormat="1"/>
+  <w:latentStyles w:defLockedState="0" w:defUIPriority="99" w:defSemiHidden="0" w:defUnhideWhenUsed="0" w:defQFormat="0" w:count="371">
+    <w:lsdException w:name="Normal" w:uiPriority="0" w:qFormat="1"/>
+    <w:lsdException w:name="heading 1" w:uiPriority="9" w:qFormat="1"/>
+    <w:lsdException w:name="heading 2" w:semiHidden="1" w:uiPriority="9" w:unhideWhenUsed="1" w:qFormat="1"/>
+    <w:lsdException w:name="heading 3" w:semiHidden="1" w:uiPriority="9" w:unhideWhenUsed="1" w:qFormat="1"/>
+    <w:lsdException w:name="heading 4" w:semiHidden="1" w:uiPriority="9" w:unhideWhenUsed="1" w:qFormat="1"/>
+    <w:lsdException w:name="heading 5" w:semiHidden="1" w:uiPriority="9" w:unhideWhenUsed="1" w:qFormat="1"/>
+    <w:lsdException w:name="heading 6" w:semiHidden="1" w:uiPriority="9" w:unhideWhenUsed="1" w:qFormat="1"/>
+    <w:lsdException w:name="heading 7" w:semiHidden="1" w:uiPriority="9" w:unhideWhenUsed="1" w:qFormat="1"/>
+    <w:lsdException w:name="heading 8" w:semiHidden="1" w:uiPriority="9" w:unhideWhenUsed="1" w:qFormat="1"/>
+    <w:lsdException w:name="heading 9" w:semiHidden="1" w:uiPriority="9" w:unhideWhenUsed="1" w:qFormat="1"/>
+    <w:lsdException w:name="index 1" w:semiHidden="1" w:unhideWhenUsed="1"/>
+    <w:lsdException w:name="index 2" w:semiHidden="1" w:unhideWhenUsed="1"/>
+    <w:lsdException w:name="index 3" w:semiHidden="1" w:unhideWhenUsed="1"/>
+    <w:lsdException w:name="index 4" w:semiHidden="1" w:unhideWhenUsed="1"/>
+    <w:lsdException w:name="index 5" w:semiHidden="1" w:unhideWhenUsed="1"/>
+    <w:lsdException w:name="index 6" w:semiHidden="1" w:unhideWhenUsed="1"/>
+    <w:lsdException w:name="index 7" w:semiHidden="1" w:unhideWhenUsed="1"/>
+    <w:lsdException w:name="index 8" w:semiHidden="1" w:unhideWhenUsed="1"/>
+    <w:lsdException w:name="index 9" w:semiHidden="1" w:unhideWhenUsed="1"/>
+    <w:lsdException w:name="toc 1" w:semiHidden="1" w:uiPriority="39" w:unhideWhenUsed="1"/>
+    <w:lsdException w:name="toc 2" w:semiHidden="1" w:uiPriority="39" w:unhideWhenUsed="1"/>
+    <w:lsdException w:name="toc 3" w:semiHidden="1" w:uiPriority="39" w:unhideWhenUsed="1"/>
+    <w:lsdException w:name="toc 4" w:semiHidden="1" w:uiPriority="39" w:unhideWhenUsed="1"/>
+    <w:lsdException w:name="toc 5" w:semiHidden="1" w:uiPriority="39" w:unhideWhenUsed="1"/>
+    <w:lsdException w:name="toc 6" w:semiHidden="1" w:uiPriority="39" w:unhideWhenUsed="1"/>
+    <w:lsdException w:name="toc 7" w:semiHidden="1" w:uiPriority="39" w:unhideWhenUsed="1"/>
+    <w:lsdException w:name="toc 8" w:semiHidden="1" w:uiPriority="39" w:unhideWhenUsed="1"/>
+    <w:lsdException w:name="toc 9" w:semiHidden="1" w:uiPriority="39" w:unhideWhenUsed="1"/>
+    <w:lsdException w:name="Normal Indent" w:semiHidden="1" w:unhideWhenUsed="1"/>
+    <w:lsdException w:name="footnote text" w:semiHidden="1" w:unhideWhenUsed="1"/>
+    <w:lsdException w:name="annotation text" w:semiHidden="1" w:unhideWhenUsed="1"/>
+    <w:lsdException w:name="header" w:semiHidden="1" w:unhideWhenUsed="1"/>
+    <w:lsdException w:name="footer" w:semiHidden="1" w:unhideWhenUsed="1"/>
+    <w:lsdException w:name="index heading" w:semiHidden="1" w:unhideWhenUsed="1"/>
+    <w:lsdException w:name="caption" w:semiHidden="1" w:uiPriority="35" w:unhideWhenUsed="1" w:qFormat="1"/>
+    <w:lsdException w:name="table of figures" w:semiHidden="1" w:unhideWhenUsed="1"/>
+    <w:lsdException w:name="envelope address" w:semiHidden="1" w:unhideWhenUsed="1"/>
+    <w:lsdException w:name="envelope return" w:semiHidden="1" w:unhideWhenUsed="1"/>
+    <w:lsdException w:name="footnote reference" w:semiHidden="1" w:unhideWhenUsed="1"/>
+    <w:lsdException w:name="annotation reference" w:semiHidden="1" w:unhideWhenUsed="1"/>
+    <w:lsdException w:name="line number" w:semiHidden="1" w:unhideWhenUsed="1"/>
+    <w:lsdException w:name="page number" w:semiHidden="1" w:unhideWhenUsed="1"/>
+    <w:lsdException w:name="endnote reference" w:semiHidden="1" w:unhideWhenUsed="1"/>
+    <w:lsdException w:name="endnote text" w:semiHidden="1" w:unhideWhenUsed="1"/>
+    <w:lsdException w:name="table of authorities" w:semiHidden="1" w:unhideWhenUsed="1"/>
+    <w:lsdException w:name="macro" w:semiHidden="1" w:unhideWhenUsed="1"/>
+    <w:lsdException w:name="toa heading" w:semiHidden="1" w:unhideWhenUsed="1"/>
+    <w:lsdException w:name="List" w:semiHidden="1" w:unhideWhenUsed="1"/>
+    <w:lsdException w:name="List Bullet" w:semiHidden="1" w:unhideWhenUsed="1"/>
+    <w:lsdException w:name="List Number" w:semiHidden="1" w:unhideWhenUsed="1"/>
+    <w:lsdException w:name="List 2" w:semiHidden="1" w:unhideWhenUsed="1"/>
+    <w:lsdException w:name="List 3" w:semiHidden="1" w:unhideWhenUsed="1"/>
+    <w:lsdException w:name="List 4" w:semiHidden="1" w:unhideWhenUsed="1"/>
+    <w:lsdException w:name="List 5" w:semiHidden="1" w:unhideWhenUsed="1"/>
+    <w:lsdException w:name="List Bullet 2" w:semiHidden="1" w:unhideWhenUsed="1"/>
+    <w:lsdException w:name="List Bullet 3" w:semiHidden="1" w:unhideWhenUsed="1"/>
+    <w:lsdException w:name="List Bullet 4" w:semiHidden="1" w:unhideWhenUsed="1"/>
+    <w:lsdException w:name="List Bullet 5" w:semiHidden="1" w:unhideWhenUsed="1"/>
+    <w:lsdException w:name="List Number 2" w:semiHidden="1" w:unhideWhenUsed="1"/>
+    <w:lsdException w:name="List Number 3" w:semiHidden="1" w:unhideWhenUsed="1"/>
+    <w:lsdException w:name="List Number 4" w:semiHidden="1" w:unhideWhenUsed="1"/>
+    <w:lsdException w:name="List Number 5" w:semiHidden="1" w:unhideWhenUsed="1"/>
+    <w:lsdException w:name="Title" w:uiPriority="10" w:qFormat="1"/>
+    <w:lsdException w:name="Closing" w:semiHidden="1" w:unhideWhenUsed="1"/>
+    <w:lsdException w:name="Signature" w:semiHidden="1" w:unhideWhenUsed="1"/>
+    <w:lsdException w:name="Default Paragraph Font" w:semiHidden="1" w:uiPriority="1" w:unhideWhenUsed="1"/>
+    <w:lsdException w:name="Body Text" w:semiHidden="1" w:unhideWhenUsed="1"/>
+    <w:lsdException w:name="Body Text Indent" w:semiHidden="1" w:unhideWhenUsed="1"/>
+    <w:lsdException w:name="List Continue" w:semiHidden="1" w:unhideWhenUsed="1"/>
+    <w:lsdException w:name="List Continue 2" w:semiHidden="1" w:unhideWhenUsed="1"/>
+    <w:lsdException w:name="List Continue 3" w:semiHidden="1" w:unhideWhenUsed="1"/>
+    <w:lsdException w:name="List Continue 4" w:semiHidden="1" w:unhideWhenUsed="1"/>
+    <w:lsdException w:name="List Continue 5" w:semiHidden="1" w:unhideWhenUsed="1"/>
+    <w:lsdException w:name="Message Header" w:semiHidden="1" w:unhideWhenUsed="1"/>
+    <w:lsdException w:name="Subtitle" w:uiPriority="11" w:qFormat="1"/>
+    <w:lsdException w:name="Salutation" w:semiHidden="1" w:unhideWhenUsed="1"/>
+    <w:lsdException w:name="Date" w:semiHidden="1" w:unhideWhenUsed="1"/>
+    <w:lsdException w:name="Body Text First Indent" w:semiHidden="1" w:unhideWhenUsed="1"/>
+    <w:lsdException w:name="Body Text First Indent 2" w:semiHidden="1" w:unhideWhenUsed="1"/>
+    <w:lsdException w:name="Note Heading" w:semiHidden="1" w:unhideWhenUsed="1"/>
+    <w:lsdException w:name="Body Text 2" w:semiHidden="1" w:unhideWhenUsed="1"/>
+    <w:lsdException w:name="Body Text 3" w:semiHidden="1" w:unhideWhenUsed="1"/>
+    <w:lsdException w:name="Body Text Indent 2" w:semiHidden="1" w:unhideWhenUsed="1"/>
+    <w:lsdException w:name="Body Text Indent 3" w:semiHidden="1" w:unhideWhenUsed="1"/>
+    <w:lsdException w:name="Block Text" w:semiHidden="1" w:unhideWhenUsed="1"/>
+    <w:lsdException w:name="Hyperlink" w:semiHidden="1" w:unhideWhenUsed="1"/>
+    <w:lsdException w:name="FollowedHyperlink" w:semiHidden="1" w:unhideWhenUsed="1"/>
+    <w:lsdException w:name="Strong" w:uiPriority="22" w:qFormat="1"/>
+    <w:lsdException w:name="Emphasis" w:uiPriority="20" w:qFormat="1"/>
+    <w:lsdException w:name="Document Map" w:semiHidden="1" w:unhideWhenUsed="1"/>
+    <w:lsdException w:name="Plain Text" w:semiHidden="1" w:unhideWhenUsed="1"/>
+    <w:lsdException w:name="E-mail Signature" w:semiHidden="1" w:unhideWhenUsed="1"/>
+    <w:lsdException w:name="HTML Top of Form" w:semiHidden="1" w:unhideWhenUsed="1"/>
+    <w:lsdException w:name="HTML Bottom of Form" w:semiHidden="1" w:unhideWhenUsed="1"/>
+    <w:lsdException w:name="Normal (Web)" w:semiHidden="1" w:unhideWhenUsed="1"/>
+    <w:lsdException w:name="HTML Acronym" w:semiHidden="1" w:unhideWhenUsed="1"/>
+    <w:lsdException w:name="HTML Address" w:semiHidden="1" w:unhideWhenUsed="1"/>
+    <w:lsdException w:name="HTML Cite" w:semiHidden="1" w:unhideWhenUsed="1"/>
+    <w:lsdException w:name="HTML Code" w:semiHidden="1" w:unhideWhenUsed="1"/>
+    <w:lsdException w:name="HTML Definition" w:semiHidden="1" w:unhideWhenUsed="1"/>
+    <w:lsdException w:name="HTML Keyboard" w:semiHidden="1" w:unhideWhenUsed="1"/>
+    <w:lsdException w:name="HTML Preformatted" w:semiHidden="1" w:unhideWhenUsed="1"/>
+    <w:lsdException w:name="HTML Sample" w:semiHidden="1" w:unhideWhenUsed="1"/>
+    <w:lsdException w:name="HTML Typewriter" w:semiHidden="1" w:unhideWhenUsed="1"/>
+    <w:lsdException w:name="HTML Variable" w:semiHidden="1" w:unhideWhenUsed="1"/>
+    <w:lsdException w:name="Normal Table" w:semiHidden="1" w:unhideWhenUsed="1"/>
+    <w:lsdException w:name="annotation subject" w:semiHidden="1" w:unhideWhenUsed="1"/>
+    <w:lsdException w:name="No List" w:semiHidden="1" w:unhideWhenUsed="1"/>
+    <w:lsdException w:name="Outline List 1" w:semiHidden="1" w:unhideWhenUsed="1"/>
+    <w:lsdException w:name="Outline List 2" w:semiHidden="1" w:unhideWhenUsed="1"/>
+    <w:lsdException w:name="Outline List 3" w:semiHidden="1" w:unhideWhenUsed="1"/>
+    <w:lsdException w:name="Table Simple 1" w:semiHidden="1" w:unhideWhenUsed="1"/>
+    <w:lsdException w:name="Table Simple 2" w:semiHidden="1" w:unhideWhenUsed="1"/>
+    <w:lsdException w:name="Table Simple 3" w:semiHidden="1" w:unhideWhenUsed="1"/>
+    <w:lsdException w:name="Table Classic 1" w:semiHidden="1" w:unhideWhenUsed="1"/>
+    <w:lsdException w:name="Table Classic 2" w:semiHidden="1" w:unhideWhenUsed="1"/>
+    <w:lsdException w:name="Table Classic 3" w:semiHidden="1" w:unhideWhenUsed="1"/>
+    <w:lsdException w:name="Table Classic 4" w:semiHidden="1" w:unhideWhenUsed="1"/>
+    <w:lsdException w:name="Table Colorful 1" w:semiHidden="1" w:unhideWhenUsed="1"/>
+    <w:lsdException w:name="Table Colorful 2" w:semiHidden="1" w:unhideWhenUsed="1"/>
+    <w:lsdException w:name="Table Colorful 3" w:semiHidden="1" w:unhideWhenUsed="1"/>
+    <w:lsdException w:name="Table Columns 1" w:semiHidden="1" w:unhideWhenUsed="1"/>
+    <w:lsdException w:name="Table Columns 2" w:semiHidden="1" w:unhideWhenUsed="1"/>
+    <w:lsdException w:name="Table Columns 3" w:semiHidden="1" w:unhideWhenUsed="1"/>
+    <w:lsdException w:name="Table Columns 4" w:semiHidden="1" w:unhideWhenUsed="1"/>
+    <w:lsdException w:name="Table Columns 5" w:semiHidden="1" w:unhideWhenUsed="1"/>
+    <w:lsdException w:name="Table Grid 1" w:semiHidden="1" w:unhideWhenUsed="1"/>
+    <w:lsdException w:name="Table Grid 2" w:semiHidden="1" w:unhideWhenUsed="1"/>
+    <w:lsdException w:name="Table Grid 3" w:semiHidden="1" w:unhideWhenUsed="1"/>
+    <w:lsdException w:name="Table Grid 4" w:semiHidden="1" w:unhideWhenUsed="1"/>
+    <w:lsdException w:name="Table Grid 5" w:semiHidden="1" w:unhideWhenUsed="1"/>
+    <w:lsdException w:name="Table Grid 6" w:semiHidden="1" w:unhideWhenUsed="1"/>
+    <w:lsdException w:name="Table Grid 7" w:semiHidden="1" w:unhideWhenUsed="1"/>
+    <w:lsdException w:name="Table Grid 8" w:semiHidden="1" w:unhideWhenUsed="1"/>
+    <w:lsdException w:name="Table List 1" w:semiHidden="1" w:unhideWhenUsed="1"/>
+    <w:lsdException w:name="Table List 2" w:semiHidden="1" w:unhideWhenUsed="1"/>
+    <w:lsdException w:name="Table List 3" w:semiHidden="1" w:unhideWhenUsed="1"/>
+    <w:lsdException w:name="Table List 4" w:semiHidden="1" w:unhideWhenUsed="1"/>
+    <w:lsdException w:name="Table List 5" w:semiHidden="1" w:unhideWhenUsed="1"/>
+    <w:lsdException w:name="Table List 6" w:semiHidden="1" w:unhideWhenUsed="1"/>
+    <w:lsdException w:name="Table List 7" w:semiHidden="1" w:unhideWhenUsed="1"/>
+    <w:lsdException w:name="Table List 8" w:semiHidden="1" w:unhideWhenUsed="1"/>
+    <w:lsdException w:name="Table 3D effects 1" w:semiHidden="1" w:unhideWhenUsed="1"/>
+    <w:lsdException w:name="Table 3D effects 2" w:semiHidden="1" w:unhideWhenUsed="1"/>
+    <w:lsdException w:name="Table 3D effects 3" w:semiHidden="1" w:unhideWhenUsed="1"/>
+    <w:lsdException w:name="Table Contemporary" w:semiHidden="1" w:unhideWhenUsed="1"/>
+    <w:lsdException w:name="Table Elegant" w:semiHidden="1" w:unhideWhenUsed="1"/>
+    <w:lsdException w:name="Table Professional" w:semiHidden="1" w:unhideWhenUsed="1"/>
+    <w:lsdException w:name="Table Subtle 1" w:semiHidden="1" w:unhideWhenUsed="1"/>
+    <w:lsdException w:name="Table Subtle 2" w:semiHidden="1" w:unhideWhenUsed="1"/>
+    <w:lsdException w:name="Table Web 1" w:semiHidden="1" w:unhideWhenUsed="1"/>
+    <w:lsdException w:name="Table Web 2" w:semiHidden="1" w:unhideWhenUsed="1"/>
+    <w:lsdException w:name="Table Web 3" w:semiHidden="1" w:unhideWhenUsed="1"/>
+    <w:lsdException w:name="Balloon Text" w:semiHidden="1" w:unhideWhenUsed="1"/>
+    <w:lsdException w:name="Table Grid" w:uiPriority="59"/>
+    <w:lsdException w:name="Table Theme" w:semiHidden="1" w:unhideWhenUsed="1"/>
+    <w:lsdException w:name="Placeholder Text" w:semiHidden="1"/>
+    <w:lsdException w:name="No Spacing" w:uiPriority="1" w:qFormat="1"/>
+    <w:lsdException w:name="Light Shading" w:uiPriority="60"/>
+    <w:lsdException w:name="Light List" w:uiPriority="61"/>
+    <w:lsdException w:name="Light Grid" w:uiPriority="62"/>
+    <w:lsdException w:name="Medium Shading 1" w:uiPriority="63"/>
+    <w:lsdException w:name="Medium Shading 2" w:uiPriority="64"/>
+    <w:lsdException w:name="Medium List 1" w:uiPriority="65"/>
+    <w:lsdException w:name="Medium List 2" w:uiPriority="66"/>
+    <w:lsdException w:name="Medium Grid 1" w:uiPriority="67"/>
+    <w:lsdException w:name="Medium Grid 2" w:uiPriority="68"/>
+    <w:lsdException w:name="Medium Grid 3" w:uiPriority="69"/>
+    <w:lsdException w:name="Dark List" w:uiPriority="70"/>
+    <w:lsdException w:name="Colorful Shading" w:uiPriority="71"/>
+    <w:lsdException w:name="Colorful List" w:uiPriority="72"/>
+    <w:lsdException w:name="Colorful Grid" w:uiPriority="73"/>
+    <w:lsdException w:name="Light Shading Accent 1" w:uiPriority="60"/>
+    <w:lsdException w:name="Light List Accent 1" w:uiPriority="61"/>
+    <w:lsdException w:name="Light Grid Accent 1" w:uiPriority="62"/>
+    <w:lsdException w:name="Medium Shading 1 Accent 1" w:uiPriority="63"/>
+    <w:lsdException w:name="Medium Shading 2 Accent 1" w:uiPriority="64"/>
+    <w:lsdException w:name="Medium List 1 Accent 1" w:uiPriority="65"/>
+    <w:lsdException w:name="Revision" w:semiHidden="1"/>
+    <w:lsdException w:name="List Paragraph" w:uiPriority="34" w:qFormat="1"/>
+    <w:lsdException w:name="Quote" w:uiPriority="29" w:qFormat="1"/>
+    <w:lsdException w:name="Intense Quote" w:uiPriority="30" w:qFormat="1"/>
+    <w:lsdException w:name="Medium List 2 Accent 1" w:uiPriority="66"/>
+    <w:lsdException w:name="Medium Grid 1 Accent 1" w:uiPriority="67"/>
+    <w:lsdException w:name="Medium Grid 2 Accent 1" w:uiPriority="68"/>
+    <w:lsdException w:name="Medium Grid 3 Accent 1" w:uiPriority="69"/>
+    <w:lsdException w:name="Dark List Accent 1" w:uiPriority="70"/>
+    <w:lsdException w:name="Colorful Shading Accent 1" w:uiPriority="71"/>
+    <w:lsdException w:name="Colorful List Accent 1" w:uiPriority="72"/>
+    <w:lsdException w:name="Colorful Grid Accent 1" w:uiPriority="73"/>
+    <w:lsdException w:name="Light Shading Accent 2" w:uiPriority="60"/>
+    <w:lsdException w:name="Light List Accent 2" w:uiPriority="61"/>
+    <w:lsdException w:name="Light Grid Accent 2" w:uiPriority="62"/>
+    <w:lsdException w:name="Medium Shading 1 Accent 2" w:uiPriority="63"/>
+    <w:lsdException w:name="Medium Shading 2 Accent 2" w:uiPriority="64"/>
+    <w:lsdException w:name="Medium List 1 Accent 2" w:uiPriority="65"/>
+    <w:lsdException w:name="Medium List 2 Accent 2" w:uiPriority="66"/>
+    <w:lsdException w:name="Medium Grid 1 Accent 2" w:uiPriority="67"/>
+    <w:lsdException w:name="Medium Grid 2 Accent 2" w:uiPriority="68"/>
+    <w:lsdException w:name="Medium Grid 3 Accent 2" w:uiPriority="69"/>
+    <w:lsdException w:name="Dark List Accent 2" w:uiPriority="70"/>
+    <w:lsdException w:name="Colorful Shading Accent 2" w:uiPriority="71"/>
+    <w:lsdException w:name="Colorful List Accent 2" w:uiPriority="72"/>
+    <w:lsdException w:name="Colorful Grid Accent 2" w:uiPriority="73"/>
+    <w:lsdException w:name="Light Shading Accent 3" w:uiPriority="60"/>
+    <w:lsdException w:name="Light List Accent 3" w:uiPriority="61"/>
+    <w:lsdException w:name="Light Grid Accent 3" w:uiPriority="62"/>
+    <w:lsdException w:name="Medium Shading 1 Accent 3" w:uiPriority="63"/>
+    <w:lsdException w:name="Medium Shading 2 Accent 3" w:uiPriority="64"/>
+    <w:lsdException w:name="Medium List 1 Accent 3" w:uiPriority="65"/>
+    <w:lsdException w:name="Medium List 2 Accent 3" w:uiPriority="66"/>
+    <w:lsdException w:name="Medium Grid 1 Accent 3" w:uiPriority="67"/>
+    <w:lsdException w:name="Medium Grid 2 Accent 3" w:uiPriority="68"/>
+    <w:lsdException w:name="Medium Grid 3 Accent 3" w:uiPriority="69"/>
+    <w:lsdException w:name="Dark List Accent 3" w:uiPriority="70"/>
+    <w:lsdException w:name="Colorful Shading Accent 3" w:uiPriority="71"/>
+    <w:lsdException w:name="Colorful List Accent 3" w:uiPriority="72"/>
+    <w:lsdException w:name="Colorful Grid Accent 3" w:uiPriority="73"/>
+    <w:lsdException w:name="Light Shading Accent 4" w:uiPriority="60"/>
+    <w:lsdException w:name="Light List Accent 4" w:uiPriority="61"/>
+    <w:lsdException w:name="Light Grid Accent 4" w:uiPriority="62"/>
+    <w:lsdException w:name="Medium Shading 1 Accent 4" w:uiPriority="63"/>
+    <w:lsdException w:name="Medium Shading 2 Accent 4" w:uiPriority="64"/>
+    <w:lsdException w:name="Medium List 1 Accent 4" w:uiPriority="65"/>
+    <w:lsdException w:name="Medium List 2 Accent 4" w:uiPriority="66"/>
+    <w:lsdException w:name="Medium Grid 1 Accent 4" w:uiPriority="67"/>
+    <w:lsdException w:name="Medium Grid 2 Accent 4" w:uiPriority="68"/>
+    <w:lsdException w:name="Medium Grid 3 Accent 4" w:uiPriority="69"/>
+    <w:lsdException w:name="Dark List Accent 4" w:uiPriority="70"/>
+    <w:lsdException w:name="Colorful Shading Accent 4" w:uiPriority="71"/>
+    <w:lsdException w:name="Colorful List Accent 4" w:uiPriority="72"/>
+    <w:lsdException w:name="Colorful Grid Accent 4" w:uiPriority="73"/>
+    <w:lsdException w:name="Light Shading Accent 5" w:uiPriority="60"/>
+    <w:lsdException w:name="Light List Accent 5" w:uiPriority="61"/>
+    <w:lsdException w:name="Light Grid Accent 5" w:uiPriority="62"/>
+    <w:lsdException w:name="Medium Shading 1 Accent 5" w:uiPriority="63"/>
+    <w:lsdException w:name="Medium Shading 2 Accent 5" w:uiPriority="64"/>
+    <w:lsdException w:name="Medium List 1 Accent 5" w:uiPriority="65"/>
+    <w:lsdException w:name="Medium List 2 Accent 5" w:uiPriority="66"/>
+    <w:lsdException w:name="Medium Grid 1 Accent 5" w:uiPriority="67"/>
+    <w:lsdException w:name="Medium Grid 2 Accent 5" w:uiPriority="68"/>
+    <w:lsdException w:name="Medium Grid 3 Accent 5" w:uiPriority="69"/>
+    <w:lsdException w:name="Dark List Accent 5" w:uiPriority="70"/>
+    <w:lsdException w:name="Colorful Shading Accent 5" w:uiPriority="71"/>
+    <w:lsdException w:name="Colorful List Accent 5" w:uiPriority="72"/>
+    <w:lsdException w:name="Colorful Grid Accent 5" w:uiPriority="73"/>
+    <w:lsdException w:name="Light Shading Accent 6" w:uiPriority="60"/>
+    <w:lsdException w:name="Light List Accent 6" w:uiPriority="61"/>
+    <w:lsdException w:name="Light Grid Accent 6" w:uiPriority="62"/>
+    <w:lsdException w:name="Medium Shading 1 Accent 6" w:uiPriority="63"/>
+    <w:lsdException w:name="Medium Shading 2 Accent 6" w:uiPriority="64"/>
+    <w:lsdException w:name="Medium List 1 Accent 6" w:uiPriority="65"/>
+    <w:lsdException w:name="Medium List 2 Accent 6" w:uiPriority="66"/>
+    <w:lsdException w:name="Medium Grid 1 Accent 6" w:uiPriority="67"/>
+    <w:lsdException w:name="Medium Grid 2 Accent 6" w:uiPriority="68"/>
+    <w:lsdException w:name="Medium Grid 3 Accent 6" w:uiPriority="69"/>
+    <w:lsdException w:name="Dark List Accent 6" w:uiPriority="70"/>
+    <w:lsdException w:name="Colorful Shading Accent 6" w:uiPriority="71"/>
+    <w:lsdException w:name="Colorful List Accent 6" w:uiPriority="72"/>
+    <w:lsdException w:name="Colorful Grid Accent 6" w:uiPriority="73"/>
+    <w:lsdException w:name="Subtle Emphasis" w:uiPriority="19" w:qFormat="1"/>
+    <w:lsdException w:name="Intense Emphasis" w:uiPriority="21" w:qFormat="1"/>
+    <w:lsdException w:name="Subtle Reference" w:uiPriority="31" w:qFormat="1"/>
+    <w:lsdException w:name="Intense Reference" w:uiPriority="32" w:qFormat="1"/>
+    <w:lsdException w:name="Book Title" w:uiPriority="33" w:qFormat="1"/>
+    <w:lsdException w:name="Bibliography" w:semiHidden="1" w:uiPriority="37" w:unhideWhenUsed="1"/>
+    <w:lsdException w:name="TOC Heading" w:semiHidden="1" w:uiPriority="39" w:unhideWhenUsed="1" w:qFormat="1"/>
+    <w:lsdException w:name="Plain Table 1" w:uiPriority="41"/>
+    <w:lsdException w:name="Plain Table 2" w:uiPriority="42"/>
+    <w:lsdException w:name="Plain Table 3" w:uiPriority="43"/>
+    <w:lsdException w:name="Plain Table 4" w:uiPriority="44"/>
+    <w:lsdException w:name="Plain Table 5" w:uiPriority="45"/>
+    <w:lsdException w:name="Grid Table Light" w:uiPriority="40"/>
+    <w:lsdException w:name="Grid Table 1 Light" w:uiPriority="46"/>
+    <w:lsdException w:name="Grid Table 2" w:uiPriority="47"/>
+    <w:lsdException w:name="Grid Table 3" w:uiPriority="48"/>
+    <w:lsdException w:name="Grid Table 4" w:uiPriority="49"/>
+    <w:lsdException w:name="Grid Table 5 Dark" w:uiPriority="50"/>
+    <w:lsdException w:name="Grid Table 6 Colorful" w:uiPriority="51"/>
+    <w:lsdException w:name="Grid Table 7 Colorful" w:uiPriority="52"/>
+    <w:lsdException w:name="Grid Table 1 Light Accent 1" w:uiPriority="46"/>
+    <w:lsdException w:name="Grid Table 2 Accent 1" w:uiPriority="47"/>
+    <w:lsdException w:name="Grid Table 3 Accent 1" w:uiPriority="48"/>
+    <w:lsdException w:name="Grid Table 4 Accent 1" w:uiPriority="49"/>
+    <w:lsdException w:name="Grid Table 5 Dark Accent 1" w:uiPriority="50"/>
+    <w:lsdException w:name="Grid Table 6 Colorful Accent 1" w:uiPriority="51"/>
+    <w:lsdException w:name="Grid Table 7 Colorful Accent 1" w:uiPriority="52"/>
+    <w:lsdException w:name="Grid Table 1 Light Accent 2" w:uiPriority="46"/>
+    <w:lsdException w:name="Grid Table 2 Accent 2" w:uiPriority="47"/>
+    <w:lsdException w:name="Grid Table 3 Accent 2" w:uiPriority="48"/>
+    <w:lsdException w:name="Grid Table 4 Accent 2" w:uiPriority="49"/>
+    <w:lsdException w:name="Grid Table 5 Dark Accent 2" w:uiPriority="50"/>
+    <w:lsdException w:name="Grid Table 6 Colorful Accent 2" w:uiPriority="51"/>
+    <w:lsdException w:name="Grid Table 7 Colorful Accent 2" w:uiPriority="52"/>
+    <w:lsdException w:name="Grid Table 1 Light Accent 3" w:uiPriority="46"/>
+    <w:lsdException w:name="Grid Table 2 Accent 3" w:uiPriority="47"/>
+    <w:lsdException w:name="Grid Table 3 Accent 3" w:uiPriority="48"/>
+    <w:lsdException w:name="Grid Table 4 Accent 3" w:uiPriority="49"/>
+    <w:lsdException w:name="Grid Table 5 Dark Accent 3" w:uiPriority="50"/>
+    <w:lsdException w:name="Grid Table 6 Colorful Accent 3" w:uiPriority="51"/>
+    <w:lsdException w:name="Grid Table 7 Colorful Accent 3" w:uiPriority="52"/>
+    <w:lsdException w:name="Grid Table 1 Light Accent 4" w:uiPriority="46"/>
+    <w:lsdException w:name="Grid Table 2 Accent 4" w:uiPriority="47"/>
+    <w:lsdException w:name="Grid Table 3 Accent 4" w:uiPriority="48"/>
+    <w:lsdException w:name="Grid Table 4 Accent 4" w:uiPriority="49"/>
+    <w:lsdException w:name="Grid Table 5 Dark Accent 4" w:uiPriority="50"/>
+    <w:lsdException w:name="Grid Table 6 Colorful Accent 4" w:uiPriority="51"/>
+    <w:lsdException w:name="Grid Table 7 Colorful Accent 4" w:uiPriority="52"/>
+    <w:lsdException w:name="Grid Table 1 Light Accent 5" w:uiPriority="46"/>
+    <w:lsdException w:name="Grid Table 2 Accent 5" w:uiPriority="47"/>
+    <w:lsdException w:name="Grid Table 3 Accent 5" w:uiPriority="48"/>
+    <w:lsdException w:name="Grid Table 4 Accent 5" w:uiPriority="49"/>
+    <w:lsdException w:name="Grid Table 5 Dark Accent 5" w:uiPriority="50"/>
+    <w:lsdException w:name="Grid Table 6 Colorful Accent 5" w:uiPriority="51"/>
+    <w:lsdException w:name="Grid Table 7 Colorful Accent 5" w:uiPriority="52"/>
+    <w:lsdException w:name="Grid Table 1 Light Accent 6" w:uiPriority="46"/>
+    <w:lsdException w:name="Grid Table 2 Accent 6" w:uiPriority="47"/>
+    <w:lsdException w:name="Grid Table 3 Accent 6" w:uiPriority="48"/>
+    <w:lsdException w:name="Grid Table 4 Accent 6" w:uiPriority="49"/>
+    <w:lsdException w:name="Grid Table 5 Dark Accent 6" w:uiPriority="50"/>
+    <w:lsdException w:name="Grid Table 6 Colorful Accent 6" w:uiPriority="51"/>
+    <w:lsdException w:name="Grid Table 7 Colorful Accent 6" w:uiPriority="52"/>
+    <w:lsdException w:name="List Table 1 Light" w:uiPriority="46"/>
+    <w:lsdException w:name="List Table 2" w:uiPriority="47"/>
+    <w:lsdException w:name="List Table 3" w:uiPriority="48"/>
+    <w:lsdException w:name="List Table 4" w:uiPriority="49"/>
+    <w:lsdException w:name="List Table 5 Dark" w:uiPriority="50"/>
+    <w:lsdException w:name="List Table 6 Colorful" w:uiPriority="51"/>
+    <w:lsdException w:name="List Table 7 Colorful" w:uiPriority="52"/>
+    <w:lsdException w:name="List Table 1 Light Accent 1" w:uiPriority="46"/>
+    <w:lsdException w:name="List Table 2 Accent 1" w:uiPriority="47"/>
+    <w:lsdException w:name="List Table 3 Accent 1" w:uiPriority="48"/>
+    <w:lsdException w:name="List Table 4 Accent 1" w:uiPriority="49"/>
+    <w:lsdException w:name="List Table 5 Dark Accent 1" w:uiPriority="50"/>
+    <w:lsdException w:name="List Table 6 Colorful Accent 1" w:uiPriority="51"/>
+    <w:lsdException w:name="List Table 7 Colorful Accent 1" w:uiPriority="52"/>
+    <w:lsdException w:name="List Table 1 Light Accent 2" w:uiPriority="46"/>
+    <w:lsdException w:name="List Table 2 Accent 2" w:uiPriority="47"/>
+    <w:lsdException w:name="List Table 3 Accent 2" w:uiPriority="48"/>
+    <w:lsdException w:name="List Table 4 Accent 2" w:uiPriority="49"/>
+    <w:lsdException w:name="List Table 5 Dark Accent 2" w:uiPriority="50"/>
+    <w:lsdException w:name="List Table 6 Colorful Accent 2" w:uiPriority="51"/>
+    <w:lsdException w:name="List Table 7 Colorful Accent 2" w:uiPriority="52"/>
+    <w:lsdException w:name="List Table 1 Light Accent 3" w:uiPriority="46"/>
+    <w:lsdException w:name="List Table 2 Accent 3" w:uiPriority="47"/>
+    <w:lsdException w:name="List Table 3 Accent 3" w:uiPriority="48"/>
+    <w:lsdException w:name="List Table 4 Accent 3" w:uiPriority="49"/>
+    <w:lsdException w:name="List Table 5 Dark Accent 3" w:uiPriority="50"/>
+    <w:lsdException w:name="List Table 6 Colorful Accent 3" w:uiPriority="51"/>
+    <w:lsdException w:name="List Table 7 Colorful Accent 3" w:uiPriority="52"/>
+    <w:lsdException w:name="List Table 1 Light Accent 4" w:uiPriority="46"/>
+    <w:lsdException w:name="List Table 2 Accent 4" w:uiPriority="47"/>
+    <w:lsdException w:name="List Table 3 Accent 4" w:uiPriority="48"/>
+    <w:lsdException w:name="List Table 4 Accent 4" w:uiPriority="49"/>
+    <w:lsdException w:name="List Table 5 Dark Accent 4" w:uiPriority="50"/>
+    <w:lsdException w:name="List Table 6 Colorful Accent 4" w:uiPriority="51"/>
+    <w:lsdException w:name="List Table 7 Colorful Accent 4" w:uiPriority="52"/>
+    <w:lsdException w:name="List Table 1 Light Accent 5" w:uiPriority="46"/>
+    <w:lsdException w:name="List Table 2 Accent 5" w:uiPriority="47"/>
+    <w:lsdException w:name="List Table 3 Accent 5" w:uiPriority="48"/>
+    <w:lsdException w:name="List Table 4 Accent 5" w:uiPriority="49"/>
+    <w:lsdException w:name="List Table 5 Dark Accent 5" w:uiPriority="50"/>
+    <w:lsdException w:name="List Table 6 Colorful Accent 5" w:uiPriority="51"/>
+    <w:lsdException w:name="List Table 7 Colorful Accent 5" w:uiPriority="52"/>
+    <w:lsdException w:name="List Table 1 Light Accent 6" w:uiPriority="46"/>
+    <w:lsdException w:name="List Table 2 Accent 6" w:uiPriority="47"/>
+    <w:lsdException w:name="List Table 3 Accent 6" w:uiPriority="48"/>
+    <w:lsdException w:name="List Table 4 Accent 6" w:uiPriority="49"/>
+    <w:lsdException w:name="List Table 5 Dark Accent 6" w:uiPriority="50"/>
+    <w:lsdException w:name="List Table 6 Colorful Accent 6" w:uiPriority="51"/>
+    <w:lsdException w:name="List Table 7 Colorful Accent 6" w:uiPriority="52"/>
   </w:latentStyles>
   <w:style w:type="paragraph" w:default="1" w:styleId="Normal">
     <w:name w:val="Normal"/>
@@ -858,7 +1165,6 @@
     <w:uiPriority w:val="99"/>
     <w:semiHidden/>
     <w:unhideWhenUsed/>
-    <w:qFormat/>
     <w:tblPr>
       <w:tblInd w:w="0" w:type="dxa"/>
       <w:tblCellMar>

</xml_diff>